<commit_message>
algumas correcções no texto
</commit_message>
<xml_diff>
--- a/lab2/relatorio/proj2-rascunho.docx
+++ b/lab2/relatorio/proj2-rascunho.docx
@@ -708,13 +708,7 @@
             <w:rPr>
               <w:rFonts w:ascii="Cambria Math" w:hAnsi="Cambria Math"/>
             </w:rPr>
-            <m:t>|A|=</m:t>
-          </m:r>
-          <m:r>
-            <w:rPr>
-              <w:rFonts w:ascii="Cambria Math" w:hAnsi="Cambria Math"/>
-            </w:rPr>
-            <m:t>a</m:t>
+            <m:t>|A|=a</m:t>
           </m:r>
           <m:d>
             <m:dPr>
@@ -1532,6 +1526,7 @@
       <w:r>
         <w:rPr>
           <w:noProof/>
+          <w:lang w:eastAsia="pt-PT"/>
         </w:rPr>
         <mc:AlternateContent>
           <mc:Choice Requires="wps">
@@ -2518,6 +2513,7 @@
       <w:r>
         <w:rPr>
           <w:noProof/>
+          <w:lang w:eastAsia="pt-PT"/>
         </w:rPr>
         <mc:AlternateContent>
           <mc:Choice Requires="wps">
@@ -2601,7 +2597,7 @@
           </mc:Choice>
           <mc:Fallback>
             <w:pict>
-              <v:shape id="Text Box 20" o:spid="_x0000_s1027" type="#_x0000_t202" style="position:absolute;left:0;text-align:left;margin-left:79.9pt;margin-top:24.7pt;width:232.5pt;height:.05pt;z-index:251674624;visibility:visible;mso-wrap-style:square;mso-wrap-distance-left:9pt;mso-wrap-distance-top:0;mso-wrap-distance-right:9pt;mso-wrap-distance-bottom:0;mso-position-horizontal:absolute;mso-position-horizontal-relative:text;mso-position-vertical:absolute;mso-position-vertical-relative:text;v-text-anchor:top" o:gfxdata="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" filled="f" stroked="f">
+              <v:shape id="Text Box 20" o:spid="_x0000_s1027" type="#_x0000_t202" style="position:absolute;left:0;text-align:left;margin-left:79.9pt;margin-top:24.7pt;width:232.5pt;height:.05pt;z-index:251674624;visibility:visible;mso-wrap-style:square;mso-wrap-distance-left:9pt;mso-wrap-distance-top:0;mso-wrap-distance-right:9pt;mso-wrap-distance-bottom:0;mso-position-horizontal:absolute;mso-position-horizontal-relative:text;mso-position-vertical:absolute;mso-position-vertical-relative:text;v-text-anchor:top" o:gfxdata="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" filled="f" stroked="f">
                 <v:textbox style="mso-fit-shape-to-text:t" inset="0,0,0,0">
                   <w:txbxContent>
                     <w:p>
@@ -2772,7 +2768,7 @@
           </mc:Choice>
           <mc:Fallback>
             <w:pict>
-              <v:shape id="Text Box 2" o:spid="_x0000_s1028" type="#_x0000_t202" style="position:absolute;left:0;text-align:left;margin-left:296.85pt;margin-top:18.1pt;width:36.65pt;height:21.7pt;z-index:251663360;visibility:visible;mso-wrap-style:square;mso-width-percent:0;mso-height-percent:0;mso-wrap-distance-left:9pt;mso-wrap-distance-top:0;mso-wrap-distance-right:9pt;mso-wrap-distance-bottom:0;mso-position-horizontal:absolute;mso-position-horizontal-relative:text;mso-position-vertical:absolute;mso-position-vertical-relative:text;mso-width-percent:0;mso-height-percent:0;mso-width-relative:margin;mso-height-relative:margin;v-text-anchor:top" o:gfxdata="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" filled="f" stroked="f">
+              <v:shape id="Text Box 2" o:spid="_x0000_s1028" type="#_x0000_t202" style="position:absolute;left:0;text-align:left;margin-left:296.85pt;margin-top:18.1pt;width:36.65pt;height:21.7pt;z-index:251663360;visibility:visible;mso-wrap-style:square;mso-width-percent:0;mso-height-percent:0;mso-wrap-distance-left:9pt;mso-wrap-distance-top:0;mso-wrap-distance-right:9pt;mso-wrap-distance-bottom:0;mso-position-horizontal:absolute;mso-position-horizontal-relative:text;mso-position-vertical:absolute;mso-position-vertical-relative:text;mso-width-percent:0;mso-height-percent:0;mso-width-relative:margin;mso-height-relative:margin;v-text-anchor:top" o:gfxdata="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" filled="f" stroked="f">
                 <v:textbox>
                   <w:txbxContent>
                     <w:p>
@@ -2944,7 +2940,7 @@
           </mc:Choice>
           <mc:Fallback>
             <w:pict>
-              <v:shape id="_x0000_s1030" type="#_x0000_t202" style="position:absolute;left:0;text-align:left;margin-left:348.8pt;margin-top:17.8pt;width:36.65pt;height:21.7pt;z-index:251667456;visibility:visible;mso-wrap-style:square;mso-width-percent:0;mso-height-percent:0;mso-wrap-distance-left:9pt;mso-wrap-distance-top:0;mso-wrap-distance-right:9pt;mso-wrap-distance-bottom:0;mso-position-horizontal:absolute;mso-position-horizontal-relative:text;mso-position-vertical:absolute;mso-position-vertical-relative:text;mso-width-percent:0;mso-height-percent:0;mso-width-relative:margin;mso-height-relative:margin;v-text-anchor:top" o:gfxdata="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" filled="f" stroked="f">
+              <v:shape id="_x0000_s1030" type="#_x0000_t202" style="position:absolute;left:0;text-align:left;margin-left:348.8pt;margin-top:17.8pt;width:36.65pt;height:21.7pt;z-index:251667456;visibility:visible;mso-wrap-style:square;mso-width-percent:0;mso-height-percent:0;mso-wrap-distance-left:9pt;mso-wrap-distance-top:0;mso-wrap-distance-right:9pt;mso-wrap-distance-bottom:0;mso-position-horizontal:absolute;mso-position-horizontal-relative:text;mso-position-vertical:absolute;mso-position-vertical-relative:text;mso-width-percent:0;mso-height-percent:0;mso-width-relative:margin;mso-height-relative:margin;v-text-anchor:top" o:gfxdata="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" filled="f" stroked="f">
                 <v:textbox>
                   <w:txbxContent>
                     <w:p>
@@ -3030,7 +3026,7 @@
           </mc:Choice>
           <mc:Fallback>
             <w:pict>
-              <v:shape id="_x0000_s1031" type="#_x0000_t202" style="position:absolute;left:0;text-align:left;margin-left:370.65pt;margin-top:17.75pt;width:36.65pt;height:21.7pt;z-index:251669504;visibility:visible;mso-wrap-style:square;mso-width-percent:0;mso-height-percent:0;mso-wrap-distance-left:9pt;mso-wrap-distance-top:0;mso-wrap-distance-right:9pt;mso-wrap-distance-bottom:0;mso-position-horizontal:absolute;mso-position-horizontal-relative:text;mso-position-vertical:absolute;mso-position-vertical-relative:text;mso-width-percent:0;mso-height-percent:0;mso-width-relative:margin;mso-height-relative:margin;v-text-anchor:top" o:gfxdata="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" filled="f" stroked="f">
+              <v:shape id="_x0000_s1031" type="#_x0000_t202" style="position:absolute;left:0;text-align:left;margin-left:370.65pt;margin-top:17.75pt;width:36.65pt;height:21.7pt;z-index:251669504;visibility:visible;mso-wrap-style:square;mso-width-percent:0;mso-height-percent:0;mso-wrap-distance-left:9pt;mso-wrap-distance-top:0;mso-wrap-distance-right:9pt;mso-wrap-distance-bottom:0;mso-position-horizontal:absolute;mso-position-horizontal-relative:text;mso-position-vertical:absolute;mso-position-vertical-relative:text;mso-width-percent:0;mso-height-percent:0;mso-width-relative:margin;mso-height-relative:margin;v-text-anchor:top" o:gfxdata="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" filled="f" stroked="f">
                 <v:textbox>
                   <w:txbxContent>
                     <w:p>
@@ -4068,19 +4064,52 @@
       </w:pPr>
       <w:r>
         <w:lastRenderedPageBreak/>
-        <w:t>Uma vez que os registos são todos de 16 bits temos alguns limites nos valores de entrada para que</w:t>
+        <w:t>Uma vez que o</w:t>
+      </w:r>
+      <w:r>
+        <w:t xml:space="preserve">s registos são todos de 16 bits </w:t>
+      </w:r>
+      <w:r>
+        <w:t>os valores de entrada</w:t>
       </w:r>
       <w:r>
         <w:t xml:space="preserve"> </w:t>
       </w:r>
       <w:r>
+        <w:t>para que</w:t>
+      </w:r>
+      <w:r>
+        <w:t xml:space="preserve"> </w:t>
+      </w:r>
+      <w:r>
         <w:t>possa ser garantido</w:t>
       </w:r>
       <w:r>
         <w:t xml:space="preserve"> um resultado final correcto</w:t>
       </w:r>
       <w:r>
-        <w:t xml:space="preserve">. Quando, após uma operação, se verifica uma situação de </w:t>
+        <w:t xml:space="preserve"> são limitados</w:t>
+      </w:r>
+      <w:r>
+        <w:t xml:space="preserve">. </w:t>
+      </w:r>
+      <w:r>
+        <w:t>Isto porque, após cada operação o resultado na saída dos operadores é sempre truncado a 16 bits,</w:t>
+      </w:r>
+      <w:r>
+        <w:t xml:space="preserve"> </w:t>
+      </w:r>
+      <w:r>
+        <w:t xml:space="preserve">caso </w:t>
+      </w:r>
+      <w:r>
+        <w:t xml:space="preserve">se </w:t>
+      </w:r>
+      <w:r>
+        <w:t>verifique</w:t>
+      </w:r>
+      <w:r>
+        <w:t xml:space="preserve"> uma situação de </w:t>
       </w:r>
       <w:r>
         <w:rPr>
@@ -4089,11 +4118,23 @@
         <w:t>overflow</w:t>
       </w:r>
       <w:r>
-        <w:t xml:space="preserve"> o resultado final poderá não ser o correcto uma vez que o resultado na saída dos operadores é sempre truncado a 16 bits.</w:t>
+        <w:t xml:space="preserve"> o resultado</w:t>
+      </w:r>
+      <w:r>
+        <w:t xml:space="preserve"> final poderá não ser o correcto</w:t>
+      </w:r>
+      <w:r>
+        <w:t>.</w:t>
       </w:r>
       <w:r>
         <w:t xml:space="preserve"> </w:t>
       </w:r>
+    </w:p>
+    <w:p>
+      <w:pPr>
+        <w:ind w:firstLine="426"/>
+        <w:jc w:val="both"/>
+      </w:pPr>
       <w:r>
         <w:t>Tendo em conta a expressão anterior:</w:t>
       </w:r>
@@ -4259,31 +4300,7 @@
                     <w:rPr>
                       <w:rFonts w:ascii="Cambria Math" w:hAnsi="Cambria Math"/>
                     </w:rPr>
-                    <m:t>x bits×</m:t>
-                  </m:r>
-                  <m:r>
-                    <w:rPr>
-                      <w:rFonts w:ascii="Cambria Math" w:hAnsi="Cambria Math"/>
-                    </w:rPr>
-                    <m:t>y</m:t>
-                  </m:r>
-                  <m:r>
-                    <w:rPr>
-                      <w:rFonts w:ascii="Cambria Math" w:hAnsi="Cambria Math"/>
-                    </w:rPr>
-                    <m:t xml:space="preserve"> bits=</m:t>
-                  </m:r>
-                  <m:r>
-                    <w:rPr>
-                      <w:rFonts w:ascii="Cambria Math" w:hAnsi="Cambria Math"/>
-                    </w:rPr>
-                    <m:t>x+y</m:t>
-                  </m:r>
-                  <m:r>
-                    <w:rPr>
-                      <w:rFonts w:ascii="Cambria Math" w:hAnsi="Cambria Math"/>
-                    </w:rPr>
-                    <m:t xml:space="preserve"> bits</m:t>
+                    <m:t>x bits×y bits=x+y bits</m:t>
                   </m:r>
                 </m:e>
                 <m:e>
@@ -4316,25 +4333,54 @@
     </w:p>
     <w:p>
       <w:pPr>
-        <w:jc w:val="both"/>
-        <w:rPr>
-          <w:rFonts w:eastAsiaTheme="minorEastAsia"/>
-        </w:rPr>
+        <w:pStyle w:val="NoSpacing"/>
       </w:pPr>
       <m:oMathPara>
         <m:oMath>
+          <m:r>
+            <m:rPr>
+              <m:sty m:val="p"/>
+            </m:rPr>
+            <w:rPr>
+              <w:rFonts w:ascii="Cambria Math" w:hAnsi="Cambria Math"/>
+            </w:rPr>
+            <m:t xml:space="preserve">16 </m:t>
+          </m:r>
           <m:r>
             <w:rPr>
               <w:rFonts w:ascii="Cambria Math" w:hAnsi="Cambria Math"/>
             </w:rPr>
-            <m:t>16 bits=x.</m:t>
+            <m:t>bits</m:t>
+          </m:r>
+          <m:r>
+            <m:rPr>
+              <m:sty m:val="p"/>
+            </m:rPr>
+            <w:rPr>
+              <w:rFonts w:ascii="Cambria Math" w:hAnsi="Cambria Math"/>
+            </w:rPr>
+            <m:t>=</m:t>
+          </m:r>
+          <m:r>
+            <w:rPr>
+              <w:rFonts w:ascii="Cambria Math" w:hAnsi="Cambria Math"/>
+            </w:rPr>
+            <m:t>x</m:t>
+          </m:r>
+          <m:r>
+            <m:rPr>
+              <m:sty m:val="p"/>
+            </m:rPr>
+            <w:rPr>
+              <w:rFonts w:ascii="Cambria Math" w:hAnsi="Cambria Math"/>
+            </w:rPr>
+            <m:t>.</m:t>
           </m:r>
           <m:d>
             <m:dPr>
               <m:ctrlPr>
                 <w:rPr>
                   <w:rFonts w:ascii="Cambria Math" w:hAnsi="Cambria Math"/>
-                  <w:i/>
                 </w:rPr>
               </m:ctrlPr>
             </m:dPr>
@@ -4343,22 +4389,84 @@
                 <w:rPr>
                   <w:rFonts w:ascii="Cambria Math" w:hAnsi="Cambria Math"/>
                 </w:rPr>
-                <m:t>x.x-x.x</m:t>
+                <m:t>x</m:t>
+              </m:r>
+              <m:r>
+                <m:rPr>
+                  <m:sty m:val="p"/>
+                </m:rPr>
+                <w:rPr>
+                  <w:rFonts w:ascii="Cambria Math" w:hAnsi="Cambria Math"/>
+                </w:rPr>
+                <m:t>.</m:t>
+              </m:r>
+              <m:r>
+                <w:rPr>
+                  <w:rFonts w:ascii="Cambria Math" w:hAnsi="Cambria Math"/>
+                </w:rPr>
+                <m:t>x</m:t>
+              </m:r>
+              <m:r>
+                <m:rPr>
+                  <m:sty m:val="p"/>
+                </m:rPr>
+                <w:rPr>
+                  <w:rFonts w:ascii="Cambria Math" w:hAnsi="Cambria Math"/>
+                </w:rPr>
+                <m:t>-</m:t>
+              </m:r>
+              <m:r>
+                <w:rPr>
+                  <w:rFonts w:ascii="Cambria Math" w:hAnsi="Cambria Math"/>
+                </w:rPr>
+                <m:t>x</m:t>
+              </m:r>
+              <m:r>
+                <m:rPr>
+                  <m:sty m:val="p"/>
+                </m:rPr>
+                <w:rPr>
+                  <w:rFonts w:ascii="Cambria Math" w:hAnsi="Cambria Math"/>
+                </w:rPr>
+                <m:t>.</m:t>
+              </m:r>
+              <m:r>
+                <w:rPr>
+                  <w:rFonts w:ascii="Cambria Math" w:hAnsi="Cambria Math"/>
+                </w:rPr>
+                <m:t>x</m:t>
               </m:r>
             </m:e>
           </m:d>
           <m:r>
+            <m:rPr>
+              <m:sty m:val="p"/>
+            </m:rPr>
             <w:rPr>
               <w:rFonts w:ascii="Cambria Math" w:hAnsi="Cambria Math"/>
             </w:rPr>
-            <m:t>-x.</m:t>
+            <m:t>-</m:t>
+          </m:r>
+          <m:r>
+            <w:rPr>
+              <w:rFonts w:ascii="Cambria Math" w:hAnsi="Cambria Math"/>
+            </w:rPr>
+            <m:t>x</m:t>
+          </m:r>
+          <m:r>
+            <m:rPr>
+              <m:sty m:val="p"/>
+            </m:rPr>
+            <w:rPr>
+              <w:rFonts w:ascii="Cambria Math" w:hAnsi="Cambria Math"/>
+            </w:rPr>
+            <m:t>.</m:t>
           </m:r>
           <m:d>
             <m:dPr>
               <m:ctrlPr>
                 <w:rPr>
                   <w:rFonts w:ascii="Cambria Math" w:hAnsi="Cambria Math"/>
-                  <w:i/>
                 </w:rPr>
               </m:ctrlPr>
             </m:dPr>
@@ -4367,22 +4475,84 @@
                 <w:rPr>
                   <w:rFonts w:ascii="Cambria Math" w:hAnsi="Cambria Math"/>
                 </w:rPr>
-                <m:t>x.x-x.x</m:t>
+                <m:t>x</m:t>
+              </m:r>
+              <m:r>
+                <m:rPr>
+                  <m:sty m:val="p"/>
+                </m:rPr>
+                <w:rPr>
+                  <w:rFonts w:ascii="Cambria Math" w:hAnsi="Cambria Math"/>
+                </w:rPr>
+                <m:t>.</m:t>
+              </m:r>
+              <m:r>
+                <w:rPr>
+                  <w:rFonts w:ascii="Cambria Math" w:hAnsi="Cambria Math"/>
+                </w:rPr>
+                <m:t>x</m:t>
+              </m:r>
+              <m:r>
+                <m:rPr>
+                  <m:sty m:val="p"/>
+                </m:rPr>
+                <w:rPr>
+                  <w:rFonts w:ascii="Cambria Math" w:hAnsi="Cambria Math"/>
+                </w:rPr>
+                <m:t>-</m:t>
+              </m:r>
+              <m:r>
+                <w:rPr>
+                  <w:rFonts w:ascii="Cambria Math" w:hAnsi="Cambria Math"/>
+                </w:rPr>
+                <m:t>x</m:t>
+              </m:r>
+              <m:r>
+                <m:rPr>
+                  <m:sty m:val="p"/>
+                </m:rPr>
+                <w:rPr>
+                  <w:rFonts w:ascii="Cambria Math" w:hAnsi="Cambria Math"/>
+                </w:rPr>
+                <m:t>.</m:t>
+              </m:r>
+              <m:r>
+                <w:rPr>
+                  <w:rFonts w:ascii="Cambria Math" w:hAnsi="Cambria Math"/>
+                </w:rPr>
+                <m:t>x</m:t>
               </m:r>
             </m:e>
           </m:d>
           <m:r>
+            <m:rPr>
+              <m:sty m:val="p"/>
+            </m:rPr>
             <w:rPr>
               <w:rFonts w:ascii="Cambria Math" w:hAnsi="Cambria Math"/>
             </w:rPr>
-            <m:t>+x.</m:t>
+            <m:t>+</m:t>
+          </m:r>
+          <m:r>
+            <w:rPr>
+              <w:rFonts w:ascii="Cambria Math" w:hAnsi="Cambria Math"/>
+            </w:rPr>
+            <m:t>x</m:t>
+          </m:r>
+          <m:r>
+            <m:rPr>
+              <m:sty m:val="p"/>
+            </m:rPr>
+            <w:rPr>
+              <w:rFonts w:ascii="Cambria Math" w:hAnsi="Cambria Math"/>
+            </w:rPr>
+            <m:t>.</m:t>
           </m:r>
           <m:d>
             <m:dPr>
               <m:ctrlPr>
                 <w:rPr>
                   <w:rFonts w:ascii="Cambria Math" w:hAnsi="Cambria Math"/>
-                  <w:i/>
                 </w:rPr>
               </m:ctrlPr>
             </m:dPr>
@@ -4391,43 +4561,52 @@
                 <w:rPr>
                   <w:rFonts w:ascii="Cambria Math" w:hAnsi="Cambria Math"/>
                 </w:rPr>
-                <m:t>x.x-x.x</m:t>
+                <m:t>x</m:t>
               </m:r>
-            </m:e>
-          </m:d>
-        </m:oMath>
-      </m:oMathPara>
-    </w:p>
-    <w:p>
-      <w:pPr>
-        <w:jc w:val="both"/>
-        <w:rPr>
-          <w:rFonts w:eastAsiaTheme="minorEastAsia"/>
-        </w:rPr>
-      </w:pPr>
-      <m:oMathPara>
-        <m:oMath>
-          <m:r>
-            <w:rPr>
-              <w:rFonts w:ascii="Cambria Math" w:eastAsiaTheme="minorEastAsia" w:hAnsi="Cambria Math"/>
-            </w:rPr>
-            <m:t>16=x.</m:t>
-          </m:r>
-          <m:d>
-            <m:dPr>
-              <m:ctrlPr>
+              <m:r>
+                <m:rPr>
+                  <m:sty m:val="p"/>
+                </m:rPr>
                 <w:rPr>
-                  <w:rFonts w:ascii="Cambria Math" w:eastAsiaTheme="minorEastAsia" w:hAnsi="Cambria Math"/>
-                  <w:i/>
+                  <w:rFonts w:ascii="Cambria Math" w:hAnsi="Cambria Math"/>
                 </w:rPr>
-              </m:ctrlPr>
-            </m:dPr>
-            <m:e>
+                <m:t>.</m:t>
+              </m:r>
               <m:r>
                 <w:rPr>
-                  <w:rFonts w:ascii="Cambria Math" w:eastAsiaTheme="minorEastAsia" w:hAnsi="Cambria Math"/>
+                  <w:rFonts w:ascii="Cambria Math" w:hAnsi="Cambria Math"/>
                 </w:rPr>
-                <m:t>2x-2x</m:t>
+                <m:t>x</m:t>
+              </m:r>
+              <m:r>
+                <m:rPr>
+                  <m:sty m:val="p"/>
+                </m:rPr>
+                <w:rPr>
+                  <w:rFonts w:ascii="Cambria Math" w:hAnsi="Cambria Math"/>
+                </w:rPr>
+                <m:t>-</m:t>
+              </m:r>
+              <m:r>
+                <w:rPr>
+                  <w:rFonts w:ascii="Cambria Math" w:hAnsi="Cambria Math"/>
+                </w:rPr>
+                <m:t>x</m:t>
+              </m:r>
+              <m:r>
+                <m:rPr>
+                  <m:sty m:val="p"/>
+                </m:rPr>
+                <w:rPr>
+                  <w:rFonts w:ascii="Cambria Math" w:hAnsi="Cambria Math"/>
+                </w:rPr>
+                <m:t>.</m:t>
+              </m:r>
+              <m:r>
+                <w:rPr>
+                  <w:rFonts w:ascii="Cambria Math" w:hAnsi="Cambria Math"/>
+                </w:rPr>
+                <m:t>x</m:t>
               </m:r>
             </m:e>
           </m:d>
@@ -4435,47 +4614,211 @@
             <w:rPr>
               <w:rFonts w:ascii="Cambria Math" w:eastAsiaTheme="minorEastAsia" w:hAnsi="Cambria Math"/>
             </w:rPr>
-            <m:t>-x.</m:t>
+            <m:t xml:space="preserve"> </m:t>
+          </m:r>
+        </m:oMath>
+      </m:oMathPara>
+      <w:bookmarkStart w:id="0" w:name="_GoBack"/>
+      <w:bookmarkEnd w:id="0"/>
+    </w:p>
+    <w:p>
+      <w:pPr>
+        <w:pStyle w:val="NoSpacing"/>
+      </w:pPr>
+      <m:oMathPara>
+        <m:oMath>
+          <m:r>
+            <m:rPr>
+              <m:sty m:val="p"/>
+            </m:rPr>
+            <w:rPr>
+              <w:rFonts w:ascii="Cambria Math" w:hAnsi="Cambria Math"/>
+            </w:rPr>
+            <m:t>16=</m:t>
+          </m:r>
+          <m:r>
+            <w:rPr>
+              <w:rFonts w:ascii="Cambria Math" w:hAnsi="Cambria Math"/>
+            </w:rPr>
+            <m:t>x</m:t>
+          </m:r>
+          <m:r>
+            <m:rPr>
+              <m:sty m:val="p"/>
+            </m:rPr>
+            <w:rPr>
+              <w:rFonts w:ascii="Cambria Math" w:hAnsi="Cambria Math"/>
+            </w:rPr>
+            <m:t>.</m:t>
           </m:r>
           <m:d>
             <m:dPr>
               <m:ctrlPr>
                 <w:rPr>
-                  <w:rFonts w:ascii="Cambria Math" w:eastAsiaTheme="minorEastAsia" w:hAnsi="Cambria Math"/>
-                  <w:i/>
+                  <w:rFonts w:ascii="Cambria Math" w:hAnsi="Cambria Math"/>
                 </w:rPr>
               </m:ctrlPr>
             </m:dPr>
             <m:e>
               <m:r>
+                <m:rPr>
+                  <m:sty m:val="p"/>
+                </m:rPr>
                 <w:rPr>
-                  <w:rFonts w:ascii="Cambria Math" w:eastAsiaTheme="minorEastAsia" w:hAnsi="Cambria Math"/>
+                  <w:rFonts w:ascii="Cambria Math" w:hAnsi="Cambria Math"/>
                 </w:rPr>
-                <m:t>2x-2x</m:t>
+                <m:t>2</m:t>
+              </m:r>
+              <m:r>
+                <w:rPr>
+                  <w:rFonts w:ascii="Cambria Math" w:hAnsi="Cambria Math"/>
+                </w:rPr>
+                <m:t>x</m:t>
+              </m:r>
+              <m:r>
+                <m:rPr>
+                  <m:sty m:val="p"/>
+                </m:rPr>
+                <w:rPr>
+                  <w:rFonts w:ascii="Cambria Math" w:hAnsi="Cambria Math"/>
+                </w:rPr>
+                <m:t>-2</m:t>
+              </m:r>
+              <m:r>
+                <w:rPr>
+                  <w:rFonts w:ascii="Cambria Math" w:hAnsi="Cambria Math"/>
+                </w:rPr>
+                <m:t>x</m:t>
               </m:r>
             </m:e>
           </m:d>
           <m:r>
+            <m:rPr>
+              <m:sty m:val="p"/>
+            </m:rPr>
             <w:rPr>
-              <w:rFonts w:ascii="Cambria Math" w:eastAsiaTheme="minorEastAsia" w:hAnsi="Cambria Math"/>
+              <w:rFonts w:ascii="Cambria Math" w:hAnsi="Cambria Math"/>
             </w:rPr>
-            <m:t>+x.</m:t>
+            <m:t>-</m:t>
+          </m:r>
+          <m:r>
+            <w:rPr>
+              <w:rFonts w:ascii="Cambria Math" w:hAnsi="Cambria Math"/>
+            </w:rPr>
+            <m:t>x</m:t>
+          </m:r>
+          <m:r>
+            <m:rPr>
+              <m:sty m:val="p"/>
+            </m:rPr>
+            <w:rPr>
+              <w:rFonts w:ascii="Cambria Math" w:hAnsi="Cambria Math"/>
+            </w:rPr>
+            <m:t>.</m:t>
           </m:r>
           <m:d>
             <m:dPr>
               <m:ctrlPr>
                 <w:rPr>
-                  <w:rFonts w:ascii="Cambria Math" w:eastAsiaTheme="minorEastAsia" w:hAnsi="Cambria Math"/>
-                  <w:i/>
+                  <w:rFonts w:ascii="Cambria Math" w:hAnsi="Cambria Math"/>
                 </w:rPr>
               </m:ctrlPr>
             </m:dPr>
             <m:e>
               <m:r>
+                <m:rPr>
+                  <m:sty m:val="p"/>
+                </m:rPr>
                 <w:rPr>
-                  <w:rFonts w:ascii="Cambria Math" w:eastAsiaTheme="minorEastAsia" w:hAnsi="Cambria Math"/>
+                  <w:rFonts w:ascii="Cambria Math" w:hAnsi="Cambria Math"/>
                 </w:rPr>
-                <m:t>2x-2x</m:t>
+                <m:t>2</m:t>
+              </m:r>
+              <m:r>
+                <w:rPr>
+                  <w:rFonts w:ascii="Cambria Math" w:hAnsi="Cambria Math"/>
+                </w:rPr>
+                <m:t>x</m:t>
+              </m:r>
+              <m:r>
+                <m:rPr>
+                  <m:sty m:val="p"/>
+                </m:rPr>
+                <w:rPr>
+                  <w:rFonts w:ascii="Cambria Math" w:hAnsi="Cambria Math"/>
+                </w:rPr>
+                <m:t>-2</m:t>
+              </m:r>
+              <m:r>
+                <w:rPr>
+                  <w:rFonts w:ascii="Cambria Math" w:hAnsi="Cambria Math"/>
+                </w:rPr>
+                <m:t>x</m:t>
+              </m:r>
+            </m:e>
+          </m:d>
+          <m:r>
+            <m:rPr>
+              <m:sty m:val="p"/>
+            </m:rPr>
+            <w:rPr>
+              <w:rFonts w:ascii="Cambria Math" w:hAnsi="Cambria Math"/>
+            </w:rPr>
+            <m:t>+</m:t>
+          </m:r>
+          <m:r>
+            <w:rPr>
+              <w:rFonts w:ascii="Cambria Math" w:hAnsi="Cambria Math"/>
+            </w:rPr>
+            <m:t>x</m:t>
+          </m:r>
+          <m:r>
+            <m:rPr>
+              <m:sty m:val="p"/>
+            </m:rPr>
+            <w:rPr>
+              <w:rFonts w:ascii="Cambria Math" w:hAnsi="Cambria Math"/>
+            </w:rPr>
+            <m:t>.</m:t>
+          </m:r>
+          <m:d>
+            <m:dPr>
+              <m:ctrlPr>
+                <w:rPr>
+                  <w:rFonts w:ascii="Cambria Math" w:hAnsi="Cambria Math"/>
+                </w:rPr>
+              </m:ctrlPr>
+            </m:dPr>
+            <m:e>
+              <m:r>
+                <m:rPr>
+                  <m:sty m:val="p"/>
+                </m:rPr>
+                <w:rPr>
+                  <w:rFonts w:ascii="Cambria Math" w:hAnsi="Cambria Math"/>
+                </w:rPr>
+                <m:t>2</m:t>
+              </m:r>
+              <m:r>
+                <w:rPr>
+                  <w:rFonts w:ascii="Cambria Math" w:hAnsi="Cambria Math"/>
+                </w:rPr>
+                <m:t>x</m:t>
+              </m:r>
+              <m:r>
+                <m:rPr>
+                  <m:sty m:val="p"/>
+                </m:rPr>
+                <w:rPr>
+                  <w:rFonts w:ascii="Cambria Math" w:hAnsi="Cambria Math"/>
+                </w:rPr>
+                <m:t>-2</m:t>
+              </m:r>
+              <m:r>
+                <w:rPr>
+                  <w:rFonts w:ascii="Cambria Math" w:hAnsi="Cambria Math"/>
+                </w:rPr>
+                <m:t>x</m:t>
               </m:r>
             </m:e>
           </m:d>
@@ -4484,34 +4827,124 @@
     </w:p>
     <w:p>
       <w:pPr>
-        <w:jc w:val="both"/>
-        <w:rPr>
-          <w:rFonts w:eastAsiaTheme="minorEastAsia"/>
-        </w:rPr>
+        <w:pStyle w:val="NoSpacing"/>
       </w:pPr>
       <m:oMathPara>
         <m:oMath>
           <m:r>
+            <m:rPr>
+              <m:sty m:val="p"/>
+            </m:rPr>
             <w:rPr>
-              <w:rFonts w:ascii="Cambria Math" w:eastAsiaTheme="minorEastAsia" w:hAnsi="Cambria Math"/>
+              <w:rFonts w:ascii="Cambria Math" w:hAnsi="Cambria Math"/>
             </w:rPr>
-            <m:t>16=(3x-3x)-(3x-3x)+(3x-3x)</m:t>
+            <m:t>16=(3</m:t>
+          </m:r>
+          <m:r>
+            <w:rPr>
+              <w:rFonts w:ascii="Cambria Math" w:hAnsi="Cambria Math"/>
+            </w:rPr>
+            <m:t>x</m:t>
+          </m:r>
+          <m:r>
+            <m:rPr>
+              <m:sty m:val="p"/>
+            </m:rPr>
+            <w:rPr>
+              <w:rFonts w:ascii="Cambria Math" w:hAnsi="Cambria Math"/>
+            </w:rPr>
+            <m:t>-3</m:t>
+          </m:r>
+          <m:r>
+            <w:rPr>
+              <w:rFonts w:ascii="Cambria Math" w:hAnsi="Cambria Math"/>
+            </w:rPr>
+            <m:t>x</m:t>
+          </m:r>
+          <m:r>
+            <m:rPr>
+              <m:sty m:val="p"/>
+            </m:rPr>
+            <w:rPr>
+              <w:rFonts w:ascii="Cambria Math" w:hAnsi="Cambria Math"/>
+            </w:rPr>
+            <m:t>)-(3</m:t>
+          </m:r>
+          <m:r>
+            <w:rPr>
+              <w:rFonts w:ascii="Cambria Math" w:hAnsi="Cambria Math"/>
+            </w:rPr>
+            <m:t>x</m:t>
+          </m:r>
+          <m:r>
+            <m:rPr>
+              <m:sty m:val="p"/>
+            </m:rPr>
+            <w:rPr>
+              <w:rFonts w:ascii="Cambria Math" w:hAnsi="Cambria Math"/>
+            </w:rPr>
+            <m:t>-3</m:t>
+          </m:r>
+          <m:r>
+            <w:rPr>
+              <w:rFonts w:ascii="Cambria Math" w:hAnsi="Cambria Math"/>
+            </w:rPr>
+            <m:t>x</m:t>
+          </m:r>
+          <m:r>
+            <m:rPr>
+              <m:sty m:val="p"/>
+            </m:rPr>
+            <w:rPr>
+              <w:rFonts w:ascii="Cambria Math" w:hAnsi="Cambria Math"/>
+            </w:rPr>
+            <m:t>)+(3</m:t>
+          </m:r>
+          <m:r>
+            <w:rPr>
+              <w:rFonts w:ascii="Cambria Math" w:hAnsi="Cambria Math"/>
+            </w:rPr>
+            <m:t>x</m:t>
+          </m:r>
+          <m:r>
+            <m:rPr>
+              <m:sty m:val="p"/>
+            </m:rPr>
+            <w:rPr>
+              <w:rFonts w:ascii="Cambria Math" w:hAnsi="Cambria Math"/>
+            </w:rPr>
+            <m:t>-3</m:t>
+          </m:r>
+          <m:r>
+            <w:rPr>
+              <w:rFonts w:ascii="Cambria Math" w:hAnsi="Cambria Math"/>
+            </w:rPr>
+            <m:t>x</m:t>
+          </m:r>
+          <m:r>
+            <m:rPr>
+              <m:sty m:val="p"/>
+            </m:rPr>
+            <w:rPr>
+              <w:rFonts w:ascii="Cambria Math" w:hAnsi="Cambria Math"/>
+            </w:rPr>
+            <m:t>)</m:t>
           </m:r>
         </m:oMath>
       </m:oMathPara>
     </w:p>
     <w:p>
       <w:pPr>
-        <w:jc w:val="both"/>
-        <w:rPr>
-          <w:rFonts w:eastAsiaTheme="minorEastAsia"/>
-        </w:rPr>
+        <w:pStyle w:val="NoSpacing"/>
       </w:pPr>
       <m:oMathPara>
         <m:oMath>
           <m:r>
+            <m:rPr>
+              <m:sty m:val="p"/>
+            </m:rPr>
             <w:rPr>
-              <w:rFonts w:ascii="Cambria Math" w:eastAsiaTheme="minorEastAsia" w:hAnsi="Cambria Math"/>
+              <w:rFonts w:ascii="Cambria Math" w:hAnsi="Cambria Math"/>
             </w:rPr>
             <m:t>16=</m:t>
           </m:r>
@@ -4521,8 +4954,7 @@
               <m:endChr m:val="]"/>
               <m:ctrlPr>
                 <w:rPr>
-                  <w:rFonts w:ascii="Cambria Math" w:eastAsiaTheme="minorEastAsia" w:hAnsi="Cambria Math"/>
-                  <w:i/>
+                  <w:rFonts w:ascii="Cambria Math" w:hAnsi="Cambria Math"/>
                 </w:rPr>
               </m:ctrlPr>
             </m:dPr>
@@ -4531,23 +4963,43 @@
                 <m:dPr>
                   <m:ctrlPr>
                     <w:rPr>
-                      <w:rFonts w:ascii="Cambria Math" w:eastAsiaTheme="minorEastAsia" w:hAnsi="Cambria Math"/>
-                      <w:i/>
+                      <w:rFonts w:ascii="Cambria Math" w:hAnsi="Cambria Math"/>
                     </w:rPr>
                   </m:ctrlPr>
                 </m:dPr>
                 <m:e>
                   <m:r>
+                    <m:rPr>
+                      <m:sty m:val="p"/>
+                    </m:rPr>
                     <w:rPr>
-                      <w:rFonts w:ascii="Cambria Math" w:eastAsiaTheme="minorEastAsia" w:hAnsi="Cambria Math"/>
+                      <w:rFonts w:ascii="Cambria Math" w:hAnsi="Cambria Math"/>
                     </w:rPr>
-                    <m:t>3x+1</m:t>
+                    <m:t>3</m:t>
+                  </m:r>
+                  <m:r>
+                    <w:rPr>
+                      <w:rFonts w:ascii="Cambria Math" w:hAnsi="Cambria Math"/>
+                    </w:rPr>
+                    <m:t>x</m:t>
+                  </m:r>
+                  <m:r>
+                    <m:rPr>
+                      <m:sty m:val="p"/>
+                    </m:rPr>
+                    <w:rPr>
+                      <w:rFonts w:ascii="Cambria Math" w:hAnsi="Cambria Math"/>
+                    </w:rPr>
+                    <m:t>+1</m:t>
                   </m:r>
                 </m:e>
               </m:d>
               <m:r>
+                <m:rPr>
+                  <m:sty m:val="p"/>
+                </m:rPr>
                 <w:rPr>
-                  <w:rFonts w:ascii="Cambria Math" w:eastAsiaTheme="minorEastAsia" w:hAnsi="Cambria Math"/>
+                  <w:rFonts w:ascii="Cambria Math" w:hAnsi="Cambria Math"/>
                 </w:rPr>
                 <m:t>-</m:t>
               </m:r>
@@ -4555,25 +5007,45 @@
                 <m:dPr>
                   <m:ctrlPr>
                     <w:rPr>
-                      <w:rFonts w:ascii="Cambria Math" w:eastAsiaTheme="minorEastAsia" w:hAnsi="Cambria Math"/>
-                      <w:i/>
+                      <w:rFonts w:ascii="Cambria Math" w:hAnsi="Cambria Math"/>
                     </w:rPr>
                   </m:ctrlPr>
                 </m:dPr>
                 <m:e>
                   <m:r>
+                    <m:rPr>
+                      <m:sty m:val="p"/>
+                    </m:rPr>
                     <w:rPr>
-                      <w:rFonts w:ascii="Cambria Math" w:eastAsiaTheme="minorEastAsia" w:hAnsi="Cambria Math"/>
+                      <w:rFonts w:ascii="Cambria Math" w:hAnsi="Cambria Math"/>
                     </w:rPr>
-                    <m:t>3x+1</m:t>
+                    <m:t>3</m:t>
+                  </m:r>
+                  <m:r>
+                    <w:rPr>
+                      <w:rFonts w:ascii="Cambria Math" w:hAnsi="Cambria Math"/>
+                    </w:rPr>
+                    <m:t>x</m:t>
+                  </m:r>
+                  <m:r>
+                    <m:rPr>
+                      <m:sty m:val="p"/>
+                    </m:rPr>
+                    <w:rPr>
+                      <w:rFonts w:ascii="Cambria Math" w:hAnsi="Cambria Math"/>
+                    </w:rPr>
+                    <m:t>+1</m:t>
                   </m:r>
                 </m:e>
               </m:d>
             </m:e>
           </m:d>
           <m:r>
+            <m:rPr>
+              <m:sty m:val="p"/>
+            </m:rPr>
             <w:rPr>
-              <w:rFonts w:ascii="Cambria Math" w:eastAsiaTheme="minorEastAsia" w:hAnsi="Cambria Math"/>
+              <w:rFonts w:ascii="Cambria Math" w:hAnsi="Cambria Math"/>
             </w:rPr>
             <m:t>+</m:t>
           </m:r>
@@ -4581,17 +5053,34 @@
             <m:dPr>
               <m:ctrlPr>
                 <w:rPr>
-                  <w:rFonts w:ascii="Cambria Math" w:eastAsiaTheme="minorEastAsia" w:hAnsi="Cambria Math"/>
-                  <w:i/>
+                  <w:rFonts w:ascii="Cambria Math" w:hAnsi="Cambria Math"/>
                 </w:rPr>
               </m:ctrlPr>
             </m:dPr>
             <m:e>
               <m:r>
+                <m:rPr>
+                  <m:sty m:val="p"/>
+                </m:rPr>
                 <w:rPr>
-                  <w:rFonts w:ascii="Cambria Math" w:eastAsiaTheme="minorEastAsia" w:hAnsi="Cambria Math"/>
+                  <w:rFonts w:ascii="Cambria Math" w:hAnsi="Cambria Math"/>
                 </w:rPr>
-                <m:t>3x+1</m:t>
+                <m:t>3</m:t>
+              </m:r>
+              <m:r>
+                <w:rPr>
+                  <w:rFonts w:ascii="Cambria Math" w:hAnsi="Cambria Math"/>
+                </w:rPr>
+                <m:t>x</m:t>
+              </m:r>
+              <m:r>
+                <m:rPr>
+                  <m:sty m:val="p"/>
+                </m:rPr>
+                <w:rPr>
+                  <w:rFonts w:ascii="Cambria Math" w:hAnsi="Cambria Math"/>
+                </w:rPr>
+                <m:t>+1</m:t>
               </m:r>
             </m:e>
           </m:d>
@@ -4600,56 +5089,110 @@
     </w:p>
     <w:p>
       <w:pPr>
-        <w:jc w:val="both"/>
+        <w:pStyle w:val="NoSpacing"/>
         <w:rPr>
           <w:rFonts w:eastAsiaTheme="minorEastAsia"/>
+          <w:iCs/>
         </w:rPr>
       </w:pPr>
       <m:oMathPara>
         <m:oMath>
           <m:r>
+            <m:rPr>
+              <m:sty m:val="p"/>
+            </m:rPr>
             <w:rPr>
-              <w:rFonts w:ascii="Cambria Math" w:eastAsiaTheme="minorEastAsia" w:hAnsi="Cambria Math"/>
+              <w:rFonts w:ascii="Cambria Math" w:hAnsi="Cambria Math"/>
             </w:rPr>
-            <m:t>16=3x+3→x =</m:t>
+            <m:t>16=3</m:t>
+          </m:r>
+          <m:r>
+            <w:rPr>
+              <w:rFonts w:ascii="Cambria Math" w:hAnsi="Cambria Math"/>
+            </w:rPr>
+            <m:t>x</m:t>
+          </m:r>
+          <m:r>
+            <m:rPr>
+              <m:sty m:val="p"/>
+            </m:rPr>
+            <w:rPr>
+              <w:rFonts w:ascii="Cambria Math" w:hAnsi="Cambria Math"/>
+            </w:rPr>
+            <m:t>+3→</m:t>
+          </m:r>
+          <m:r>
+            <w:rPr>
+              <w:rFonts w:ascii="Cambria Math" w:hAnsi="Cambria Math"/>
+            </w:rPr>
+            <m:t>x</m:t>
+          </m:r>
+          <m:r>
+            <m:rPr>
+              <m:sty m:val="p"/>
+            </m:rPr>
+            <w:rPr>
+              <w:rFonts w:ascii="Cambria Math" w:hAnsi="Cambria Math"/>
+            </w:rPr>
+            <m:t xml:space="preserve"> =</m:t>
           </m:r>
           <m:f>
             <m:fPr>
               <m:ctrlPr>
                 <w:rPr>
-                  <w:rFonts w:ascii="Cambria Math" w:eastAsiaTheme="minorEastAsia" w:hAnsi="Cambria Math"/>
-                  <w:i/>
+                  <w:rFonts w:ascii="Cambria Math" w:hAnsi="Cambria Math"/>
                 </w:rPr>
               </m:ctrlPr>
             </m:fPr>
             <m:num>
               <m:r>
+                <m:rPr>
+                  <m:sty m:val="p"/>
+                </m:rPr>
                 <w:rPr>
-                  <w:rFonts w:ascii="Cambria Math" w:eastAsiaTheme="minorEastAsia" w:hAnsi="Cambria Math"/>
+                  <w:rFonts w:ascii="Cambria Math" w:hAnsi="Cambria Math"/>
                 </w:rPr>
                 <m:t>13</m:t>
               </m:r>
             </m:num>
             <m:den>
               <m:r>
+                <m:rPr>
+                  <m:sty m:val="p"/>
+                </m:rPr>
                 <w:rPr>
-                  <w:rFonts w:ascii="Cambria Math" w:eastAsiaTheme="minorEastAsia" w:hAnsi="Cambria Math"/>
+                  <w:rFonts w:ascii="Cambria Math" w:hAnsi="Cambria Math"/>
                 </w:rPr>
                 <m:t>3</m:t>
               </m:r>
             </m:den>
           </m:f>
           <m:r>
+            <m:rPr>
+              <m:sty m:val="p"/>
+            </m:rPr>
             <w:rPr>
-              <w:rFonts w:ascii="Cambria Math" w:eastAsiaTheme="minorEastAsia" w:hAnsi="Cambria Math"/>
+              <w:rFonts w:ascii="Cambria Math" w:hAnsi="Cambria Math"/>
             </w:rPr>
-            <m:t>=5 bits</m:t>
+            <m:t xml:space="preserve">=5 </m:t>
+          </m:r>
+          <m:r>
+            <w:rPr>
+              <w:rFonts w:ascii="Cambria Math" w:hAnsi="Cambria Math"/>
+            </w:rPr>
+            <m:t>bits</m:t>
           </m:r>
         </m:oMath>
       </m:oMathPara>
     </w:p>
     <w:p>
       <w:pPr>
+        <w:pStyle w:val="NoSpacing"/>
+      </w:pPr>
+    </w:p>
+    <w:p>
+      <w:pPr>
+        <w:ind w:firstLine="426"/>
         <w:jc w:val="both"/>
         <w:rPr>
           <w:color w:val="FF0000"/>
@@ -4659,13 +5202,25 @@
         <w:rPr>
           <w:rFonts w:eastAsiaTheme="minorEastAsia"/>
         </w:rPr>
-        <w:t xml:space="preserve">Isto quer dizer que para assegurar um resultado correcto os sinais de entrada devem ter valores com 5 bits com sinal. Poderam obter-se resultados correctos com entradas com maior número de bits mas </w:t>
+        <w:t xml:space="preserve">Isto quer dizer que para assegurar um resultado correcto os sinais de entrada devem ter valores </w:t>
       </w:r>
       <w:r>
         <w:rPr>
           <w:rFonts w:eastAsiaTheme="minorEastAsia"/>
         </w:rPr>
-        <w:t xml:space="preserve">o resultado dependerá da realção entre estes valores para que não ocorra </w:t>
+        <w:t>dentro do intervalo [-16; 15] (5 bits com sinal)</w:t>
+      </w:r>
+      <w:r>
+        <w:rPr>
+          <w:rFonts w:eastAsiaTheme="minorEastAsia"/>
+        </w:rPr>
+        <w:t xml:space="preserve">. Poderam obter-se resultados correctos com entradas com maior número de bits </w:t>
+      </w:r>
+      <w:r>
+        <w:rPr>
+          <w:rFonts w:eastAsiaTheme="minorEastAsia"/>
+        </w:rPr>
+        <w:t xml:space="preserve">desde que os valores introduzidos não resultem numa situação de </w:t>
       </w:r>
       <w:r>
         <w:rPr>
@@ -4678,7 +5233,7 @@
         <w:rPr>
           <w:rFonts w:eastAsiaTheme="minorEastAsia"/>
         </w:rPr>
-        <w:t xml:space="preserve"> em nenhuma das operações. </w:t>
+        <w:t xml:space="preserve"> em nenhuam das operações realizdas.</w:t>
       </w:r>
     </w:p>
     <w:p>
@@ -4690,7 +5245,13 @@
         <w:t xml:space="preserve">A datapath </w:t>
       </w:r>
       <w:r>
-        <w:t>anteriomente projectada é controlada por uma</w:t>
+        <w:t>anterio</w:t>
+      </w:r>
+      <w:r>
+        <w:t>r</w:t>
+      </w:r>
+      <w:r>
+        <w:t>mente projectada é controlada por uma</w:t>
       </w:r>
       <w:r>
         <w:t xml:space="preserve"> Unidade de Controlo</w:t>
@@ -5261,9 +5822,16 @@
     <w:p>
       <w:pPr>
         <w:ind w:firstLine="426"/>
-      </w:pPr>
-      <w:r>
-        <w:t>Os bits de estado para cada ciclo estão indicados na tabela abaixo para que a imagem não ficasse muito confusa:</w:t>
+        <w:jc w:val="both"/>
+      </w:pPr>
+      <w:r>
+        <w:t xml:space="preserve">Os bits de estado para cada ciclo </w:t>
+      </w:r>
+      <w:r>
+        <w:t>são</w:t>
+      </w:r>
+      <w:r>
+        <w:t xml:space="preserve"> indicados na tabela abaixo para que a imagem não ficasse muito confusa:</w:t>
       </w:r>
     </w:p>
     <w:tbl>
@@ -7983,8 +8551,6 @@
       <w:r>
         <w:t>Verifica-se então que são necessários 7 ciclos de relógio para obter o resultado, mais um ciclo que sem a restrição introduzida pela memória independente.</w:t>
       </w:r>
-      <w:bookmarkStart w:id="0" w:name="_GoBack"/>
-      <w:bookmarkEnd w:id="0"/>
     </w:p>
     <w:p>
       <w:pPr>
@@ -8065,7 +8631,7 @@
           <w:rPr>
             <w:noProof/>
           </w:rPr>
-          <w:t>9</w:t>
+          <w:t>8</w:t>
         </w:r>
         <w:r>
           <w:rPr>
@@ -8382,7 +8948,7 @@
     <w:name w:val="No Spacing"/>
     <w:uiPriority w:val="1"/>
     <w:qFormat/>
-    <w:rsid w:val="00BD0C23"/>
+    <w:rsid w:val="00146698"/>
     <w:pPr>
       <w:spacing w:after="0" w:line="240" w:lineRule="auto"/>
     </w:pPr>
@@ -8780,7 +9346,7 @@
     <w:name w:val="No Spacing"/>
     <w:uiPriority w:val="1"/>
     <w:qFormat/>
-    <w:rsid w:val="00BD0C23"/>
+    <w:rsid w:val="00146698"/>
     <w:pPr>
       <w:spacing w:after="0" w:line="240" w:lineRule="auto"/>
     </w:pPr>
@@ -8903,501 +9469,6 @@
     <w:rsid w:val="002A1D6A"/>
   </w:style>
 </w:styles>
-</file>
-
-<file path=word/glossary/document.xml><?xml version="1.0" encoding="utf-8"?>
-<w:glossaryDocument xmlns:wpc="http://schemas.microsoft.com/office/word/2010/wordprocessingCanvas" xmlns:mc="http://schemas.openxmlformats.org/markup-compatibility/2006" xmlns:o="urn:schemas-microsoft-com:office:office" xmlns:r="http://schemas.openxmlformats.org/officeDocument/2006/relationships" xmlns:m="http://schemas.openxmlformats.org/officeDocument/2006/math" xmlns:v="urn:schemas-microsoft-com:vml" xmlns:wp14="http://schemas.microsoft.com/office/word/2010/wordprocessingDrawing" xmlns:wp="http://schemas.openxmlformats.org/drawingml/2006/wordprocessingDrawing" xmlns:w10="urn:schemas-microsoft-com:office:word" xmlns:w="http://schemas.openxmlformats.org/wordprocessingml/2006/main" xmlns:w14="http://schemas.microsoft.com/office/word/2010/wordml" xmlns:wpg="http://schemas.microsoft.com/office/word/2010/wordprocessingGroup" xmlns:wpi="http://schemas.microsoft.com/office/word/2010/wordprocessingInk" xmlns:wne="http://schemas.microsoft.com/office/word/2006/wordml" xmlns:wps="http://schemas.microsoft.com/office/word/2010/wordprocessingShape" mc:Ignorable="w14 wp14"/>
-</file>
-
-<file path=word/glossary/fontTable.xml><?xml version="1.0" encoding="utf-8"?>
-<w:fonts xmlns:mc="http://schemas.openxmlformats.org/markup-compatibility/2006" xmlns:r="http://schemas.openxmlformats.org/officeDocument/2006/relationships" xmlns:w="http://schemas.openxmlformats.org/wordprocessingml/2006/main" xmlns:w14="http://schemas.microsoft.com/office/word/2010/wordml" mc:Ignorable="w14">
-  <w:font w:name="Calibri">
-    <w:panose1 w:val="020F0502020204030204"/>
-    <w:charset w:val="00"/>
-    <w:family w:val="swiss"/>
-    <w:pitch w:val="variable"/>
-    <w:sig w:usb0="E10002FF" w:usb1="4000ACFF" w:usb2="00000009" w:usb3="00000000" w:csb0="0000019F" w:csb1="00000000"/>
-  </w:font>
-  <w:font w:name="Times New Roman">
-    <w:panose1 w:val="02020603050405020304"/>
-    <w:charset w:val="00"/>
-    <w:family w:val="roman"/>
-    <w:pitch w:val="variable"/>
-    <w:sig w:usb0="20002A87" w:usb1="80000000" w:usb2="00000008" w:usb3="00000000" w:csb0="000001FF" w:csb1="00000000"/>
-  </w:font>
-  <w:font w:name="Cambria">
-    <w:panose1 w:val="02040503050406030204"/>
-    <w:charset w:val="00"/>
-    <w:family w:val="roman"/>
-    <w:pitch w:val="variable"/>
-    <w:sig w:usb0="E00002FF" w:usb1="400004FF" w:usb2="00000000" w:usb3="00000000" w:csb0="0000019F" w:csb1="00000000"/>
-  </w:font>
-  <w:font w:name="Tahoma">
-    <w:panose1 w:val="020B0604030504040204"/>
-    <w:charset w:val="00"/>
-    <w:family w:val="swiss"/>
-    <w:pitch w:val="variable"/>
-    <w:sig w:usb0="61002A87" w:usb1="80000000" w:usb2="00000008" w:usb3="00000000" w:csb0="000101FF" w:csb1="00000000"/>
-  </w:font>
-  <w:font w:name="Segoe UI Semilight">
-    <w:altName w:val="Arial"/>
-    <w:charset w:val="00"/>
-    <w:family w:val="swiss"/>
-    <w:pitch w:val="variable"/>
-    <w:sig w:usb0="00000000" w:usb1="C000E47F" w:usb2="00000009" w:usb3="00000000" w:csb0="000001FF" w:csb1="00000000"/>
-  </w:font>
-  <w:font w:name="Cambria Math">
-    <w:panose1 w:val="02040503050406030204"/>
-    <w:charset w:val="00"/>
-    <w:family w:val="roman"/>
-    <w:pitch w:val="variable"/>
-    <w:sig w:usb0="E00002FF" w:usb1="420024FF" w:usb2="00000000" w:usb3="00000000" w:csb0="0000019F" w:csb1="00000000"/>
-  </w:font>
-</w:fonts>
-</file>
-
-<file path=word/glossary/settings.xml><?xml version="1.0" encoding="utf-8"?>
-<w:settings xmlns:mc="http://schemas.openxmlformats.org/markup-compatibility/2006" xmlns:o="urn:schemas-microsoft-com:office:office" xmlns:r="http://schemas.openxmlformats.org/officeDocument/2006/relationships" xmlns:m="http://schemas.openxmlformats.org/officeDocument/2006/math" xmlns:v="urn:schemas-microsoft-com:vml" xmlns:w10="urn:schemas-microsoft-com:office:word" xmlns:w="http://schemas.openxmlformats.org/wordprocessingml/2006/main" xmlns:w14="http://schemas.microsoft.com/office/word/2010/wordml" xmlns:sl="http://schemas.openxmlformats.org/schemaLibrary/2006/main" mc:Ignorable="w14">
-  <w:view w:val="normal"/>
-  <w:defaultTabStop w:val="708"/>
-  <w:hyphenationZone w:val="425"/>
-  <w:characterSpacingControl w:val="doNotCompress"/>
-  <w:compat>
-    <w:useFELayout/>
-    <w:compatSetting w:name="compatibilityMode" w:uri="http://schemas.microsoft.com/office/word" w:val="14"/>
-    <w:compatSetting w:name="overrideTableStyleFontSizeAndJustification" w:uri="http://schemas.microsoft.com/office/word" w:val="1"/>
-    <w:compatSetting w:name="enableOpenTypeFeatures" w:uri="http://schemas.microsoft.com/office/word" w:val="1"/>
-    <w:compatSetting w:name="doNotFlipMirrorIndents" w:uri="http://schemas.microsoft.com/office/word" w:val="1"/>
-  </w:compat>
-  <w:rsids>
-    <w:rsidRoot w:val="00A83DC2"/>
-    <w:rsid w:val="00A83DC2"/>
-  </w:rsids>
-  <m:mathPr>
-    <m:mathFont m:val="Cambria Math"/>
-    <m:brkBin m:val="before"/>
-    <m:brkBinSub m:val="--"/>
-    <m:smallFrac m:val="0"/>
-    <m:dispDef/>
-    <m:lMargin m:val="0"/>
-    <m:rMargin m:val="0"/>
-    <m:defJc m:val="centerGroup"/>
-    <m:wrapIndent m:val="1440"/>
-    <m:intLim m:val="subSup"/>
-    <m:naryLim m:val="undOvr"/>
-  </m:mathPr>
-  <w:themeFontLang w:val="pt-PT"/>
-  <w:clrSchemeMapping w:bg1="light1" w:t1="dark1" w:bg2="light2" w:t2="dark2" w:accent1="accent1" w:accent2="accent2" w:accent3="accent3" w:accent4="accent4" w:accent5="accent5" w:accent6="accent6" w:hyperlink="hyperlink" w:followedHyperlink="followedHyperlink"/>
-  <w:decimalSymbol w:val=","/>
-  <w:listSeparator w:val=";"/>
-</w:settings>
-</file>
-
-<file path=word/glossary/styles.xml><?xml version="1.0" encoding="utf-8"?>
-<w:styles xmlns:mc="http://schemas.openxmlformats.org/markup-compatibility/2006" xmlns:r="http://schemas.openxmlformats.org/officeDocument/2006/relationships" xmlns:w="http://schemas.openxmlformats.org/wordprocessingml/2006/main" xmlns:w14="http://schemas.microsoft.com/office/word/2010/wordml" mc:Ignorable="w14">
-  <w:docDefaults>
-    <w:rPrDefault>
-      <w:rPr>
-        <w:rFonts w:asciiTheme="minorHAnsi" w:eastAsiaTheme="minorEastAsia" w:hAnsiTheme="minorHAnsi" w:cstheme="minorBidi"/>
-        <w:sz w:val="22"/>
-        <w:szCs w:val="22"/>
-        <w:lang w:val="pt-PT" w:eastAsia="pt-PT" w:bidi="ar-SA"/>
-      </w:rPr>
-    </w:rPrDefault>
-    <w:pPrDefault>
-      <w:pPr>
-        <w:spacing w:after="200" w:line="276" w:lineRule="auto"/>
-      </w:pPr>
-    </w:pPrDefault>
-  </w:docDefaults>
-  <w:latentStyles w:defLockedState="0" w:defUIPriority="99" w:defSemiHidden="1" w:defUnhideWhenUsed="1" w:defQFormat="0" w:count="267">
-    <w:lsdException w:name="Normal" w:semiHidden="0" w:uiPriority="0" w:unhideWhenUsed="0" w:qFormat="1"/>
-    <w:lsdException w:name="heading 1" w:semiHidden="0" w:uiPriority="9" w:unhideWhenUsed="0" w:qFormat="1"/>
-    <w:lsdException w:name="heading 2" w:uiPriority="9" w:qFormat="1"/>
-    <w:lsdException w:name="heading 3" w:uiPriority="9" w:qFormat="1"/>
-    <w:lsdException w:name="heading 4" w:uiPriority="9" w:qFormat="1"/>
-    <w:lsdException w:name="heading 5" w:uiPriority="9" w:qFormat="1"/>
-    <w:lsdException w:name="heading 6" w:uiPriority="9" w:qFormat="1"/>
-    <w:lsdException w:name="heading 7" w:uiPriority="9" w:qFormat="1"/>
-    <w:lsdException w:name="heading 8" w:uiPriority="9" w:qFormat="1"/>
-    <w:lsdException w:name="heading 9" w:uiPriority="9" w:qFormat="1"/>
-    <w:lsdException w:name="toc 1" w:uiPriority="39"/>
-    <w:lsdException w:name="toc 2" w:uiPriority="39"/>
-    <w:lsdException w:name="toc 3" w:uiPriority="39"/>
-    <w:lsdException w:name="toc 4" w:uiPriority="39"/>
-    <w:lsdException w:name="toc 5" w:uiPriority="39"/>
-    <w:lsdException w:name="toc 6" w:uiPriority="39"/>
-    <w:lsdException w:name="toc 7" w:uiPriority="39"/>
-    <w:lsdException w:name="toc 8" w:uiPriority="39"/>
-    <w:lsdException w:name="toc 9" w:uiPriority="39"/>
-    <w:lsdException w:name="caption" w:uiPriority="35" w:qFormat="1"/>
-    <w:lsdException w:name="Title" w:semiHidden="0" w:uiPriority="10" w:unhideWhenUsed="0" w:qFormat="1"/>
-    <w:lsdException w:name="Default Paragraph Font" w:uiPriority="1"/>
-    <w:lsdException w:name="Subtitle" w:semiHidden="0" w:uiPriority="11" w:unhideWhenUsed="0" w:qFormat="1"/>
-    <w:lsdException w:name="Strong" w:semiHidden="0" w:uiPriority="22" w:unhideWhenUsed="0" w:qFormat="1"/>
-    <w:lsdException w:name="Emphasis" w:semiHidden="0" w:uiPriority="20" w:unhideWhenUsed="0" w:qFormat="1"/>
-    <w:lsdException w:name="Table Grid" w:semiHidden="0" w:uiPriority="59" w:unhideWhenUsed="0"/>
-    <w:lsdException w:name="Placeholder Text" w:unhideWhenUsed="0"/>
-    <w:lsdException w:name="No Spacing" w:semiHidden="0" w:uiPriority="1" w:unhideWhenUsed="0" w:qFormat="1"/>
-    <w:lsdException w:name="Light Shading" w:semiHidden="0" w:uiPriority="60" w:unhideWhenUsed="0"/>
-    <w:lsdException w:name="Light List" w:semiHidden="0" w:uiPriority="61" w:unhideWhenUsed="0"/>
-    <w:lsdException w:name="Light Grid" w:semiHidden="0" w:uiPriority="62" w:unhideWhenUsed="0"/>
-    <w:lsdException w:name="Medium Shading 1" w:semiHidden="0" w:uiPriority="63" w:unhideWhenUsed="0"/>
-    <w:lsdException w:name="Medium Shading 2" w:semiHidden="0" w:uiPriority="64" w:unhideWhenUsed="0"/>
-    <w:lsdException w:name="Medium List 1" w:semiHidden="0" w:uiPriority="65" w:unhideWhenUsed="0"/>
-    <w:lsdException w:name="Medium List 2" w:semiHidden="0" w:uiPriority="66" w:unhideWhenUsed="0"/>
-    <w:lsdException w:name="Medium Grid 1" w:semiHidden="0" w:uiPriority="67" w:unhideWhenUsed="0"/>
-    <w:lsdException w:name="Medium Grid 2" w:semiHidden="0" w:uiPriority="68" w:unhideWhenUsed="0"/>
-    <w:lsdException w:name="Medium Grid 3" w:semiHidden="0" w:uiPriority="69" w:unhideWhenUsed="0"/>
-    <w:lsdException w:name="Dark List" w:semiHidden="0" w:uiPriority="70" w:unhideWhenUsed="0"/>
-    <w:lsdException w:name="Colorful Shading" w:semiHidden="0" w:uiPriority="71" w:unhideWhenUsed="0"/>
-    <w:lsdException w:name="Colorful List" w:semiHidden="0" w:uiPriority="72" w:unhideWhenUsed="0"/>
-    <w:lsdException w:name="Colorful Grid" w:semiHidden="0" w:uiPriority="73" w:unhideWhenUsed="0"/>
-    <w:lsdException w:name="Light Shading Accent 1" w:semiHidden="0" w:uiPriority="60" w:unhideWhenUsed="0"/>
-    <w:lsdException w:name="Light List Accent 1" w:semiHidden="0" w:uiPriority="61" w:unhideWhenUsed="0"/>
-    <w:lsdException w:name="Light Grid Accent 1" w:semiHidden="0" w:uiPriority="62" w:unhideWhenUsed="0"/>
-    <w:lsdException w:name="Medium Shading 1 Accent 1" w:semiHidden="0" w:uiPriority="63" w:unhideWhenUsed="0"/>
-    <w:lsdException w:name="Medium Shading 2 Accent 1" w:semiHidden="0" w:uiPriority="64" w:unhideWhenUsed="0"/>
-    <w:lsdException w:name="Medium List 1 Accent 1" w:semiHidden="0" w:uiPriority="65" w:unhideWhenUsed="0"/>
-    <w:lsdException w:name="Revision" w:unhideWhenUsed="0"/>
-    <w:lsdException w:name="List Paragraph" w:semiHidden="0" w:uiPriority="34" w:unhideWhenUsed="0" w:qFormat="1"/>
-    <w:lsdException w:name="Quote" w:semiHidden="0" w:uiPriority="29" w:unhideWhenUsed="0" w:qFormat="1"/>
-    <w:lsdException w:name="Intense Quote" w:semiHidden="0" w:uiPriority="30" w:unhideWhenUsed="0" w:qFormat="1"/>
-    <w:lsdException w:name="Medium List 2 Accent 1" w:semiHidden="0" w:uiPriority="66" w:unhideWhenUsed="0"/>
-    <w:lsdException w:name="Medium Grid 1 Accent 1" w:semiHidden="0" w:uiPriority="67" w:unhideWhenUsed="0"/>
-    <w:lsdException w:name="Medium Grid 2 Accent 1" w:semiHidden="0" w:uiPriority="68" w:unhideWhenUsed="0"/>
-    <w:lsdException w:name="Medium Grid 3 Accent 1" w:semiHidden="0" w:uiPriority="69" w:unhideWhenUsed="0"/>
-    <w:lsdException w:name="Dark List Accent 1" w:semiHidden="0" w:uiPriority="70" w:unhideWhenUsed="0"/>
-    <w:lsdException w:name="Colorful Shading Accent 1" w:semiHidden="0" w:uiPriority="71" w:unhideWhenUsed="0"/>
-    <w:lsdException w:name="Colorful List Accent 1" w:semiHidden="0" w:uiPriority="72" w:unhideWhenUsed="0"/>
-    <w:lsdException w:name="Colorful Grid Accent 1" w:semiHidden="0" w:uiPriority="73" w:unhideWhenUsed="0"/>
-    <w:lsdException w:name="Light Shading Accent 2" w:semiHidden="0" w:uiPriority="60" w:unhideWhenUsed="0"/>
-    <w:lsdException w:name="Light List Accent 2" w:semiHidden="0" w:uiPriority="61" w:unhideWhenUsed="0"/>
-    <w:lsdException w:name="Light Grid Accent 2" w:semiHidden="0" w:uiPriority="62" w:unhideWhenUsed="0"/>
-    <w:lsdException w:name="Medium Shading 1 Accent 2" w:semiHidden="0" w:uiPriority="63" w:unhideWhenUsed="0"/>
-    <w:lsdException w:name="Medium Shading 2 Accent 2" w:semiHidden="0" w:uiPriority="64" w:unhideWhenUsed="0"/>
-    <w:lsdException w:name="Medium List 1 Accent 2" w:semiHidden="0" w:uiPriority="65" w:unhideWhenUsed="0"/>
-    <w:lsdException w:name="Medium List 2 Accent 2" w:semiHidden="0" w:uiPriority="66" w:unhideWhenUsed="0"/>
-    <w:lsdException w:name="Medium Grid 1 Accent 2" w:semiHidden="0" w:uiPriority="67" w:unhideWhenUsed="0"/>
-    <w:lsdException w:name="Medium Grid 2 Accent 2" w:semiHidden="0" w:uiPriority="68" w:unhideWhenUsed="0"/>
-    <w:lsdException w:name="Medium Grid 3 Accent 2" w:semiHidden="0" w:uiPriority="69" w:unhideWhenUsed="0"/>
-    <w:lsdException w:name="Dark List Accent 2" w:semiHidden="0" w:uiPriority="70" w:unhideWhenUsed="0"/>
-    <w:lsdException w:name="Colorful Shading Accent 2" w:semiHidden="0" w:uiPriority="71" w:unhideWhenUsed="0"/>
-    <w:lsdException w:name="Colorful List Accent 2" w:semiHidden="0" w:uiPriority="72" w:unhideWhenUsed="0"/>
-    <w:lsdException w:name="Colorful Grid Accent 2" w:semiHidden="0" w:uiPriority="73" w:unhideWhenUsed="0"/>
-    <w:lsdException w:name="Light Shading Accent 3" w:semiHidden="0" w:uiPriority="60" w:unhideWhenUsed="0"/>
-    <w:lsdException w:name="Light List Accent 3" w:semiHidden="0" w:uiPriority="61" w:unhideWhenUsed="0"/>
-    <w:lsdException w:name="Light Grid Accent 3" w:semiHidden="0" w:uiPriority="62" w:unhideWhenUsed="0"/>
-    <w:lsdException w:name="Medium Shading 1 Accent 3" w:semiHidden="0" w:uiPriority="63" w:unhideWhenUsed="0"/>
-    <w:lsdException w:name="Medium Shading 2 Accent 3" w:semiHidden="0" w:uiPriority="64" w:unhideWhenUsed="0"/>
-    <w:lsdException w:name="Medium List 1 Accent 3" w:semiHidden="0" w:uiPriority="65" w:unhideWhenUsed="0"/>
-    <w:lsdException w:name="Medium List 2 Accent 3" w:semiHidden="0" w:uiPriority="66" w:unhideWhenUsed="0"/>
-    <w:lsdException w:name="Medium Grid 1 Accent 3" w:semiHidden="0" w:uiPriority="67" w:unhideWhenUsed="0"/>
-    <w:lsdException w:name="Medium Grid 2 Accent 3" w:semiHidden="0" w:uiPriority="68" w:unhideWhenUsed="0"/>
-    <w:lsdException w:name="Medium Grid 3 Accent 3" w:semiHidden="0" w:uiPriority="69" w:unhideWhenUsed="0"/>
-    <w:lsdException w:name="Dark List Accent 3" w:semiHidden="0" w:uiPriority="70" w:unhideWhenUsed="0"/>
-    <w:lsdException w:name="Colorful Shading Accent 3" w:semiHidden="0" w:uiPriority="71" w:unhideWhenUsed="0"/>
-    <w:lsdException w:name="Colorful List Accent 3" w:semiHidden="0" w:uiPriority="72" w:unhideWhenUsed="0"/>
-    <w:lsdException w:name="Colorful Grid Accent 3" w:semiHidden="0" w:uiPriority="73" w:unhideWhenUsed="0"/>
-    <w:lsdException w:name="Light Shading Accent 4" w:semiHidden="0" w:uiPriority="60" w:unhideWhenUsed="0"/>
-    <w:lsdException w:name="Light List Accent 4" w:semiHidden="0" w:uiPriority="61" w:unhideWhenUsed="0"/>
-    <w:lsdException w:name="Light Grid Accent 4" w:semiHidden="0" w:uiPriority="62" w:unhideWhenUsed="0"/>
-    <w:lsdException w:name="Medium Shading 1 Accent 4" w:semiHidden="0" w:uiPriority="63" w:unhideWhenUsed="0"/>
-    <w:lsdException w:name="Medium Shading 2 Accent 4" w:semiHidden="0" w:uiPriority="64" w:unhideWhenUsed="0"/>
-    <w:lsdException w:name="Medium List 1 Accent 4" w:semiHidden="0" w:uiPriority="65" w:unhideWhenUsed="0"/>
-    <w:lsdException w:name="Medium List 2 Accent 4" w:semiHidden="0" w:uiPriority="66" w:unhideWhenUsed="0"/>
-    <w:lsdException w:name="Medium Grid 1 Accent 4" w:semiHidden="0" w:uiPriority="67" w:unhideWhenUsed="0"/>
-    <w:lsdException w:name="Medium Grid 2 Accent 4" w:semiHidden="0" w:uiPriority="68" w:unhideWhenUsed="0"/>
-    <w:lsdException w:name="Medium Grid 3 Accent 4" w:semiHidden="0" w:uiPriority="69" w:unhideWhenUsed="0"/>
-    <w:lsdException w:name="Dark List Accent 4" w:semiHidden="0" w:uiPriority="70" w:unhideWhenUsed="0"/>
-    <w:lsdException w:name="Colorful Shading Accent 4" w:semiHidden="0" w:uiPriority="71" w:unhideWhenUsed="0"/>
-    <w:lsdException w:name="Colorful List Accent 4" w:semiHidden="0" w:uiPriority="72" w:unhideWhenUsed="0"/>
-    <w:lsdException w:name="Colorful Grid Accent 4" w:semiHidden="0" w:uiPriority="73" w:unhideWhenUsed="0"/>
-    <w:lsdException w:name="Light Shading Accent 5" w:semiHidden="0" w:uiPriority="60" w:unhideWhenUsed="0"/>
-    <w:lsdException w:name="Light List Accent 5" w:semiHidden="0" w:uiPriority="61" w:unhideWhenUsed="0"/>
-    <w:lsdException w:name="Light Grid Accent 5" w:semiHidden="0" w:uiPriority="62" w:unhideWhenUsed="0"/>
-    <w:lsdException w:name="Medium Shading 1 Accent 5" w:semiHidden="0" w:uiPriority="63" w:unhideWhenUsed="0"/>
-    <w:lsdException w:name="Medium Shading 2 Accent 5" w:semiHidden="0" w:uiPriority="64" w:unhideWhenUsed="0"/>
-    <w:lsdException w:name="Medium List 1 Accent 5" w:semiHidden="0" w:uiPriority="65" w:unhideWhenUsed="0"/>
-    <w:lsdException w:name="Medium List 2 Accent 5" w:semiHidden="0" w:uiPriority="66" w:unhideWhenUsed="0"/>
-    <w:lsdException w:name="Medium Grid 1 Accent 5" w:semiHidden="0" w:uiPriority="67" w:unhideWhenUsed="0"/>
-    <w:lsdException w:name="Medium Grid 2 Accent 5" w:semiHidden="0" w:uiPriority="68" w:unhideWhenUsed="0"/>
-    <w:lsdException w:name="Medium Grid 3 Accent 5" w:semiHidden="0" w:uiPriority="69" w:unhideWhenUsed="0"/>
-    <w:lsdException w:name="Dark List Accent 5" w:semiHidden="0" w:uiPriority="70" w:unhideWhenUsed="0"/>
-    <w:lsdException w:name="Colorful Shading Accent 5" w:semiHidden="0" w:uiPriority="71" w:unhideWhenUsed="0"/>
-    <w:lsdException w:name="Colorful List Accent 5" w:semiHidden="0" w:uiPriority="72" w:unhideWhenUsed="0"/>
-    <w:lsdException w:name="Colorful Grid Accent 5" w:semiHidden="0" w:uiPriority="73" w:unhideWhenUsed="0"/>
-    <w:lsdException w:name="Light Shading Accent 6" w:semiHidden="0" w:uiPriority="60" w:unhideWhenUsed="0"/>
-    <w:lsdException w:name="Light List Accent 6" w:semiHidden="0" w:uiPriority="61" w:unhideWhenUsed="0"/>
-    <w:lsdException w:name="Light Grid Accent 6" w:semiHidden="0" w:uiPriority="62" w:unhideWhenUsed="0"/>
-    <w:lsdException w:name="Medium Shading 1 Accent 6" w:semiHidden="0" w:uiPriority="63" w:unhideWhenUsed="0"/>
-    <w:lsdException w:name="Medium Shading 2 Accent 6" w:semiHidden="0" w:uiPriority="64" w:unhideWhenUsed="0"/>
-    <w:lsdException w:name="Medium List 1 Accent 6" w:semiHidden="0" w:uiPriority="65" w:unhideWhenUsed="0"/>
-    <w:lsdException w:name="Medium List 2 Accent 6" w:semiHidden="0" w:uiPriority="66" w:unhideWhenUsed="0"/>
-    <w:lsdException w:name="Medium Grid 1 Accent 6" w:semiHidden="0" w:uiPriority="67" w:unhideWhenUsed="0"/>
-    <w:lsdException w:name="Medium Grid 2 Accent 6" w:semiHidden="0" w:uiPriority="68" w:unhideWhenUsed="0"/>
-    <w:lsdException w:name="Medium Grid 3 Accent 6" w:semiHidden="0" w:uiPriority="69" w:unhideWhenUsed="0"/>
-    <w:lsdException w:name="Dark List Accent 6" w:semiHidden="0" w:uiPriority="70" w:unhideWhenUsed="0"/>
-    <w:lsdException w:name="Colorful Shading Accent 6" w:semiHidden="0" w:uiPriority="71" w:unhideWhenUsed="0"/>
-    <w:lsdException w:name="Colorful List Accent 6" w:semiHidden="0" w:uiPriority="72" w:unhideWhenUsed="0"/>
-    <w:lsdException w:name="Colorful Grid Accent 6" w:semiHidden="0" w:uiPriority="73" w:unhideWhenUsed="0"/>
-    <w:lsdException w:name="Subtle Emphasis" w:semiHidden="0" w:uiPriority="19" w:unhideWhenUsed="0" w:qFormat="1"/>
-    <w:lsdException w:name="Intense Emphasis" w:semiHidden="0" w:uiPriority="21" w:unhideWhenUsed="0" w:qFormat="1"/>
-    <w:lsdException w:name="Subtle Reference" w:semiHidden="0" w:uiPriority="31" w:unhideWhenUsed="0" w:qFormat="1"/>
-    <w:lsdException w:name="Intense Reference" w:semiHidden="0" w:uiPriority="32" w:unhideWhenUsed="0" w:qFormat="1"/>
-    <w:lsdException w:name="Book Title" w:semiHidden="0" w:uiPriority="33" w:unhideWhenUsed="0" w:qFormat="1"/>
-    <w:lsdException w:name="Bibliography" w:uiPriority="37"/>
-    <w:lsdException w:name="TOC Heading" w:uiPriority="39" w:qFormat="1"/>
-  </w:latentStyles>
-  <w:style w:type="paragraph" w:default="1" w:styleId="Normal">
-    <w:name w:val="Normal"/>
-    <w:qFormat/>
-  </w:style>
-  <w:style w:type="character" w:default="1" w:styleId="DefaultParagraphFont">
-    <w:name w:val="Default Paragraph Font"/>
-    <w:uiPriority w:val="1"/>
-    <w:semiHidden/>
-    <w:unhideWhenUsed/>
-  </w:style>
-  <w:style w:type="table" w:default="1" w:styleId="TableNormal">
-    <w:name w:val="Normal Table"/>
-    <w:uiPriority w:val="99"/>
-    <w:semiHidden/>
-    <w:unhideWhenUsed/>
-    <w:tblPr>
-      <w:tblInd w:w="0" w:type="dxa"/>
-      <w:tblCellMar>
-        <w:top w:w="0" w:type="dxa"/>
-        <w:left w:w="108" w:type="dxa"/>
-        <w:bottom w:w="0" w:type="dxa"/>
-        <w:right w:w="108" w:type="dxa"/>
-      </w:tblCellMar>
-    </w:tblPr>
-  </w:style>
-  <w:style w:type="numbering" w:default="1" w:styleId="NoList">
-    <w:name w:val="No List"/>
-    <w:uiPriority w:val="99"/>
-    <w:semiHidden/>
-    <w:unhideWhenUsed/>
-  </w:style>
-  <w:style w:type="character" w:styleId="PlaceholderText">
-    <w:name w:val="Placeholder Text"/>
-    <w:basedOn w:val="DefaultParagraphFont"/>
-    <w:uiPriority w:val="99"/>
-    <w:semiHidden/>
-    <w:rsid w:val="00A83DC2"/>
-    <w:rPr>
-      <w:color w:val="808080"/>
-    </w:rPr>
-  </w:style>
-</w:styles>
-</file>
-
-<file path=word/glossary/stylesWithEffects.xml><?xml version="1.0" encoding="utf-8"?>
-<w:styles xmlns:wpc="http://schemas.microsoft.com/office/word/2010/wordprocessingCanvas" xmlns:mc="http://schemas.openxmlformats.org/markup-compatibility/2006" xmlns:o="urn:schemas-microsoft-com:office:office" xmlns:r="http://schemas.openxmlformats.org/officeDocument/2006/relationships" xmlns:m="http://schemas.openxmlformats.org/officeDocument/2006/math" xmlns:v="urn:schemas-microsoft-com:vml" xmlns:wp14="http://schemas.microsoft.com/office/word/2010/wordprocessingDrawing" xmlns:wp="http://schemas.openxmlformats.org/drawingml/2006/wordprocessingDrawing" xmlns:w10="urn:schemas-microsoft-com:office:word" xmlns:w="http://schemas.openxmlformats.org/wordprocessingml/2006/main" xmlns:w14="http://schemas.microsoft.com/office/word/2010/wordml" xmlns:wpg="http://schemas.microsoft.com/office/word/2010/wordprocessingGroup" xmlns:wpi="http://schemas.microsoft.com/office/word/2010/wordprocessingInk" xmlns:wne="http://schemas.microsoft.com/office/word/2006/wordml" xmlns:wps="http://schemas.microsoft.com/office/word/2010/wordprocessingShape" mc:Ignorable="w14 wp14">
-  <w:docDefaults>
-    <w:rPrDefault>
-      <w:rPr>
-        <w:rFonts w:asciiTheme="minorHAnsi" w:eastAsiaTheme="minorEastAsia" w:hAnsiTheme="minorHAnsi" w:cstheme="minorBidi"/>
-        <w:sz w:val="22"/>
-        <w:szCs w:val="22"/>
-        <w:lang w:val="pt-PT" w:eastAsia="pt-PT" w:bidi="ar-SA"/>
-      </w:rPr>
-    </w:rPrDefault>
-    <w:pPrDefault>
-      <w:pPr>
-        <w:spacing w:after="200" w:line="276" w:lineRule="auto"/>
-      </w:pPr>
-    </w:pPrDefault>
-  </w:docDefaults>
-  <w:latentStyles w:defLockedState="0" w:defUIPriority="99" w:defSemiHidden="1" w:defUnhideWhenUsed="1" w:defQFormat="0" w:count="267">
-    <w:lsdException w:name="Normal" w:semiHidden="0" w:uiPriority="0" w:unhideWhenUsed="0" w:qFormat="1"/>
-    <w:lsdException w:name="heading 1" w:semiHidden="0" w:uiPriority="9" w:unhideWhenUsed="0" w:qFormat="1"/>
-    <w:lsdException w:name="heading 2" w:uiPriority="9" w:qFormat="1"/>
-    <w:lsdException w:name="heading 3" w:uiPriority="9" w:qFormat="1"/>
-    <w:lsdException w:name="heading 4" w:uiPriority="9" w:qFormat="1"/>
-    <w:lsdException w:name="heading 5" w:uiPriority="9" w:qFormat="1"/>
-    <w:lsdException w:name="heading 6" w:uiPriority="9" w:qFormat="1"/>
-    <w:lsdException w:name="heading 7" w:uiPriority="9" w:qFormat="1"/>
-    <w:lsdException w:name="heading 8" w:uiPriority="9" w:qFormat="1"/>
-    <w:lsdException w:name="heading 9" w:uiPriority="9" w:qFormat="1"/>
-    <w:lsdException w:name="toc 1" w:uiPriority="39"/>
-    <w:lsdException w:name="toc 2" w:uiPriority="39"/>
-    <w:lsdException w:name="toc 3" w:uiPriority="39"/>
-    <w:lsdException w:name="toc 4" w:uiPriority="39"/>
-    <w:lsdException w:name="toc 5" w:uiPriority="39"/>
-    <w:lsdException w:name="toc 6" w:uiPriority="39"/>
-    <w:lsdException w:name="toc 7" w:uiPriority="39"/>
-    <w:lsdException w:name="toc 8" w:uiPriority="39"/>
-    <w:lsdException w:name="toc 9" w:uiPriority="39"/>
-    <w:lsdException w:name="caption" w:uiPriority="35" w:qFormat="1"/>
-    <w:lsdException w:name="Title" w:semiHidden="0" w:uiPriority="10" w:unhideWhenUsed="0" w:qFormat="1"/>
-    <w:lsdException w:name="Default Paragraph Font" w:uiPriority="1"/>
-    <w:lsdException w:name="Subtitle" w:semiHidden="0" w:uiPriority="11" w:unhideWhenUsed="0" w:qFormat="1"/>
-    <w:lsdException w:name="Strong" w:semiHidden="0" w:uiPriority="22" w:unhideWhenUsed="0" w:qFormat="1"/>
-    <w:lsdException w:name="Emphasis" w:semiHidden="0" w:uiPriority="20" w:unhideWhenUsed="0" w:qFormat="1"/>
-    <w:lsdException w:name="Table Grid" w:semiHidden="0" w:uiPriority="59" w:unhideWhenUsed="0"/>
-    <w:lsdException w:name="Placeholder Text" w:unhideWhenUsed="0"/>
-    <w:lsdException w:name="No Spacing" w:semiHidden="0" w:uiPriority="1" w:unhideWhenUsed="0" w:qFormat="1"/>
-    <w:lsdException w:name="Light Shading" w:semiHidden="0" w:uiPriority="60" w:unhideWhenUsed="0"/>
-    <w:lsdException w:name="Light List" w:semiHidden="0" w:uiPriority="61" w:unhideWhenUsed="0"/>
-    <w:lsdException w:name="Light Grid" w:semiHidden="0" w:uiPriority="62" w:unhideWhenUsed="0"/>
-    <w:lsdException w:name="Medium Shading 1" w:semiHidden="0" w:uiPriority="63" w:unhideWhenUsed="0"/>
-    <w:lsdException w:name="Medium Shading 2" w:semiHidden="0" w:uiPriority="64" w:unhideWhenUsed="0"/>
-    <w:lsdException w:name="Medium List 1" w:semiHidden="0" w:uiPriority="65" w:unhideWhenUsed="0"/>
-    <w:lsdException w:name="Medium List 2" w:semiHidden="0" w:uiPriority="66" w:unhideWhenUsed="0"/>
-    <w:lsdException w:name="Medium Grid 1" w:semiHidden="0" w:uiPriority="67" w:unhideWhenUsed="0"/>
-    <w:lsdException w:name="Medium Grid 2" w:semiHidden="0" w:uiPriority="68" w:unhideWhenUsed="0"/>
-    <w:lsdException w:name="Medium Grid 3" w:semiHidden="0" w:uiPriority="69" w:unhideWhenUsed="0"/>
-    <w:lsdException w:name="Dark List" w:semiHidden="0" w:uiPriority="70" w:unhideWhenUsed="0"/>
-    <w:lsdException w:name="Colorful Shading" w:semiHidden="0" w:uiPriority="71" w:unhideWhenUsed="0"/>
-    <w:lsdException w:name="Colorful List" w:semiHidden="0" w:uiPriority="72" w:unhideWhenUsed="0"/>
-    <w:lsdException w:name="Colorful Grid" w:semiHidden="0" w:uiPriority="73" w:unhideWhenUsed="0"/>
-    <w:lsdException w:name="Light Shading Accent 1" w:semiHidden="0" w:uiPriority="60" w:unhideWhenUsed="0"/>
-    <w:lsdException w:name="Light List Accent 1" w:semiHidden="0" w:uiPriority="61" w:unhideWhenUsed="0"/>
-    <w:lsdException w:name="Light Grid Accent 1" w:semiHidden="0" w:uiPriority="62" w:unhideWhenUsed="0"/>
-    <w:lsdException w:name="Medium Shading 1 Accent 1" w:semiHidden="0" w:uiPriority="63" w:unhideWhenUsed="0"/>
-    <w:lsdException w:name="Medium Shading 2 Accent 1" w:semiHidden="0" w:uiPriority="64" w:unhideWhenUsed="0"/>
-    <w:lsdException w:name="Medium List 1 Accent 1" w:semiHidden="0" w:uiPriority="65" w:unhideWhenUsed="0"/>
-    <w:lsdException w:name="Revision" w:unhideWhenUsed="0"/>
-    <w:lsdException w:name="List Paragraph" w:semiHidden="0" w:uiPriority="34" w:unhideWhenUsed="0" w:qFormat="1"/>
-    <w:lsdException w:name="Quote" w:semiHidden="0" w:uiPriority="29" w:unhideWhenUsed="0" w:qFormat="1"/>
-    <w:lsdException w:name="Intense Quote" w:semiHidden="0" w:uiPriority="30" w:unhideWhenUsed="0" w:qFormat="1"/>
-    <w:lsdException w:name="Medium List 2 Accent 1" w:semiHidden="0" w:uiPriority="66" w:unhideWhenUsed="0"/>
-    <w:lsdException w:name="Medium Grid 1 Accent 1" w:semiHidden="0" w:uiPriority="67" w:unhideWhenUsed="0"/>
-    <w:lsdException w:name="Medium Grid 2 Accent 1" w:semiHidden="0" w:uiPriority="68" w:unhideWhenUsed="0"/>
-    <w:lsdException w:name="Medium Grid 3 Accent 1" w:semiHidden="0" w:uiPriority="69" w:unhideWhenUsed="0"/>
-    <w:lsdException w:name="Dark List Accent 1" w:semiHidden="0" w:uiPriority="70" w:unhideWhenUsed="0"/>
-    <w:lsdException w:name="Colorful Shading Accent 1" w:semiHidden="0" w:uiPriority="71" w:unhideWhenUsed="0"/>
-    <w:lsdException w:name="Colorful List Accent 1" w:semiHidden="0" w:uiPriority="72" w:unhideWhenUsed="0"/>
-    <w:lsdException w:name="Colorful Grid Accent 1" w:semiHidden="0" w:uiPriority="73" w:unhideWhenUsed="0"/>
-    <w:lsdException w:name="Light Shading Accent 2" w:semiHidden="0" w:uiPriority="60" w:unhideWhenUsed="0"/>
-    <w:lsdException w:name="Light List Accent 2" w:semiHidden="0" w:uiPriority="61" w:unhideWhenUsed="0"/>
-    <w:lsdException w:name="Light Grid Accent 2" w:semiHidden="0" w:uiPriority="62" w:unhideWhenUsed="0"/>
-    <w:lsdException w:name="Medium Shading 1 Accent 2" w:semiHidden="0" w:uiPriority="63" w:unhideWhenUsed="0"/>
-    <w:lsdException w:name="Medium Shading 2 Accent 2" w:semiHidden="0" w:uiPriority="64" w:unhideWhenUsed="0"/>
-    <w:lsdException w:name="Medium List 1 Accent 2" w:semiHidden="0" w:uiPriority="65" w:unhideWhenUsed="0"/>
-    <w:lsdException w:name="Medium List 2 Accent 2" w:semiHidden="0" w:uiPriority="66" w:unhideWhenUsed="0"/>
-    <w:lsdException w:name="Medium Grid 1 Accent 2" w:semiHidden="0" w:uiPriority="67" w:unhideWhenUsed="0"/>
-    <w:lsdException w:name="Medium Grid 2 Accent 2" w:semiHidden="0" w:uiPriority="68" w:unhideWhenUsed="0"/>
-    <w:lsdException w:name="Medium Grid 3 Accent 2" w:semiHidden="0" w:uiPriority="69" w:unhideWhenUsed="0"/>
-    <w:lsdException w:name="Dark List Accent 2" w:semiHidden="0" w:uiPriority="70" w:unhideWhenUsed="0"/>
-    <w:lsdException w:name="Colorful Shading Accent 2" w:semiHidden="0" w:uiPriority="71" w:unhideWhenUsed="0"/>
-    <w:lsdException w:name="Colorful List Accent 2" w:semiHidden="0" w:uiPriority="72" w:unhideWhenUsed="0"/>
-    <w:lsdException w:name="Colorful Grid Accent 2" w:semiHidden="0" w:uiPriority="73" w:unhideWhenUsed="0"/>
-    <w:lsdException w:name="Light Shading Accent 3" w:semiHidden="0" w:uiPriority="60" w:unhideWhenUsed="0"/>
-    <w:lsdException w:name="Light List Accent 3" w:semiHidden="0" w:uiPriority="61" w:unhideWhenUsed="0"/>
-    <w:lsdException w:name="Light Grid Accent 3" w:semiHidden="0" w:uiPriority="62" w:unhideWhenUsed="0"/>
-    <w:lsdException w:name="Medium Shading 1 Accent 3" w:semiHidden="0" w:uiPriority="63" w:unhideWhenUsed="0"/>
-    <w:lsdException w:name="Medium Shading 2 Accent 3" w:semiHidden="0" w:uiPriority="64" w:unhideWhenUsed="0"/>
-    <w:lsdException w:name="Medium List 1 Accent 3" w:semiHidden="0" w:uiPriority="65" w:unhideWhenUsed="0"/>
-    <w:lsdException w:name="Medium List 2 Accent 3" w:semiHidden="0" w:uiPriority="66" w:unhideWhenUsed="0"/>
-    <w:lsdException w:name="Medium Grid 1 Accent 3" w:semiHidden="0" w:uiPriority="67" w:unhideWhenUsed="0"/>
-    <w:lsdException w:name="Medium Grid 2 Accent 3" w:semiHidden="0" w:uiPriority="68" w:unhideWhenUsed="0"/>
-    <w:lsdException w:name="Medium Grid 3 Accent 3" w:semiHidden="0" w:uiPriority="69" w:unhideWhenUsed="0"/>
-    <w:lsdException w:name="Dark List Accent 3" w:semiHidden="0" w:uiPriority="70" w:unhideWhenUsed="0"/>
-    <w:lsdException w:name="Colorful Shading Accent 3" w:semiHidden="0" w:uiPriority="71" w:unhideWhenUsed="0"/>
-    <w:lsdException w:name="Colorful List Accent 3" w:semiHidden="0" w:uiPriority="72" w:unhideWhenUsed="0"/>
-    <w:lsdException w:name="Colorful Grid Accent 3" w:semiHidden="0" w:uiPriority="73" w:unhideWhenUsed="0"/>
-    <w:lsdException w:name="Light Shading Accent 4" w:semiHidden="0" w:uiPriority="60" w:unhideWhenUsed="0"/>
-    <w:lsdException w:name="Light List Accent 4" w:semiHidden="0" w:uiPriority="61" w:unhideWhenUsed="0"/>
-    <w:lsdException w:name="Light Grid Accent 4" w:semiHidden="0" w:uiPriority="62" w:unhideWhenUsed="0"/>
-    <w:lsdException w:name="Medium Shading 1 Accent 4" w:semiHidden="0" w:uiPriority="63" w:unhideWhenUsed="0"/>
-    <w:lsdException w:name="Medium Shading 2 Accent 4" w:semiHidden="0" w:uiPriority="64" w:unhideWhenUsed="0"/>
-    <w:lsdException w:name="Medium List 1 Accent 4" w:semiHidden="0" w:uiPriority="65" w:unhideWhenUsed="0"/>
-    <w:lsdException w:name="Medium List 2 Accent 4" w:semiHidden="0" w:uiPriority="66" w:unhideWhenUsed="0"/>
-    <w:lsdException w:name="Medium Grid 1 Accent 4" w:semiHidden="0" w:uiPriority="67" w:unhideWhenUsed="0"/>
-    <w:lsdException w:name="Medium Grid 2 Accent 4" w:semiHidden="0" w:uiPriority="68" w:unhideWhenUsed="0"/>
-    <w:lsdException w:name="Medium Grid 3 Accent 4" w:semiHidden="0" w:uiPriority="69" w:unhideWhenUsed="0"/>
-    <w:lsdException w:name="Dark List Accent 4" w:semiHidden="0" w:uiPriority="70" w:unhideWhenUsed="0"/>
-    <w:lsdException w:name="Colorful Shading Accent 4" w:semiHidden="0" w:uiPriority="71" w:unhideWhenUsed="0"/>
-    <w:lsdException w:name="Colorful List Accent 4" w:semiHidden="0" w:uiPriority="72" w:unhideWhenUsed="0"/>
-    <w:lsdException w:name="Colorful Grid Accent 4" w:semiHidden="0" w:uiPriority="73" w:unhideWhenUsed="0"/>
-    <w:lsdException w:name="Light Shading Accent 5" w:semiHidden="0" w:uiPriority="60" w:unhideWhenUsed="0"/>
-    <w:lsdException w:name="Light List Accent 5" w:semiHidden="0" w:uiPriority="61" w:unhideWhenUsed="0"/>
-    <w:lsdException w:name="Light Grid Accent 5" w:semiHidden="0" w:uiPriority="62" w:unhideWhenUsed="0"/>
-    <w:lsdException w:name="Medium Shading 1 Accent 5" w:semiHidden="0" w:uiPriority="63" w:unhideWhenUsed="0"/>
-    <w:lsdException w:name="Medium Shading 2 Accent 5" w:semiHidden="0" w:uiPriority="64" w:unhideWhenUsed="0"/>
-    <w:lsdException w:name="Medium List 1 Accent 5" w:semiHidden="0" w:uiPriority="65" w:unhideWhenUsed="0"/>
-    <w:lsdException w:name="Medium List 2 Accent 5" w:semiHidden="0" w:uiPriority="66" w:unhideWhenUsed="0"/>
-    <w:lsdException w:name="Medium Grid 1 Accent 5" w:semiHidden="0" w:uiPriority="67" w:unhideWhenUsed="0"/>
-    <w:lsdException w:name="Medium Grid 2 Accent 5" w:semiHidden="0" w:uiPriority="68" w:unhideWhenUsed="0"/>
-    <w:lsdException w:name="Medium Grid 3 Accent 5" w:semiHidden="0" w:uiPriority="69" w:unhideWhenUsed="0"/>
-    <w:lsdException w:name="Dark List Accent 5" w:semiHidden="0" w:uiPriority="70" w:unhideWhenUsed="0"/>
-    <w:lsdException w:name="Colorful Shading Accent 5" w:semiHidden="0" w:uiPriority="71" w:unhideWhenUsed="0"/>
-    <w:lsdException w:name="Colorful List Accent 5" w:semiHidden="0" w:uiPriority="72" w:unhideWhenUsed="0"/>
-    <w:lsdException w:name="Colorful Grid Accent 5" w:semiHidden="0" w:uiPriority="73" w:unhideWhenUsed="0"/>
-    <w:lsdException w:name="Light Shading Accent 6" w:semiHidden="0" w:uiPriority="60" w:unhideWhenUsed="0"/>
-    <w:lsdException w:name="Light List Accent 6" w:semiHidden="0" w:uiPriority="61" w:unhideWhenUsed="0"/>
-    <w:lsdException w:name="Light Grid Accent 6" w:semiHidden="0" w:uiPriority="62" w:unhideWhenUsed="0"/>
-    <w:lsdException w:name="Medium Shading 1 Accent 6" w:semiHidden="0" w:uiPriority="63" w:unhideWhenUsed="0"/>
-    <w:lsdException w:name="Medium Shading 2 Accent 6" w:semiHidden="0" w:uiPriority="64" w:unhideWhenUsed="0"/>
-    <w:lsdException w:name="Medium List 1 Accent 6" w:semiHidden="0" w:uiPriority="65" w:unhideWhenUsed="0"/>
-    <w:lsdException w:name="Medium List 2 Accent 6" w:semiHidden="0" w:uiPriority="66" w:unhideWhenUsed="0"/>
-    <w:lsdException w:name="Medium Grid 1 Accent 6" w:semiHidden="0" w:uiPriority="67" w:unhideWhenUsed="0"/>
-    <w:lsdException w:name="Medium Grid 2 Accent 6" w:semiHidden="0" w:uiPriority="68" w:unhideWhenUsed="0"/>
-    <w:lsdException w:name="Medium Grid 3 Accent 6" w:semiHidden="0" w:uiPriority="69" w:unhideWhenUsed="0"/>
-    <w:lsdException w:name="Dark List Accent 6" w:semiHidden="0" w:uiPriority="70" w:unhideWhenUsed="0"/>
-    <w:lsdException w:name="Colorful Shading Accent 6" w:semiHidden="0" w:uiPriority="71" w:unhideWhenUsed="0"/>
-    <w:lsdException w:name="Colorful List Accent 6" w:semiHidden="0" w:uiPriority="72" w:unhideWhenUsed="0"/>
-    <w:lsdException w:name="Colorful Grid Accent 6" w:semiHidden="0" w:uiPriority="73" w:unhideWhenUsed="0"/>
-    <w:lsdException w:name="Subtle Emphasis" w:semiHidden="0" w:uiPriority="19" w:unhideWhenUsed="0" w:qFormat="1"/>
-    <w:lsdException w:name="Intense Emphasis" w:semiHidden="0" w:uiPriority="21" w:unhideWhenUsed="0" w:qFormat="1"/>
-    <w:lsdException w:name="Subtle Reference" w:semiHidden="0" w:uiPriority="31" w:unhideWhenUsed="0" w:qFormat="1"/>
-    <w:lsdException w:name="Intense Reference" w:semiHidden="0" w:uiPriority="32" w:unhideWhenUsed="0" w:qFormat="1"/>
-    <w:lsdException w:name="Book Title" w:semiHidden="0" w:uiPriority="33" w:unhideWhenUsed="0" w:qFormat="1"/>
-    <w:lsdException w:name="Bibliography" w:uiPriority="37"/>
-    <w:lsdException w:name="TOC Heading" w:uiPriority="39" w:qFormat="1"/>
-  </w:latentStyles>
-  <w:style w:type="paragraph" w:default="1" w:styleId="Normal">
-    <w:name w:val="Normal"/>
-    <w:qFormat/>
-  </w:style>
-  <w:style w:type="character" w:default="1" w:styleId="DefaultParagraphFont">
-    <w:name w:val="Default Paragraph Font"/>
-    <w:uiPriority w:val="1"/>
-    <w:semiHidden/>
-    <w:unhideWhenUsed/>
-  </w:style>
-  <w:style w:type="table" w:default="1" w:styleId="TableNormal">
-    <w:name w:val="Normal Table"/>
-    <w:uiPriority w:val="99"/>
-    <w:semiHidden/>
-    <w:unhideWhenUsed/>
-    <w:tblPr>
-      <w:tblInd w:w="0" w:type="dxa"/>
-      <w:tblCellMar>
-        <w:top w:w="0" w:type="dxa"/>
-        <w:left w:w="108" w:type="dxa"/>
-        <w:bottom w:w="0" w:type="dxa"/>
-        <w:right w:w="108" w:type="dxa"/>
-      </w:tblCellMar>
-    </w:tblPr>
-  </w:style>
-  <w:style w:type="numbering" w:default="1" w:styleId="NoList">
-    <w:name w:val="No List"/>
-    <w:uiPriority w:val="99"/>
-    <w:semiHidden/>
-    <w:unhideWhenUsed/>
-  </w:style>
-  <w:style w:type="character" w:styleId="PlaceholderText">
-    <w:name w:val="Placeholder Text"/>
-    <w:basedOn w:val="DefaultParagraphFont"/>
-    <w:uiPriority w:val="99"/>
-    <w:semiHidden/>
-    <w:rsid w:val="00A83DC2"/>
-    <w:rPr>
-      <w:color w:val="808080"/>
-    </w:rPr>
-  </w:style>
-</w:styles>
-</file>
-
-<file path=word/glossary/webSettings.xml><?xml version="1.0" encoding="utf-8"?>
-<w:webSettings xmlns:mc="http://schemas.openxmlformats.org/markup-compatibility/2006" xmlns:r="http://schemas.openxmlformats.org/officeDocument/2006/relationships" xmlns:w="http://schemas.openxmlformats.org/wordprocessingml/2006/main" xmlns:w14="http://schemas.microsoft.com/office/word/2010/wordml" mc:Ignorable="w14">
-  <w:optimizeForBrowser/>
-  <w:allowPNG/>
-</w:webSettings>
 </file>
 
 <file path=word/theme/theme1.xml><?xml version="1.0" encoding="utf-8"?>
@@ -9690,7 +9761,7 @@
 </file>
 
 <file path=customXml/itemProps1.xml><?xml version="1.0" encoding="utf-8"?>
-<ds:datastoreItem xmlns:ds="http://schemas.openxmlformats.org/officeDocument/2006/customXml" ds:itemID="{AFEE473F-DA9C-451B-9BF3-B131C84F951B}">
+<ds:datastoreItem xmlns:ds="http://schemas.openxmlformats.org/officeDocument/2006/customXml" ds:itemID="{142D2B09-44B5-4605-8637-8D20946FB359}">
   <ds:schemaRefs>
     <ds:schemaRef ds:uri="http://schemas.openxmlformats.org/officeDocument/2006/bibliography"/>
   </ds:schemaRefs>

</xml_diff>

<commit_message>
introdução dos ficheiros de projecto correctos pergunta 4 quase completa
</commit_message>
<xml_diff>
--- a/lab2/relatorio/proj2-rascunho.docx
+++ b/lab2/relatorio/proj2-rascunho.docx
@@ -42,7 +42,7 @@
                     </pic:cNvPicPr>
                   </pic:nvPicPr>
                   <pic:blipFill>
-                    <a:blip r:embed="rId8">
+                    <a:blip r:embed="rId9">
                       <a:extLst>
                         <a:ext uri="{28A0092B-C50C-407E-A947-70E740481C1C}">
                           <a14:useLocalDpi xmlns:a14="http://schemas.microsoft.com/office/drawing/2010/main" val="0"/>
@@ -817,7 +817,7 @@
                     </pic:cNvPicPr>
                   </pic:nvPicPr>
                   <pic:blipFill>
-                    <a:blip r:embed="rId9">
+                    <a:blip r:embed="rId10">
                       <a:extLst>
                         <a:ext uri="{28A0092B-C50C-407E-A947-70E740481C1C}">
                           <a14:useLocalDpi xmlns:a14="http://schemas.microsoft.com/office/drawing/2010/main" val="0"/>
@@ -858,24 +858,14 @@
       <w:r>
         <w:t xml:space="preserve">Figura </w:t>
       </w:r>
-      <w:r>
-        <w:fldChar w:fldCharType="begin"/>
-      </w:r>
-      <w:r>
-        <w:instrText xml:space="preserve"> SEQ Ilustração \* ARABIC </w:instrText>
-      </w:r>
-      <w:r>
-        <w:fldChar w:fldCharType="separate"/>
-      </w:r>
-      <w:r>
-        <w:rPr>
-          <w:noProof/>
-        </w:rPr>
-        <w:t>1</w:t>
-      </w:r>
-      <w:r>
-        <w:fldChar w:fldCharType="end"/>
-      </w:r>
+      <w:fldSimple w:instr=" SEQ Ilustração \* ARABIC ">
+        <w:r>
+          <w:rPr>
+            <w:noProof/>
+          </w:rPr>
+          <w:t>1</w:t>
+        </w:r>
+      </w:fldSimple>
     </w:p>
     <w:p>
       <w:pPr>
@@ -959,7 +949,7 @@
                     </pic:cNvPicPr>
                   </pic:nvPicPr>
                   <pic:blipFill>
-                    <a:blip r:embed="rId10">
+                    <a:blip r:embed="rId11">
                       <a:extLst>
                         <a:ext uri="{28A0092B-C50C-407E-A947-70E740481C1C}">
                           <a14:useLocalDpi xmlns:a14="http://schemas.microsoft.com/office/drawing/2010/main" val="0"/>
@@ -1577,24 +1567,14 @@
                             <w:r>
                               <w:t xml:space="preserve">Figura </w:t>
                             </w:r>
-                            <w:r>
-                              <w:fldChar w:fldCharType="begin"/>
-                            </w:r>
-                            <w:r>
-                              <w:instrText xml:space="preserve"> SEQ Ilustração \* ARABIC </w:instrText>
-                            </w:r>
-                            <w:r>
-                              <w:fldChar w:fldCharType="separate"/>
-                            </w:r>
-                            <w:r>
-                              <w:rPr>
-                                <w:noProof/>
-                              </w:rPr>
-                              <w:t>2</w:t>
-                            </w:r>
-                            <w:r>
-                              <w:fldChar w:fldCharType="end"/>
-                            </w:r>
+                            <w:fldSimple w:instr=" SEQ Ilustração \* ARABIC ">
+                              <w:r>
+                                <w:rPr>
+                                  <w:noProof/>
+                                </w:rPr>
+                                <w:t>2</w:t>
+                              </w:r>
+                            </w:fldSimple>
                           </w:p>
                         </w:txbxContent>
                       </wps:txbx>
@@ -1633,24 +1613,14 @@
                       <w:r>
                         <w:t xml:space="preserve">Figura </w:t>
                       </w:r>
-                      <w:r>
-                        <w:fldChar w:fldCharType="begin"/>
-                      </w:r>
-                      <w:r>
-                        <w:instrText xml:space="preserve"> SEQ Ilustração \* ARABIC </w:instrText>
-                      </w:r>
-                      <w:r>
-                        <w:fldChar w:fldCharType="separate"/>
-                      </w:r>
-                      <w:r>
-                        <w:rPr>
-                          <w:noProof/>
-                        </w:rPr>
-                        <w:t>2</w:t>
-                      </w:r>
-                      <w:r>
-                        <w:fldChar w:fldCharType="end"/>
-                      </w:r>
+                      <w:fldSimple w:instr=" SEQ Ilustração \* ARABIC ">
+                        <w:r>
+                          <w:rPr>
+                            <w:noProof/>
+                          </w:rPr>
+                          <w:t>2</w:t>
+                        </w:r>
+                      </w:fldSimple>
                     </w:p>
                   </w:txbxContent>
                 </v:textbox>
@@ -2420,7 +2390,7 @@
                     <pic:cNvPicPr/>
                   </pic:nvPicPr>
                   <pic:blipFill>
-                    <a:blip r:embed="rId11">
+                    <a:blip r:embed="rId12">
                       <a:extLst>
                         <a:ext uri="{28A0092B-C50C-407E-A947-70E740481C1C}">
                           <a14:useLocalDpi xmlns:a14="http://schemas.microsoft.com/office/drawing/2010/main" val="0"/>
@@ -2562,24 +2532,14 @@
                             <w:r>
                               <w:t xml:space="preserve">Figura </w:t>
                             </w:r>
-                            <w:r>
-                              <w:fldChar w:fldCharType="begin"/>
-                            </w:r>
-                            <w:r>
-                              <w:instrText xml:space="preserve"> SEQ Ilustração \* ARABIC </w:instrText>
-                            </w:r>
-                            <w:r>
-                              <w:fldChar w:fldCharType="separate"/>
-                            </w:r>
-                            <w:r>
-                              <w:rPr>
-                                <w:noProof/>
-                              </w:rPr>
-                              <w:t>3</w:t>
-                            </w:r>
-                            <w:r>
-                              <w:fldChar w:fldCharType="end"/>
-                            </w:r>
+                            <w:fldSimple w:instr=" SEQ Ilustração \* ARABIC ">
+                              <w:r>
+                                <w:rPr>
+                                  <w:noProof/>
+                                </w:rPr>
+                                <w:t>3</w:t>
+                              </w:r>
+                            </w:fldSimple>
                           </w:p>
                         </w:txbxContent>
                       </wps:txbx>
@@ -2611,24 +2571,14 @@
                       <w:r>
                         <w:t xml:space="preserve">Figura </w:t>
                       </w:r>
-                      <w:r>
-                        <w:fldChar w:fldCharType="begin"/>
-                      </w:r>
-                      <w:r>
-                        <w:instrText xml:space="preserve"> SEQ Ilustração \* ARABIC </w:instrText>
-                      </w:r>
-                      <w:r>
-                        <w:fldChar w:fldCharType="separate"/>
-                      </w:r>
-                      <w:r>
-                        <w:rPr>
-                          <w:noProof/>
-                        </w:rPr>
-                        <w:t>3</w:t>
-                      </w:r>
-                      <w:r>
-                        <w:fldChar w:fldCharType="end"/>
-                      </w:r>
+                      <w:fldSimple w:instr=" SEQ Ilustração \* ARABIC ">
+                        <w:r>
+                          <w:rPr>
+                            <w:noProof/>
+                          </w:rPr>
+                          <w:t>3</w:t>
+                        </w:r>
+                      </w:fldSimple>
                     </w:p>
                   </w:txbxContent>
                 </v:textbox>
@@ -3064,7 +3014,7 @@
                     </pic:cNvPicPr>
                   </pic:nvPicPr>
                   <pic:blipFill>
-                    <a:blip r:embed="rId12">
+                    <a:blip r:embed="rId13">
                       <a:extLst>
                         <a:ext uri="{28A0092B-C50C-407E-A947-70E740481C1C}">
                           <a14:useLocalDpi xmlns:a14="http://schemas.microsoft.com/office/drawing/2010/main" val="0"/>
@@ -3105,24 +3055,14 @@
       <w:r>
         <w:t xml:space="preserve">Figura </w:t>
       </w:r>
-      <w:r>
-        <w:fldChar w:fldCharType="begin"/>
-      </w:r>
-      <w:r>
-        <w:instrText xml:space="preserve"> SEQ Ilustração \* ARABIC </w:instrText>
-      </w:r>
-      <w:r>
-        <w:fldChar w:fldCharType="separate"/>
-      </w:r>
-      <w:r>
-        <w:rPr>
-          <w:noProof/>
-        </w:rPr>
-        <w:t>4</w:t>
-      </w:r>
-      <w:r>
-        <w:fldChar w:fldCharType="end"/>
-      </w:r>
+      <w:fldSimple w:instr=" SEQ Ilustração \* ARABIC ">
+        <w:r>
+          <w:rPr>
+            <w:noProof/>
+          </w:rPr>
+          <w:t>4</w:t>
+        </w:r>
+      </w:fldSimple>
     </w:p>
     <w:p>
       <w:pPr>
@@ -3998,7 +3938,7 @@
                     </pic:cNvPicPr>
                   </pic:nvPicPr>
                   <pic:blipFill>
-                    <a:blip r:embed="rId13" cstate="print">
+                    <a:blip r:embed="rId14" cstate="print">
                       <a:extLst>
                         <a:ext uri="{28A0092B-C50C-407E-A947-70E740481C1C}">
                           <a14:useLocalDpi xmlns:a14="http://schemas.microsoft.com/office/drawing/2010/main" val="0"/>
@@ -4038,24 +3978,14 @@
       <w:r>
         <w:t xml:space="preserve">Figura </w:t>
       </w:r>
-      <w:r>
-        <w:fldChar w:fldCharType="begin"/>
-      </w:r>
-      <w:r>
-        <w:instrText xml:space="preserve"> SEQ Ilustração \* ARABIC </w:instrText>
-      </w:r>
-      <w:r>
-        <w:fldChar w:fldCharType="separate"/>
-      </w:r>
-      <w:r>
-        <w:rPr>
-          <w:noProof/>
-        </w:rPr>
-        <w:t>5</w:t>
-      </w:r>
-      <w:r>
-        <w:fldChar w:fldCharType="end"/>
-      </w:r>
+      <w:fldSimple w:instr=" SEQ Ilustração \* ARABIC ">
+        <w:r>
+          <w:rPr>
+            <w:noProof/>
+          </w:rPr>
+          <w:t>5</w:t>
+        </w:r>
+      </w:fldSimple>
     </w:p>
     <w:p>
       <w:pPr>
@@ -4618,8 +4548,6 @@
           </m:r>
         </m:oMath>
       </m:oMathPara>
-      <w:bookmarkStart w:id="0" w:name="_GoBack"/>
-      <w:bookmarkEnd w:id="0"/>
     </w:p>
     <w:p>
       <w:pPr>
@@ -5755,7 +5683,7 @@
                     </pic:cNvPicPr>
                   </pic:nvPicPr>
                   <pic:blipFill>
-                    <a:blip r:embed="rId14">
+                    <a:blip r:embed="rId15">
                       <a:extLst>
                         <a:ext uri="{28A0092B-C50C-407E-A947-70E740481C1C}">
                           <a14:useLocalDpi xmlns:a14="http://schemas.microsoft.com/office/drawing/2010/main" val="0"/>
@@ -5800,24 +5728,14 @@
       <w:r>
         <w:t xml:space="preserve">Figura </w:t>
       </w:r>
-      <w:r>
-        <w:fldChar w:fldCharType="begin"/>
-      </w:r>
-      <w:r>
-        <w:instrText xml:space="preserve"> SEQ Ilustração \* ARABIC </w:instrText>
-      </w:r>
-      <w:r>
-        <w:fldChar w:fldCharType="separate"/>
-      </w:r>
-      <w:r>
-        <w:rPr>
-          <w:noProof/>
-        </w:rPr>
-        <w:t>6</w:t>
-      </w:r>
-      <w:r>
-        <w:fldChar w:fldCharType="end"/>
-      </w:r>
+      <w:fldSimple w:instr=" SEQ Ilustração \* ARABIC ">
+        <w:r>
+          <w:rPr>
+            <w:noProof/>
+          </w:rPr>
+          <w:t>6</w:t>
+        </w:r>
+      </w:fldSimple>
     </w:p>
     <w:p>
       <w:pPr>
@@ -8354,7 +8272,7 @@
                     </pic:cNvPicPr>
                   </pic:nvPicPr>
                   <pic:blipFill>
-                    <a:blip r:embed="rId10">
+                    <a:blip r:embed="rId11">
                       <a:extLst>
                         <a:ext uri="{28A0092B-C50C-407E-A947-70E740481C1C}">
                           <a14:useLocalDpi xmlns:a14="http://schemas.microsoft.com/office/drawing/2010/main" val="0"/>
@@ -8509,7 +8427,7 @@
                     </pic:cNvPicPr>
                   </pic:nvPicPr>
                   <pic:blipFill>
-                    <a:blip r:embed="rId15" cstate="print">
+                    <a:blip r:embed="rId16" cstate="print">
                       <a:extLst>
                         <a:ext uri="{28A0092B-C50C-407E-A947-70E740481C1C}">
                           <a14:useLocalDpi xmlns:a14="http://schemas.microsoft.com/office/drawing/2010/main" val="0"/>
@@ -8546,12 +8464,1174 @@
         <w:tabs>
           <w:tab w:val="left" w:pos="3945"/>
         </w:tabs>
+        <w:ind w:firstLine="426"/>
         <w:jc w:val="both"/>
       </w:pPr>
       <w:r>
         <w:t>Verifica-se então que são necessários 7 ciclos de relógio para obter o resultado, mais um ciclo que sem a restrição introduzida pela memória independente.</w:t>
       </w:r>
-    </w:p>
+      <w:r>
+        <w:t xml:space="preserve"> </w:t>
+      </w:r>
+      <w:r>
+        <w:t>Este ciclo adicional corresponde ao facto de que o primeiro ciclo do escalonamento anterior ter que ser dividido em dois devido à limitação no acesso às variáveis. Os registos anteriormente utilizados para armazenar os resultados continuam a armazenar os mesmos valores  nos mesmo ciclos, tirando o facto de que o resultado da primeira multiplicação tenha que ser guardado durante 2 ciclos.</w:t>
+      </w:r>
+    </w:p>
+    <w:p>
+      <w:pPr>
+        <w:tabs>
+          <w:tab w:val="left" w:pos="3945"/>
+        </w:tabs>
+        <w:ind w:firstLine="426"/>
+        <w:jc w:val="both"/>
+      </w:pPr>
+      <w:r>
+        <w:t>Desta forma tem-se as seguintes entradas em cada operador, para cada ciclo:</w:t>
+      </w:r>
+    </w:p>
+    <w:tbl>
+      <w:tblPr>
+        <w:tblStyle w:val="TableGrid"/>
+        <w:tblW w:w="9797" w:type="dxa"/>
+        <w:jc w:val="center"/>
+        <w:tblLook w:val="04A0" w:firstRow="1" w:lastRow="0" w:firstColumn="1" w:lastColumn="0" w:noHBand="0" w:noVBand="1"/>
+      </w:tblPr>
+      <w:tblGrid>
+        <w:gridCol w:w="2935"/>
+        <w:gridCol w:w="801"/>
+        <w:gridCol w:w="801"/>
+        <w:gridCol w:w="801"/>
+        <w:gridCol w:w="737"/>
+        <w:gridCol w:w="801"/>
+        <w:gridCol w:w="801"/>
+        <w:gridCol w:w="737"/>
+        <w:gridCol w:w="1383"/>
+      </w:tblGrid>
+      <w:tr>
+        <w:trPr>
+          <w:jc w:val="center"/>
+        </w:trPr>
+        <w:tc>
+          <w:tcPr>
+            <w:tcW w:w="2935" w:type="dxa"/>
+          </w:tcPr>
+          <w:p>
+            <w:pPr>
+              <w:tabs>
+                <w:tab w:val="left" w:pos="3945"/>
+              </w:tabs>
+              <w:jc w:val="both"/>
+            </w:pPr>
+          </w:p>
+        </w:tc>
+        <w:tc>
+          <w:tcPr>
+            <w:tcW w:w="801" w:type="dxa"/>
+          </w:tcPr>
+          <w:p>
+            <w:pPr>
+              <w:tabs>
+                <w:tab w:val="left" w:pos="3945"/>
+              </w:tabs>
+              <w:jc w:val="center"/>
+              <w:rPr>
+                <w:b/>
+              </w:rPr>
+            </w:pPr>
+            <w:r>
+              <w:rPr>
+                <w:b/>
+              </w:rPr>
+              <w:t>C1</w:t>
+            </w:r>
+          </w:p>
+        </w:tc>
+        <w:tc>
+          <w:tcPr>
+            <w:tcW w:w="801" w:type="dxa"/>
+          </w:tcPr>
+          <w:p>
+            <w:pPr>
+              <w:tabs>
+                <w:tab w:val="left" w:pos="3945"/>
+              </w:tabs>
+              <w:jc w:val="center"/>
+              <w:rPr>
+                <w:b/>
+              </w:rPr>
+            </w:pPr>
+            <w:r>
+              <w:rPr>
+                <w:b/>
+              </w:rPr>
+              <w:t>C2</w:t>
+            </w:r>
+          </w:p>
+        </w:tc>
+        <w:tc>
+          <w:tcPr>
+            <w:tcW w:w="801" w:type="dxa"/>
+          </w:tcPr>
+          <w:p>
+            <w:pPr>
+              <w:tabs>
+                <w:tab w:val="left" w:pos="3945"/>
+              </w:tabs>
+              <w:jc w:val="center"/>
+              <w:rPr>
+                <w:b/>
+              </w:rPr>
+            </w:pPr>
+            <w:r>
+              <w:rPr>
+                <w:b/>
+              </w:rPr>
+              <w:t>C3</w:t>
+            </w:r>
+          </w:p>
+        </w:tc>
+        <w:tc>
+          <w:tcPr>
+            <w:tcW w:w="737" w:type="dxa"/>
+          </w:tcPr>
+          <w:p>
+            <w:pPr>
+              <w:tabs>
+                <w:tab w:val="left" w:pos="3945"/>
+              </w:tabs>
+              <w:jc w:val="center"/>
+              <w:rPr>
+                <w:b/>
+              </w:rPr>
+            </w:pPr>
+            <w:r>
+              <w:rPr>
+                <w:b/>
+              </w:rPr>
+              <w:t>C4</w:t>
+            </w:r>
+          </w:p>
+        </w:tc>
+        <w:tc>
+          <w:tcPr>
+            <w:tcW w:w="801" w:type="dxa"/>
+          </w:tcPr>
+          <w:p>
+            <w:pPr>
+              <w:tabs>
+                <w:tab w:val="left" w:pos="3945"/>
+              </w:tabs>
+              <w:jc w:val="center"/>
+              <w:rPr>
+                <w:b/>
+              </w:rPr>
+            </w:pPr>
+            <w:r>
+              <w:rPr>
+                <w:b/>
+              </w:rPr>
+              <w:t>C5</w:t>
+            </w:r>
+          </w:p>
+        </w:tc>
+        <w:tc>
+          <w:tcPr>
+            <w:tcW w:w="801" w:type="dxa"/>
+          </w:tcPr>
+          <w:p>
+            <w:pPr>
+              <w:tabs>
+                <w:tab w:val="left" w:pos="3945"/>
+              </w:tabs>
+              <w:jc w:val="center"/>
+              <w:rPr>
+                <w:b/>
+              </w:rPr>
+            </w:pPr>
+            <w:r>
+              <w:rPr>
+                <w:b/>
+              </w:rPr>
+              <w:t>C6</w:t>
+            </w:r>
+          </w:p>
+        </w:tc>
+        <w:tc>
+          <w:tcPr>
+            <w:tcW w:w="737" w:type="dxa"/>
+          </w:tcPr>
+          <w:p>
+            <w:pPr>
+              <w:tabs>
+                <w:tab w:val="left" w:pos="3945"/>
+              </w:tabs>
+              <w:jc w:val="center"/>
+              <w:rPr>
+                <w:b/>
+              </w:rPr>
+            </w:pPr>
+            <w:r>
+              <w:rPr>
+                <w:b/>
+              </w:rPr>
+              <w:t>C7</w:t>
+            </w:r>
+          </w:p>
+        </w:tc>
+        <w:tc>
+          <w:tcPr>
+            <w:tcW w:w="1383" w:type="dxa"/>
+          </w:tcPr>
+          <w:p>
+            <w:pPr>
+              <w:tabs>
+                <w:tab w:val="left" w:pos="3945"/>
+              </w:tabs>
+              <w:jc w:val="center"/>
+              <w:rPr>
+                <w:b/>
+              </w:rPr>
+            </w:pPr>
+            <w:r>
+              <w:rPr>
+                <w:b/>
+              </w:rPr>
+              <w:t>Nº Entradas</w:t>
+            </w:r>
+          </w:p>
+        </w:tc>
+      </w:tr>
+      <w:tr>
+        <w:trPr>
+          <w:jc w:val="center"/>
+        </w:trPr>
+        <w:tc>
+          <w:tcPr>
+            <w:tcW w:w="2935" w:type="dxa"/>
+          </w:tcPr>
+          <w:p>
+            <w:pPr>
+              <w:tabs>
+                <w:tab w:val="left" w:pos="3945"/>
+              </w:tabs>
+              <w:jc w:val="both"/>
+              <w:rPr>
+                <w:b/>
+              </w:rPr>
+            </w:pPr>
+            <w:r>
+              <w:rPr>
+                <w:b/>
+              </w:rPr>
+              <w:t>Multiplicador 1 entrada 1</w:t>
+            </w:r>
+          </w:p>
+        </w:tc>
+        <w:tc>
+          <w:tcPr>
+            <w:tcW w:w="801" w:type="dxa"/>
+          </w:tcPr>
+          <w:p>
+            <w:pPr>
+              <w:tabs>
+                <w:tab w:val="left" w:pos="3945"/>
+              </w:tabs>
+              <w:jc w:val="center"/>
+            </w:pPr>
+            <w:r>
+              <w:t>Mem1</w:t>
+            </w:r>
+          </w:p>
+        </w:tc>
+        <w:tc>
+          <w:tcPr>
+            <w:tcW w:w="801" w:type="dxa"/>
+          </w:tcPr>
+          <w:p>
+            <w:pPr>
+              <w:tabs>
+                <w:tab w:val="left" w:pos="3945"/>
+              </w:tabs>
+              <w:jc w:val="center"/>
+            </w:pPr>
+            <w:r>
+              <w:t>X</w:t>
+            </w:r>
+          </w:p>
+        </w:tc>
+        <w:tc>
+          <w:tcPr>
+            <w:tcW w:w="801" w:type="dxa"/>
+          </w:tcPr>
+          <w:p>
+            <w:pPr>
+              <w:tabs>
+                <w:tab w:val="left" w:pos="3945"/>
+              </w:tabs>
+              <w:jc w:val="center"/>
+            </w:pPr>
+            <w:r>
+              <w:t>Mem1</w:t>
+            </w:r>
+          </w:p>
+        </w:tc>
+        <w:tc>
+          <w:tcPr>
+            <w:tcW w:w="737" w:type="dxa"/>
+          </w:tcPr>
+          <w:p>
+            <w:pPr>
+              <w:tabs>
+                <w:tab w:val="left" w:pos="3945"/>
+              </w:tabs>
+              <w:jc w:val="center"/>
+            </w:pPr>
+            <w:r>
+              <w:t>Rv4</w:t>
+            </w:r>
+          </w:p>
+        </w:tc>
+        <w:tc>
+          <w:tcPr>
+            <w:tcW w:w="801" w:type="dxa"/>
+          </w:tcPr>
+          <w:p>
+            <w:pPr>
+              <w:tabs>
+                <w:tab w:val="left" w:pos="3945"/>
+              </w:tabs>
+              <w:jc w:val="center"/>
+            </w:pPr>
+            <w:r>
+              <w:t>Mem1</w:t>
+            </w:r>
+          </w:p>
+        </w:tc>
+        <w:tc>
+          <w:tcPr>
+            <w:tcW w:w="801" w:type="dxa"/>
+          </w:tcPr>
+          <w:p>
+            <w:pPr>
+              <w:tabs>
+                <w:tab w:val="left" w:pos="3945"/>
+              </w:tabs>
+              <w:jc w:val="center"/>
+            </w:pPr>
+            <w:r>
+              <w:t>X</w:t>
+            </w:r>
+          </w:p>
+        </w:tc>
+        <w:tc>
+          <w:tcPr>
+            <w:tcW w:w="737" w:type="dxa"/>
+          </w:tcPr>
+          <w:p>
+            <w:pPr>
+              <w:tabs>
+                <w:tab w:val="left" w:pos="3945"/>
+              </w:tabs>
+              <w:jc w:val="center"/>
+            </w:pPr>
+            <w:r>
+              <w:t>X</w:t>
+            </w:r>
+          </w:p>
+        </w:tc>
+        <w:tc>
+          <w:tcPr>
+            <w:tcW w:w="1383" w:type="dxa"/>
+          </w:tcPr>
+          <w:p>
+            <w:pPr>
+              <w:tabs>
+                <w:tab w:val="left" w:pos="3945"/>
+              </w:tabs>
+              <w:jc w:val="center"/>
+            </w:pPr>
+            <w:r>
+              <w:t>2</w:t>
+            </w:r>
+          </w:p>
+        </w:tc>
+      </w:tr>
+      <w:tr>
+        <w:trPr>
+          <w:jc w:val="center"/>
+        </w:trPr>
+        <w:tc>
+          <w:tcPr>
+            <w:tcW w:w="2935" w:type="dxa"/>
+          </w:tcPr>
+          <w:p>
+            <w:pPr>
+              <w:tabs>
+                <w:tab w:val="left" w:pos="3945"/>
+              </w:tabs>
+              <w:jc w:val="both"/>
+              <w:rPr>
+                <w:b/>
+              </w:rPr>
+            </w:pPr>
+            <w:r>
+              <w:rPr>
+                <w:b/>
+              </w:rPr>
+              <w:t>Multiplicador 1 entrada 2</w:t>
+            </w:r>
+          </w:p>
+        </w:tc>
+        <w:tc>
+          <w:tcPr>
+            <w:tcW w:w="801" w:type="dxa"/>
+          </w:tcPr>
+          <w:p>
+            <w:pPr>
+              <w:tabs>
+                <w:tab w:val="left" w:pos="3945"/>
+              </w:tabs>
+              <w:jc w:val="center"/>
+            </w:pPr>
+            <w:r>
+              <w:t>Mem2</w:t>
+            </w:r>
+          </w:p>
+        </w:tc>
+        <w:tc>
+          <w:tcPr>
+            <w:tcW w:w="801" w:type="dxa"/>
+          </w:tcPr>
+          <w:p>
+            <w:pPr>
+              <w:tabs>
+                <w:tab w:val="left" w:pos="3945"/>
+              </w:tabs>
+              <w:jc w:val="center"/>
+            </w:pPr>
+            <w:r>
+              <w:t>X</w:t>
+            </w:r>
+          </w:p>
+        </w:tc>
+        <w:tc>
+          <w:tcPr>
+            <w:tcW w:w="801" w:type="dxa"/>
+          </w:tcPr>
+          <w:p>
+            <w:pPr>
+              <w:tabs>
+                <w:tab w:val="left" w:pos="3945"/>
+              </w:tabs>
+              <w:jc w:val="center"/>
+            </w:pPr>
+            <w:r>
+              <w:t>Rv2</w:t>
+            </w:r>
+          </w:p>
+        </w:tc>
+        <w:tc>
+          <w:tcPr>
+            <w:tcW w:w="737" w:type="dxa"/>
+          </w:tcPr>
+          <w:p>
+            <w:pPr>
+              <w:tabs>
+                <w:tab w:val="left" w:pos="3945"/>
+              </w:tabs>
+              <w:jc w:val="center"/>
+            </w:pPr>
+            <w:r>
+              <w:t>Rv2</w:t>
+            </w:r>
+          </w:p>
+        </w:tc>
+        <w:tc>
+          <w:tcPr>
+            <w:tcW w:w="801" w:type="dxa"/>
+          </w:tcPr>
+          <w:p>
+            <w:pPr>
+              <w:tabs>
+                <w:tab w:val="left" w:pos="3945"/>
+              </w:tabs>
+              <w:jc w:val="center"/>
+            </w:pPr>
+            <w:r>
+              <w:t>R1</w:t>
+            </w:r>
+          </w:p>
+        </w:tc>
+        <w:tc>
+          <w:tcPr>
+            <w:tcW w:w="801" w:type="dxa"/>
+          </w:tcPr>
+          <w:p>
+            <w:pPr>
+              <w:tabs>
+                <w:tab w:val="left" w:pos="3945"/>
+              </w:tabs>
+              <w:jc w:val="center"/>
+            </w:pPr>
+            <w:r>
+              <w:t>X</w:t>
+            </w:r>
+          </w:p>
+        </w:tc>
+        <w:tc>
+          <w:tcPr>
+            <w:tcW w:w="737" w:type="dxa"/>
+          </w:tcPr>
+          <w:p>
+            <w:pPr>
+              <w:tabs>
+                <w:tab w:val="left" w:pos="3945"/>
+              </w:tabs>
+              <w:jc w:val="center"/>
+            </w:pPr>
+            <w:r>
+              <w:t>X</w:t>
+            </w:r>
+          </w:p>
+        </w:tc>
+        <w:tc>
+          <w:tcPr>
+            <w:tcW w:w="1383" w:type="dxa"/>
+          </w:tcPr>
+          <w:p>
+            <w:pPr>
+              <w:tabs>
+                <w:tab w:val="left" w:pos="3945"/>
+              </w:tabs>
+              <w:jc w:val="center"/>
+            </w:pPr>
+            <w:r>
+              <w:t>3</w:t>
+            </w:r>
+          </w:p>
+        </w:tc>
+      </w:tr>
+      <w:tr>
+        <w:trPr>
+          <w:jc w:val="center"/>
+        </w:trPr>
+        <w:tc>
+          <w:tcPr>
+            <w:tcW w:w="2935" w:type="dxa"/>
+          </w:tcPr>
+          <w:p>
+            <w:pPr>
+              <w:tabs>
+                <w:tab w:val="left" w:pos="3945"/>
+              </w:tabs>
+              <w:jc w:val="both"/>
+              <w:rPr>
+                <w:b/>
+              </w:rPr>
+            </w:pPr>
+            <w:r>
+              <w:rPr>
+                <w:b/>
+              </w:rPr>
+              <w:t>Multiplicador 2 entrada 1</w:t>
+            </w:r>
+          </w:p>
+        </w:tc>
+        <w:tc>
+          <w:tcPr>
+            <w:tcW w:w="801" w:type="dxa"/>
+          </w:tcPr>
+          <w:p>
+            <w:pPr>
+              <w:tabs>
+                <w:tab w:val="left" w:pos="3945"/>
+              </w:tabs>
+              <w:jc w:val="center"/>
+            </w:pPr>
+            <w:r>
+              <w:t>X</w:t>
+            </w:r>
+          </w:p>
+        </w:tc>
+        <w:tc>
+          <w:tcPr>
+            <w:tcW w:w="801" w:type="dxa"/>
+          </w:tcPr>
+          <w:p>
+            <w:pPr>
+              <w:tabs>
+                <w:tab w:val="left" w:pos="3945"/>
+              </w:tabs>
+              <w:jc w:val="center"/>
+            </w:pPr>
+            <w:r>
+              <w:t>Mem1</w:t>
+            </w:r>
+          </w:p>
+        </w:tc>
+        <w:tc>
+          <w:tcPr>
+            <w:tcW w:w="801" w:type="dxa"/>
+          </w:tcPr>
+          <w:p>
+            <w:pPr>
+              <w:tabs>
+                <w:tab w:val="left" w:pos="3945"/>
+              </w:tabs>
+              <w:jc w:val="center"/>
+            </w:pPr>
+            <w:r>
+              <w:t>Rv3</w:t>
+            </w:r>
+          </w:p>
+        </w:tc>
+        <w:tc>
+          <w:tcPr>
+            <w:tcW w:w="737" w:type="dxa"/>
+          </w:tcPr>
+          <w:p>
+            <w:pPr>
+              <w:tabs>
+                <w:tab w:val="left" w:pos="3945"/>
+              </w:tabs>
+              <w:jc w:val="center"/>
+            </w:pPr>
+            <w:r>
+              <w:t>Rv3</w:t>
+            </w:r>
+          </w:p>
+        </w:tc>
+        <w:tc>
+          <w:tcPr>
+            <w:tcW w:w="801" w:type="dxa"/>
+          </w:tcPr>
+          <w:p>
+            <w:pPr>
+              <w:tabs>
+                <w:tab w:val="left" w:pos="3945"/>
+              </w:tabs>
+              <w:jc w:val="center"/>
+            </w:pPr>
+            <w:r>
+              <w:t>R2</w:t>
+            </w:r>
+          </w:p>
+        </w:tc>
+        <w:tc>
+          <w:tcPr>
+            <w:tcW w:w="801" w:type="dxa"/>
+          </w:tcPr>
+          <w:p>
+            <w:pPr>
+              <w:tabs>
+                <w:tab w:val="left" w:pos="3945"/>
+              </w:tabs>
+              <w:jc w:val="center"/>
+            </w:pPr>
+            <w:r>
+              <w:t>R2</w:t>
+            </w:r>
+          </w:p>
+        </w:tc>
+        <w:tc>
+          <w:tcPr>
+            <w:tcW w:w="737" w:type="dxa"/>
+          </w:tcPr>
+          <w:p>
+            <w:pPr>
+              <w:tabs>
+                <w:tab w:val="left" w:pos="3945"/>
+              </w:tabs>
+              <w:jc w:val="center"/>
+            </w:pPr>
+            <w:r>
+              <w:t>X</w:t>
+            </w:r>
+          </w:p>
+        </w:tc>
+        <w:tc>
+          <w:tcPr>
+            <w:tcW w:w="1383" w:type="dxa"/>
+          </w:tcPr>
+          <w:p>
+            <w:pPr>
+              <w:tabs>
+                <w:tab w:val="left" w:pos="3945"/>
+              </w:tabs>
+              <w:jc w:val="center"/>
+            </w:pPr>
+            <w:r>
+              <w:t>3</w:t>
+            </w:r>
+          </w:p>
+        </w:tc>
+      </w:tr>
+      <w:tr>
+        <w:trPr>
+          <w:jc w:val="center"/>
+        </w:trPr>
+        <w:tc>
+          <w:tcPr>
+            <w:tcW w:w="2935" w:type="dxa"/>
+          </w:tcPr>
+          <w:p>
+            <w:pPr>
+              <w:tabs>
+                <w:tab w:val="left" w:pos="3945"/>
+              </w:tabs>
+              <w:jc w:val="both"/>
+              <w:rPr>
+                <w:b/>
+              </w:rPr>
+            </w:pPr>
+            <w:r>
+              <w:rPr>
+                <w:b/>
+              </w:rPr>
+              <w:t>Multiplicador 2 entrada 2</w:t>
+            </w:r>
+          </w:p>
+        </w:tc>
+        <w:tc>
+          <w:tcPr>
+            <w:tcW w:w="801" w:type="dxa"/>
+          </w:tcPr>
+          <w:p>
+            <w:pPr>
+              <w:tabs>
+                <w:tab w:val="left" w:pos="3945"/>
+              </w:tabs>
+              <w:jc w:val="center"/>
+            </w:pPr>
+            <w:r>
+              <w:t>X</w:t>
+            </w:r>
+          </w:p>
+        </w:tc>
+        <w:tc>
+          <w:tcPr>
+            <w:tcW w:w="801" w:type="dxa"/>
+          </w:tcPr>
+          <w:p>
+            <w:pPr>
+              <w:tabs>
+                <w:tab w:val="left" w:pos="3945"/>
+              </w:tabs>
+              <w:jc w:val="center"/>
+            </w:pPr>
+            <w:r>
+              <w:t>Mem2</w:t>
+            </w:r>
+          </w:p>
+        </w:tc>
+        <w:tc>
+          <w:tcPr>
+            <w:tcW w:w="801" w:type="dxa"/>
+          </w:tcPr>
+          <w:p>
+            <w:pPr>
+              <w:tabs>
+                <w:tab w:val="left" w:pos="3945"/>
+              </w:tabs>
+              <w:jc w:val="center"/>
+            </w:pPr>
+            <w:r>
+              <w:t>Mem2</w:t>
+            </w:r>
+          </w:p>
+        </w:tc>
+        <w:tc>
+          <w:tcPr>
+            <w:tcW w:w="737" w:type="dxa"/>
+          </w:tcPr>
+          <w:p>
+            <w:pPr>
+              <w:tabs>
+                <w:tab w:val="left" w:pos="3945"/>
+              </w:tabs>
+              <w:jc w:val="center"/>
+            </w:pPr>
+            <w:r>
+              <w:t>Rv1</w:t>
+            </w:r>
+          </w:p>
+        </w:tc>
+        <w:tc>
+          <w:tcPr>
+            <w:tcW w:w="801" w:type="dxa"/>
+          </w:tcPr>
+          <w:p>
+            <w:pPr>
+              <w:tabs>
+                <w:tab w:val="left" w:pos="3945"/>
+              </w:tabs>
+              <w:jc w:val="center"/>
+            </w:pPr>
+            <w:r>
+              <w:t>Mem2</w:t>
+            </w:r>
+          </w:p>
+        </w:tc>
+        <w:tc>
+          <w:tcPr>
+            <w:tcW w:w="801" w:type="dxa"/>
+          </w:tcPr>
+          <w:p>
+            <w:pPr>
+              <w:tabs>
+                <w:tab w:val="left" w:pos="3945"/>
+              </w:tabs>
+              <w:jc w:val="center"/>
+            </w:pPr>
+            <w:r>
+              <w:t>Mem2</w:t>
+            </w:r>
+          </w:p>
+        </w:tc>
+        <w:tc>
+          <w:tcPr>
+            <w:tcW w:w="737" w:type="dxa"/>
+          </w:tcPr>
+          <w:p>
+            <w:pPr>
+              <w:tabs>
+                <w:tab w:val="left" w:pos="3945"/>
+              </w:tabs>
+              <w:jc w:val="center"/>
+            </w:pPr>
+            <w:r>
+              <w:t>X</w:t>
+            </w:r>
+          </w:p>
+        </w:tc>
+        <w:tc>
+          <w:tcPr>
+            <w:tcW w:w="1383" w:type="dxa"/>
+          </w:tcPr>
+          <w:p>
+            <w:pPr>
+              <w:tabs>
+                <w:tab w:val="left" w:pos="3945"/>
+              </w:tabs>
+              <w:jc w:val="center"/>
+            </w:pPr>
+            <w:r>
+              <w:t>2</w:t>
+            </w:r>
+          </w:p>
+        </w:tc>
+      </w:tr>
+      <w:tr>
+        <w:trPr>
+          <w:jc w:val="center"/>
+        </w:trPr>
+        <w:tc>
+          <w:tcPr>
+            <w:tcW w:w="2935" w:type="dxa"/>
+          </w:tcPr>
+          <w:p>
+            <w:pPr>
+              <w:tabs>
+                <w:tab w:val="left" w:pos="3945"/>
+              </w:tabs>
+              <w:jc w:val="both"/>
+              <w:rPr>
+                <w:b/>
+              </w:rPr>
+            </w:pPr>
+            <w:r>
+              <w:rPr>
+                <w:b/>
+              </w:rPr>
+              <w:t>Somador/Sutractor entrada 1</w:t>
+            </w:r>
+          </w:p>
+        </w:tc>
+        <w:tc>
+          <w:tcPr>
+            <w:tcW w:w="801" w:type="dxa"/>
+          </w:tcPr>
+          <w:p>
+            <w:pPr>
+              <w:tabs>
+                <w:tab w:val="left" w:pos="3945"/>
+              </w:tabs>
+              <w:jc w:val="center"/>
+            </w:pPr>
+            <w:r>
+              <w:t>X</w:t>
+            </w:r>
+          </w:p>
+        </w:tc>
+        <w:tc>
+          <w:tcPr>
+            <w:tcW w:w="801" w:type="dxa"/>
+          </w:tcPr>
+          <w:p>
+            <w:pPr>
+              <w:tabs>
+                <w:tab w:val="left" w:pos="3945"/>
+              </w:tabs>
+              <w:jc w:val="center"/>
+            </w:pPr>
+            <w:r>
+              <w:t>X</w:t>
+            </w:r>
+          </w:p>
+        </w:tc>
+        <w:tc>
+          <w:tcPr>
+            <w:tcW w:w="801" w:type="dxa"/>
+          </w:tcPr>
+          <w:p>
+            <w:pPr>
+              <w:tabs>
+                <w:tab w:val="left" w:pos="3945"/>
+              </w:tabs>
+              <w:jc w:val="center"/>
+            </w:pPr>
+            <w:r>
+              <w:t>RX1</w:t>
+            </w:r>
+          </w:p>
+        </w:tc>
+        <w:tc>
+          <w:tcPr>
+            <w:tcW w:w="737" w:type="dxa"/>
+          </w:tcPr>
+          <w:p>
+            <w:pPr>
+              <w:tabs>
+                <w:tab w:val="left" w:pos="3945"/>
+              </w:tabs>
+              <w:jc w:val="center"/>
+            </w:pPr>
+            <w:r>
+              <w:t>RX1</w:t>
+            </w:r>
+          </w:p>
+        </w:tc>
+        <w:tc>
+          <w:tcPr>
+            <w:tcW w:w="801" w:type="dxa"/>
+          </w:tcPr>
+          <w:p>
+            <w:pPr>
+              <w:tabs>
+                <w:tab w:val="left" w:pos="3945"/>
+              </w:tabs>
+              <w:jc w:val="center"/>
+            </w:pPr>
+            <w:r>
+              <w:t>RX1</w:t>
+            </w:r>
+          </w:p>
+        </w:tc>
+        <w:tc>
+          <w:tcPr>
+            <w:tcW w:w="801" w:type="dxa"/>
+          </w:tcPr>
+          <w:p>
+            <w:pPr>
+              <w:tabs>
+                <w:tab w:val="left" w:pos="3945"/>
+              </w:tabs>
+              <w:jc w:val="center"/>
+            </w:pPr>
+            <w:r>
+              <w:t>RX1</w:t>
+            </w:r>
+          </w:p>
+        </w:tc>
+        <w:tc>
+          <w:tcPr>
+            <w:tcW w:w="737" w:type="dxa"/>
+          </w:tcPr>
+          <w:p>
+            <w:pPr>
+              <w:tabs>
+                <w:tab w:val="left" w:pos="3945"/>
+              </w:tabs>
+              <w:jc w:val="center"/>
+            </w:pPr>
+            <w:r>
+              <w:t>R1</w:t>
+            </w:r>
+          </w:p>
+        </w:tc>
+        <w:tc>
+          <w:tcPr>
+            <w:tcW w:w="1383" w:type="dxa"/>
+          </w:tcPr>
+          <w:p>
+            <w:pPr>
+              <w:tabs>
+                <w:tab w:val="left" w:pos="3945"/>
+              </w:tabs>
+              <w:jc w:val="center"/>
+            </w:pPr>
+            <w:r>
+              <w:t>2</w:t>
+            </w:r>
+          </w:p>
+        </w:tc>
+      </w:tr>
+      <w:tr>
+        <w:trPr>
+          <w:jc w:val="center"/>
+        </w:trPr>
+        <w:tc>
+          <w:tcPr>
+            <w:tcW w:w="2935" w:type="dxa"/>
+          </w:tcPr>
+          <w:p>
+            <w:pPr>
+              <w:tabs>
+                <w:tab w:val="left" w:pos="3945"/>
+              </w:tabs>
+              <w:jc w:val="both"/>
+              <w:rPr>
+                <w:b/>
+              </w:rPr>
+            </w:pPr>
+            <w:r>
+              <w:rPr>
+                <w:b/>
+              </w:rPr>
+              <w:t>Somador/Sutractor entrada 2</w:t>
+            </w:r>
+          </w:p>
+        </w:tc>
+        <w:tc>
+          <w:tcPr>
+            <w:tcW w:w="801" w:type="dxa"/>
+          </w:tcPr>
+          <w:p>
+            <w:pPr>
+              <w:tabs>
+                <w:tab w:val="left" w:pos="3945"/>
+              </w:tabs>
+              <w:jc w:val="center"/>
+            </w:pPr>
+            <w:r>
+              <w:t>X</w:t>
+            </w:r>
+          </w:p>
+        </w:tc>
+        <w:tc>
+          <w:tcPr>
+            <w:tcW w:w="801" w:type="dxa"/>
+          </w:tcPr>
+          <w:p>
+            <w:pPr>
+              <w:tabs>
+                <w:tab w:val="left" w:pos="3945"/>
+              </w:tabs>
+              <w:jc w:val="center"/>
+            </w:pPr>
+            <w:r>
+              <w:t>X</w:t>
+            </w:r>
+          </w:p>
+        </w:tc>
+        <w:tc>
+          <w:tcPr>
+            <w:tcW w:w="801" w:type="dxa"/>
+          </w:tcPr>
+          <w:p>
+            <w:pPr>
+              <w:tabs>
+                <w:tab w:val="left" w:pos="3945"/>
+              </w:tabs>
+              <w:jc w:val="center"/>
+            </w:pPr>
+            <w:r>
+              <w:t>RX2</w:t>
+            </w:r>
+          </w:p>
+        </w:tc>
+        <w:tc>
+          <w:tcPr>
+            <w:tcW w:w="737" w:type="dxa"/>
+          </w:tcPr>
+          <w:p>
+            <w:pPr>
+              <w:tabs>
+                <w:tab w:val="left" w:pos="3945"/>
+              </w:tabs>
+              <w:jc w:val="center"/>
+            </w:pPr>
+            <w:r>
+              <w:t>RX2</w:t>
+            </w:r>
+          </w:p>
+        </w:tc>
+        <w:tc>
+          <w:tcPr>
+            <w:tcW w:w="801" w:type="dxa"/>
+          </w:tcPr>
+          <w:p>
+            <w:pPr>
+              <w:tabs>
+                <w:tab w:val="left" w:pos="3945"/>
+              </w:tabs>
+              <w:jc w:val="center"/>
+            </w:pPr>
+            <w:r>
+              <w:t>RX2</w:t>
+            </w:r>
+          </w:p>
+        </w:tc>
+        <w:tc>
+          <w:tcPr>
+            <w:tcW w:w="801" w:type="dxa"/>
+          </w:tcPr>
+          <w:p>
+            <w:pPr>
+              <w:tabs>
+                <w:tab w:val="left" w:pos="3945"/>
+              </w:tabs>
+              <w:jc w:val="center"/>
+            </w:pPr>
+            <w:r>
+              <w:t>RX2</w:t>
+            </w:r>
+          </w:p>
+        </w:tc>
+        <w:tc>
+          <w:tcPr>
+            <w:tcW w:w="737" w:type="dxa"/>
+          </w:tcPr>
+          <w:p>
+            <w:pPr>
+              <w:tabs>
+                <w:tab w:val="left" w:pos="3945"/>
+              </w:tabs>
+              <w:jc w:val="center"/>
+            </w:pPr>
+            <w:r>
+              <w:t>RX2</w:t>
+            </w:r>
+          </w:p>
+        </w:tc>
+        <w:tc>
+          <w:tcPr>
+            <w:tcW w:w="1383" w:type="dxa"/>
+          </w:tcPr>
+          <w:p>
+            <w:pPr>
+              <w:tabs>
+                <w:tab w:val="left" w:pos="3945"/>
+              </w:tabs>
+              <w:jc w:val="center"/>
+            </w:pPr>
+            <w:r>
+              <w:t>1</w:t>
+            </w:r>
+          </w:p>
+        </w:tc>
+      </w:tr>
+    </w:tbl>
     <w:p>
       <w:pPr>
         <w:tabs>
@@ -8560,8 +9640,139 @@
         <w:jc w:val="both"/>
       </w:pPr>
     </w:p>
+    <w:p>
+      <w:pPr>
+        <w:tabs>
+          <w:tab w:val="left" w:pos="3945"/>
+        </w:tabs>
+        <w:ind w:firstLine="426"/>
+        <w:jc w:val="both"/>
+      </w:pPr>
+    </w:p>
+    <w:p>
+      <w:pPr>
+        <w:tabs>
+          <w:tab w:val="left" w:pos="3945"/>
+        </w:tabs>
+        <w:ind w:firstLine="426"/>
+        <w:jc w:val="both"/>
+      </w:pPr>
+      <w:r>
+        <w:lastRenderedPageBreak/>
+        <w:t>Da tabela podemos retirar que são necessários:</w:t>
+      </w:r>
+    </w:p>
+    <w:p>
+      <w:pPr>
+        <w:pStyle w:val="ListParagraph"/>
+        <w:numPr>
+          <w:ilvl w:val="0"/>
+          <w:numId w:val="1"/>
+        </w:numPr>
+        <w:tabs>
+          <w:tab w:val="left" w:pos="3945"/>
+        </w:tabs>
+        <w:jc w:val="both"/>
+      </w:pPr>
+      <w:r>
+        <w:t xml:space="preserve">3 </w:t>
+      </w:r>
+      <w:r>
+        <w:rPr>
+          <w:i/>
+        </w:rPr>
+        <w:t>multiplexers</w:t>
+      </w:r>
+      <w:r>
+        <w:t xml:space="preserve"> 2-1 de 16 bits</w:t>
+      </w:r>
+    </w:p>
+    <w:p>
+      <w:pPr>
+        <w:pStyle w:val="ListParagraph"/>
+        <w:numPr>
+          <w:ilvl w:val="0"/>
+          <w:numId w:val="1"/>
+        </w:numPr>
+        <w:tabs>
+          <w:tab w:val="left" w:pos="3945"/>
+        </w:tabs>
+        <w:jc w:val="both"/>
+      </w:pPr>
+      <w:r>
+        <w:t xml:space="preserve">2 </w:t>
+      </w:r>
+      <w:r>
+        <w:rPr>
+          <w:i/>
+        </w:rPr>
+        <w:t>multiplexers</w:t>
+      </w:r>
+      <w:r>
+        <w:t xml:space="preserve"> </w:t>
+      </w:r>
+      <w:r>
+        <w:t>4</w:t>
+      </w:r>
+      <w:r>
+        <w:t>-1 de 16 bits</w:t>
+      </w:r>
+    </w:p>
+    <w:p>
+      <w:pPr>
+        <w:tabs>
+          <w:tab w:val="left" w:pos="3945"/>
+        </w:tabs>
+        <w:ind w:firstLine="426"/>
+        <w:jc w:val="both"/>
+      </w:pPr>
+      <w:r>
+        <w:t xml:space="preserve">Verifica-se então que foi possível substituir dois dos </w:t>
+      </w:r>
+      <w:r>
+        <w:rPr>
+          <w:i/>
+        </w:rPr>
+        <w:t>multiplexers</w:t>
+      </w:r>
+      <w:r>
+        <w:t xml:space="preserve"> de 4-1 do circuito sem memória por dois </w:t>
+      </w:r>
+      <w:r>
+        <w:rPr>
+          <w:i/>
+        </w:rPr>
+        <w:t>multiplexers</w:t>
+      </w:r>
+      <w:r>
+        <w:t xml:space="preserve"> de 2-1.</w:t>
+      </w:r>
+    </w:p>
+    <w:p>
+      <w:pPr>
+        <w:tabs>
+          <w:tab w:val="left" w:pos="3945"/>
+        </w:tabs>
+        <w:ind w:firstLine="426"/>
+        <w:jc w:val="both"/>
+      </w:pPr>
+      <w:r>
+        <w:t xml:space="preserve">Em resumo aumentaram-se o número de registos necessários em 4 registos e reduziu-se os </w:t>
+      </w:r>
+      <w:r>
+        <w:rPr>
+          <w:i/>
+        </w:rPr>
+        <w:t>multiplexers</w:t>
+      </w:r>
+      <w:r>
+        <w:t xml:space="preserve"> necessários, resultando na necessidade de 1 ciclo a mais para produzir o resultado.</w:t>
+      </w:r>
+      <w:bookmarkStart w:id="0" w:name="_GoBack"/>
+      <w:bookmarkEnd w:id="0"/>
+    </w:p>
     <w:sectPr>
-      <w:footerReference w:type="default" r:id="rId16"/>
+      <w:footerReference w:type="default" r:id="rId17"/>
       <w:pgSz w:w="12240" w:h="15840"/>
       <w:pgMar w:top="1440" w:right="1440" w:bottom="1440" w:left="1440" w:header="720" w:footer="720" w:gutter="0"/>
       <w:cols w:space="720"/>
@@ -8631,7 +9842,7 @@
           <w:rPr>
             <w:noProof/>
           </w:rPr>
-          <w:t>8</w:t>
+          <w:t>9</w:t>
         </w:r>
         <w:r>
           <w:rPr>
@@ -8673,6 +9884,127 @@
     </w:p>
   </w:footnote>
 </w:footnotes>
+</file>
+
+<file path=word/numbering.xml><?xml version="1.0" encoding="utf-8"?>
+<w:numbering xmlns:wpc="http://schemas.microsoft.com/office/word/2010/wordprocessingCanvas" xmlns:mc="http://schemas.openxmlformats.org/markup-compatibility/2006" xmlns:o="urn:schemas-microsoft-com:office:office" xmlns:r="http://schemas.openxmlformats.org/officeDocument/2006/relationships" xmlns:m="http://schemas.openxmlformats.org/officeDocument/2006/math" xmlns:v="urn:schemas-microsoft-com:vml" xmlns:wp14="http://schemas.microsoft.com/office/word/2010/wordprocessingDrawing" xmlns:wp="http://schemas.openxmlformats.org/drawingml/2006/wordprocessingDrawing" xmlns:w10="urn:schemas-microsoft-com:office:word" xmlns:w="http://schemas.openxmlformats.org/wordprocessingml/2006/main" xmlns:w14="http://schemas.microsoft.com/office/word/2010/wordml" xmlns:wpg="http://schemas.microsoft.com/office/word/2010/wordprocessingGroup" xmlns:wpi="http://schemas.microsoft.com/office/word/2010/wordprocessingInk" xmlns:wne="http://schemas.microsoft.com/office/word/2006/wordml" xmlns:wps="http://schemas.microsoft.com/office/word/2010/wordprocessingShape" mc:Ignorable="w14 wp14">
+  <w:abstractNum w:abstractNumId="0">
+    <w:nsid w:val="69E82D51"/>
+    <w:multiLevelType w:val="hybridMultilevel"/>
+    <w:tmpl w:val="5764EED2"/>
+    <w:lvl w:ilvl="0" w:tplc="08160001">
+      <w:start w:val="1"/>
+      <w:numFmt w:val="bullet"/>
+      <w:lvlText w:val=""/>
+      <w:lvlJc w:val="left"/>
+      <w:pPr>
+        <w:ind w:left="1146" w:hanging="360"/>
+      </w:pPr>
+      <w:rPr>
+        <w:rFonts w:ascii="Symbol" w:hAnsi="Symbol" w:hint="default"/>
+      </w:rPr>
+    </w:lvl>
+    <w:lvl w:ilvl="1" w:tplc="08160003" w:tentative="1">
+      <w:start w:val="1"/>
+      <w:numFmt w:val="bullet"/>
+      <w:lvlText w:val="o"/>
+      <w:lvlJc w:val="left"/>
+      <w:pPr>
+        <w:ind w:left="1866" w:hanging="360"/>
+      </w:pPr>
+      <w:rPr>
+        <w:rFonts w:ascii="Courier New" w:hAnsi="Courier New" w:cs="Courier New" w:hint="default"/>
+      </w:rPr>
+    </w:lvl>
+    <w:lvl w:ilvl="2" w:tplc="08160005" w:tentative="1">
+      <w:start w:val="1"/>
+      <w:numFmt w:val="bullet"/>
+      <w:lvlText w:val=""/>
+      <w:lvlJc w:val="left"/>
+      <w:pPr>
+        <w:ind w:left="2586" w:hanging="360"/>
+      </w:pPr>
+      <w:rPr>
+        <w:rFonts w:ascii="Wingdings" w:hAnsi="Wingdings" w:hint="default"/>
+      </w:rPr>
+    </w:lvl>
+    <w:lvl w:ilvl="3" w:tplc="08160001" w:tentative="1">
+      <w:start w:val="1"/>
+      <w:numFmt w:val="bullet"/>
+      <w:lvlText w:val=""/>
+      <w:lvlJc w:val="left"/>
+      <w:pPr>
+        <w:ind w:left="3306" w:hanging="360"/>
+      </w:pPr>
+      <w:rPr>
+        <w:rFonts w:ascii="Symbol" w:hAnsi="Symbol" w:hint="default"/>
+      </w:rPr>
+    </w:lvl>
+    <w:lvl w:ilvl="4" w:tplc="08160003" w:tentative="1">
+      <w:start w:val="1"/>
+      <w:numFmt w:val="bullet"/>
+      <w:lvlText w:val="o"/>
+      <w:lvlJc w:val="left"/>
+      <w:pPr>
+        <w:ind w:left="4026" w:hanging="360"/>
+      </w:pPr>
+      <w:rPr>
+        <w:rFonts w:ascii="Courier New" w:hAnsi="Courier New" w:cs="Courier New" w:hint="default"/>
+      </w:rPr>
+    </w:lvl>
+    <w:lvl w:ilvl="5" w:tplc="08160005" w:tentative="1">
+      <w:start w:val="1"/>
+      <w:numFmt w:val="bullet"/>
+      <w:lvlText w:val=""/>
+      <w:lvlJc w:val="left"/>
+      <w:pPr>
+        <w:ind w:left="4746" w:hanging="360"/>
+      </w:pPr>
+      <w:rPr>
+        <w:rFonts w:ascii="Wingdings" w:hAnsi="Wingdings" w:hint="default"/>
+      </w:rPr>
+    </w:lvl>
+    <w:lvl w:ilvl="6" w:tplc="08160001" w:tentative="1">
+      <w:start w:val="1"/>
+      <w:numFmt w:val="bullet"/>
+      <w:lvlText w:val=""/>
+      <w:lvlJc w:val="left"/>
+      <w:pPr>
+        <w:ind w:left="5466" w:hanging="360"/>
+      </w:pPr>
+      <w:rPr>
+        <w:rFonts w:ascii="Symbol" w:hAnsi="Symbol" w:hint="default"/>
+      </w:rPr>
+    </w:lvl>
+    <w:lvl w:ilvl="7" w:tplc="08160003" w:tentative="1">
+      <w:start w:val="1"/>
+      <w:numFmt w:val="bullet"/>
+      <w:lvlText w:val="o"/>
+      <w:lvlJc w:val="left"/>
+      <w:pPr>
+        <w:ind w:left="6186" w:hanging="360"/>
+      </w:pPr>
+      <w:rPr>
+        <w:rFonts w:ascii="Courier New" w:hAnsi="Courier New" w:cs="Courier New" w:hint="default"/>
+      </w:rPr>
+    </w:lvl>
+    <w:lvl w:ilvl="8" w:tplc="08160005" w:tentative="1">
+      <w:start w:val="1"/>
+      <w:numFmt w:val="bullet"/>
+      <w:lvlText w:val=""/>
+      <w:lvlJc w:val="left"/>
+      <w:pPr>
+        <w:ind w:left="6906" w:hanging="360"/>
+      </w:pPr>
+      <w:rPr>
+        <w:rFonts w:ascii="Wingdings" w:hAnsi="Wingdings" w:hint="default"/>
+      </w:rPr>
+    </w:lvl>
+  </w:abstractNum>
+  <w:num w:numId="1">
+    <w:abstractNumId w:val="0"/>
+  </w:num>
+</w:numbering>
 </file>
 
 <file path=word/styles.xml><?xml version="1.0" encoding="utf-8"?>
@@ -9070,6 +10402,17 @@
     <w:uiPriority w:val="99"/>
     <w:rsid w:val="002A1D6A"/>
   </w:style>
+  <w:style w:type="paragraph" w:styleId="ListParagraph">
+    <w:name w:val="List Paragraph"/>
+    <w:basedOn w:val="Normal"/>
+    <w:uiPriority w:val="34"/>
+    <w:qFormat/>
+    <w:rsid w:val="00F803C6"/>
+    <w:pPr>
+      <w:ind w:left="720"/>
+      <w:contextualSpacing/>
+    </w:pPr>
+  </w:style>
 </w:styles>
 </file>
 
@@ -9468,6 +10811,17 @@
     <w:uiPriority w:val="99"/>
     <w:rsid w:val="002A1D6A"/>
   </w:style>
+  <w:style w:type="paragraph" w:styleId="ListParagraph">
+    <w:name w:val="List Paragraph"/>
+    <w:basedOn w:val="Normal"/>
+    <w:uiPriority w:val="34"/>
+    <w:qFormat/>
+    <w:rsid w:val="00F803C6"/>
+    <w:pPr>
+      <w:ind w:left="720"/>
+      <w:contextualSpacing/>
+    </w:pPr>
+  </w:style>
 </w:styles>
 </file>
 
@@ -9761,7 +11115,7 @@
 </file>
 
 <file path=customXml/itemProps1.xml><?xml version="1.0" encoding="utf-8"?>
-<ds:datastoreItem xmlns:ds="http://schemas.openxmlformats.org/officeDocument/2006/customXml" ds:itemID="{142D2B09-44B5-4605-8637-8D20946FB359}">
+<ds:datastoreItem xmlns:ds="http://schemas.openxmlformats.org/officeDocument/2006/customXml" ds:itemID="{03AE304E-6BB0-483A-A7F3-B40D248A6554}">
   <ds:schemaRefs>
     <ds:schemaRef ds:uri="http://schemas.openxmlformats.org/officeDocument/2006/bibliography"/>
   </ds:schemaRefs>

</xml_diff>

<commit_message>
correcção de alguns erros separação das diferentes partes introdução de um indice
</commit_message>
<xml_diff>
--- a/lab2/relatorio/proj2-rascunho.docx
+++ b/lab2/relatorio/proj2-rascunho.docx
@@ -435,9 +435,511 @@
         <w:br w:type="page"/>
       </w:r>
     </w:p>
+    <w:sdt>
+      <w:sdtPr>
+        <w:rPr>
+          <w:rFonts w:asciiTheme="minorHAnsi" w:eastAsiaTheme="minorEastAsia" w:hAnsiTheme="minorHAnsi" w:cstheme="minorBidi"/>
+          <w:b w:val="0"/>
+          <w:bCs w:val="0"/>
+          <w:smallCaps w:val="0"/>
+          <w:color w:val="auto"/>
+          <w:sz w:val="22"/>
+          <w:szCs w:val="22"/>
+        </w:rPr>
+        <w:id w:val="-1834367690"/>
+        <w:docPartObj>
+          <w:docPartGallery w:val="Table of Contents"/>
+          <w:docPartUnique/>
+        </w:docPartObj>
+      </w:sdtPr>
+      <w:sdtEndPr>
+        <w:rPr>
+          <w:rFonts w:eastAsiaTheme="minorHAnsi"/>
+          <w:noProof/>
+          <w:lang w:val="pt-PT" w:eastAsia="en-US"/>
+        </w:rPr>
+      </w:sdtEndPr>
+      <w:sdtContent>
+        <w:p>
+          <w:pPr>
+            <w:pStyle w:val="TOCHeading"/>
+            <w:ind w:firstLine="0"/>
+          </w:pPr>
+          <w:r>
+            <w:t>Índice</w:t>
+          </w:r>
+        </w:p>
+        <w:p>
+          <w:pPr>
+            <w:pStyle w:val="TOC1"/>
+            <w:tabs>
+              <w:tab w:val="left" w:pos="440"/>
+              <w:tab w:val="right" w:leader="dot" w:pos="9350"/>
+            </w:tabs>
+            <w:rPr>
+              <w:noProof/>
+              <w:lang w:val="pt-PT" w:eastAsia="pt-PT"/>
+            </w:rPr>
+          </w:pPr>
+          <w:r>
+            <w:fldChar w:fldCharType="begin"/>
+          </w:r>
+          <w:r>
+            <w:instrText xml:space="preserve"> TOC \o "1-3" \h \z \u </w:instrText>
+          </w:r>
+          <w:r>
+            <w:fldChar w:fldCharType="separate"/>
+          </w:r>
+          <w:hyperlink w:anchor="_Toc401520576" w:history="1">
+            <w:r>
+              <w:rPr>
+                <w:rStyle w:val="Hyperlink"/>
+                <w:rFonts w:ascii="Segoe UI Semilight" w:hAnsi="Segoe UI Semilight" w:cs="Segoe UI Semilight"/>
+                <w:noProof/>
+                <w:lang w:val="pt-PT"/>
+              </w:rPr>
+              <w:t>1</w:t>
+            </w:r>
+            <w:r>
+              <w:rPr>
+                <w:noProof/>
+                <w:lang w:val="pt-PT" w:eastAsia="pt-PT"/>
+              </w:rPr>
+              <w:tab/>
+            </w:r>
+            <w:r>
+              <w:rPr>
+                <w:rStyle w:val="Hyperlink"/>
+                <w:rFonts w:ascii="Segoe UI Semilight" w:hAnsi="Segoe UI Semilight" w:cs="Segoe UI Semilight"/>
+                <w:noProof/>
+                <w:lang w:val="pt-PT"/>
+              </w:rPr>
+              <w:t>Alteração do Algoritmo</w:t>
+            </w:r>
+            <w:r>
+              <w:rPr>
+                <w:noProof/>
+                <w:webHidden/>
+              </w:rPr>
+              <w:tab/>
+            </w:r>
+            <w:r>
+              <w:rPr>
+                <w:noProof/>
+                <w:webHidden/>
+              </w:rPr>
+              <w:fldChar w:fldCharType="begin"/>
+            </w:r>
+            <w:r>
+              <w:rPr>
+                <w:noProof/>
+                <w:webHidden/>
+              </w:rPr>
+              <w:instrText xml:space="preserve"> PAGEREF _Toc401520576 \h </w:instrText>
+            </w:r>
+            <w:r>
+              <w:rPr>
+                <w:noProof/>
+                <w:webHidden/>
+              </w:rPr>
+            </w:r>
+            <w:r>
+              <w:rPr>
+                <w:noProof/>
+                <w:webHidden/>
+              </w:rPr>
+              <w:fldChar w:fldCharType="separate"/>
+            </w:r>
+            <w:r>
+              <w:rPr>
+                <w:noProof/>
+                <w:webHidden/>
+              </w:rPr>
+              <w:t>3</w:t>
+            </w:r>
+            <w:r>
+              <w:rPr>
+                <w:noProof/>
+                <w:webHidden/>
+              </w:rPr>
+              <w:fldChar w:fldCharType="end"/>
+            </w:r>
+          </w:hyperlink>
+        </w:p>
+        <w:p>
+          <w:pPr>
+            <w:pStyle w:val="TOC1"/>
+            <w:tabs>
+              <w:tab w:val="left" w:pos="440"/>
+              <w:tab w:val="right" w:leader="dot" w:pos="9350"/>
+            </w:tabs>
+            <w:rPr>
+              <w:noProof/>
+              <w:lang w:val="pt-PT" w:eastAsia="pt-PT"/>
+            </w:rPr>
+          </w:pPr>
+          <w:hyperlink w:anchor="_Toc401520577" w:history="1">
+            <w:r>
+              <w:rPr>
+                <w:rStyle w:val="Hyperlink"/>
+                <w:rFonts w:ascii="Segoe UI Semilight" w:hAnsi="Segoe UI Semilight" w:cs="Segoe UI Semilight"/>
+                <w:noProof/>
+                <w:lang w:val="pt-PT"/>
+              </w:rPr>
+              <w:t>2</w:t>
+            </w:r>
+            <w:r>
+              <w:rPr>
+                <w:noProof/>
+                <w:lang w:val="pt-PT" w:eastAsia="pt-PT"/>
+              </w:rPr>
+              <w:tab/>
+            </w:r>
+            <w:r>
+              <w:rPr>
+                <w:rStyle w:val="Hyperlink"/>
+                <w:rFonts w:ascii="Segoe UI Semilight" w:hAnsi="Segoe UI Semilight" w:cs="Segoe UI Semilight"/>
+                <w:noProof/>
+                <w:lang w:val="pt-PT"/>
+              </w:rPr>
+              <w:t>Escalonamento</w:t>
+            </w:r>
+            <w:r>
+              <w:rPr>
+                <w:noProof/>
+                <w:webHidden/>
+              </w:rPr>
+              <w:tab/>
+            </w:r>
+            <w:r>
+              <w:rPr>
+                <w:noProof/>
+                <w:webHidden/>
+              </w:rPr>
+              <w:fldChar w:fldCharType="begin"/>
+            </w:r>
+            <w:r>
+              <w:rPr>
+                <w:noProof/>
+                <w:webHidden/>
+              </w:rPr>
+              <w:instrText xml:space="preserve"> PAGEREF _Toc401520577 \h </w:instrText>
+            </w:r>
+            <w:r>
+              <w:rPr>
+                <w:noProof/>
+                <w:webHidden/>
+              </w:rPr>
+            </w:r>
+            <w:r>
+              <w:rPr>
+                <w:noProof/>
+                <w:webHidden/>
+              </w:rPr>
+              <w:fldChar w:fldCharType="separate"/>
+            </w:r>
+            <w:r>
+              <w:rPr>
+                <w:noProof/>
+                <w:webHidden/>
+              </w:rPr>
+              <w:t>3</w:t>
+            </w:r>
+            <w:r>
+              <w:rPr>
+                <w:noProof/>
+                <w:webHidden/>
+              </w:rPr>
+              <w:fldChar w:fldCharType="end"/>
+            </w:r>
+          </w:hyperlink>
+        </w:p>
+        <w:p>
+          <w:pPr>
+            <w:pStyle w:val="TOC1"/>
+            <w:tabs>
+              <w:tab w:val="left" w:pos="440"/>
+              <w:tab w:val="right" w:leader="dot" w:pos="9350"/>
+            </w:tabs>
+            <w:rPr>
+              <w:noProof/>
+              <w:lang w:val="pt-PT" w:eastAsia="pt-PT"/>
+            </w:rPr>
+          </w:pPr>
+          <w:hyperlink w:anchor="_Toc401520578" w:history="1">
+            <w:r>
+              <w:rPr>
+                <w:rStyle w:val="Hyperlink"/>
+                <w:rFonts w:ascii="Segoe UI Semilight" w:hAnsi="Segoe UI Semilight" w:cs="Segoe UI Semilight"/>
+                <w:noProof/>
+                <w:lang w:val="pt-PT"/>
+              </w:rPr>
+              <w:t>3</w:t>
+            </w:r>
+            <w:r>
+              <w:rPr>
+                <w:noProof/>
+                <w:lang w:val="pt-PT" w:eastAsia="pt-PT"/>
+              </w:rPr>
+              <w:tab/>
+            </w:r>
+            <w:r>
+              <w:rPr>
+                <w:rStyle w:val="Hyperlink"/>
+                <w:rFonts w:ascii="Segoe UI Semilight" w:hAnsi="Segoe UI Semilight" w:cs="Segoe UI Semilight"/>
+                <w:noProof/>
+                <w:lang w:val="pt-PT"/>
+              </w:rPr>
+              <w:t>Projecto</w:t>
+            </w:r>
+            <w:r>
+              <w:rPr>
+                <w:noProof/>
+                <w:webHidden/>
+              </w:rPr>
+              <w:tab/>
+            </w:r>
+            <w:r>
+              <w:rPr>
+                <w:noProof/>
+                <w:webHidden/>
+              </w:rPr>
+              <w:t>5</w:t>
+            </w:r>
+          </w:hyperlink>
+        </w:p>
+        <w:p>
+          <w:pPr>
+            <w:pStyle w:val="TOC1"/>
+            <w:tabs>
+              <w:tab w:val="left" w:pos="440"/>
+              <w:tab w:val="right" w:leader="dot" w:pos="9350"/>
+            </w:tabs>
+            <w:rPr>
+              <w:noProof/>
+              <w:lang w:val="pt-PT" w:eastAsia="pt-PT"/>
+            </w:rPr>
+          </w:pPr>
+          <w:hyperlink w:anchor="_Toc401520579" w:history="1">
+            <w:r>
+              <w:rPr>
+                <w:rStyle w:val="Hyperlink"/>
+                <w:rFonts w:ascii="Segoe UI Semilight" w:hAnsi="Segoe UI Semilight" w:cs="Segoe UI Semilight"/>
+                <w:noProof/>
+                <w:lang w:val="pt-PT"/>
+              </w:rPr>
+              <w:t>4</w:t>
+            </w:r>
+            <w:r>
+              <w:rPr>
+                <w:noProof/>
+                <w:lang w:val="pt-PT" w:eastAsia="pt-PT"/>
+              </w:rPr>
+              <w:tab/>
+            </w:r>
+            <w:r>
+              <w:rPr>
+                <w:rStyle w:val="Hyperlink"/>
+                <w:rFonts w:ascii="Segoe UI Semilight" w:hAnsi="Segoe UI Semilight" w:cs="Segoe UI Semilight"/>
+                <w:noProof/>
+                <w:lang w:val="pt-PT"/>
+              </w:rPr>
+              <w:t xml:space="preserve">Unidade de </w:t>
+            </w:r>
+            <w:r>
+              <w:rPr>
+                <w:rStyle w:val="Hyperlink"/>
+                <w:rFonts w:ascii="Segoe UI Semilight" w:hAnsi="Segoe UI Semilight" w:cs="Segoe UI Semilight"/>
+                <w:noProof/>
+                <w:lang w:val="pt-PT"/>
+              </w:rPr>
+              <w:t>Controlo</w:t>
+            </w:r>
+            <w:r>
+              <w:rPr>
+                <w:noProof/>
+                <w:webHidden/>
+              </w:rPr>
+              <w:tab/>
+            </w:r>
+            <w:r>
+              <w:rPr>
+                <w:noProof/>
+                <w:webHidden/>
+              </w:rPr>
+              <w:t>7</w:t>
+            </w:r>
+          </w:hyperlink>
+        </w:p>
+        <w:p>
+          <w:pPr>
+            <w:pStyle w:val="TOC1"/>
+            <w:tabs>
+              <w:tab w:val="left" w:pos="440"/>
+              <w:tab w:val="right" w:leader="dot" w:pos="9350"/>
+            </w:tabs>
+            <w:rPr>
+              <w:noProof/>
+              <w:lang w:val="pt-PT" w:eastAsia="pt-PT"/>
+            </w:rPr>
+          </w:pPr>
+          <w:hyperlink w:anchor="_Toc401520580" w:history="1">
+            <w:r>
+              <w:rPr>
+                <w:rStyle w:val="Hyperlink"/>
+                <w:noProof/>
+                <w:lang w:val="pt-PT"/>
+              </w:rPr>
+              <w:t>5</w:t>
+            </w:r>
+            <w:r>
+              <w:rPr>
+                <w:noProof/>
+                <w:lang w:val="pt-PT" w:eastAsia="pt-PT"/>
+              </w:rPr>
+              <w:tab/>
+            </w:r>
+            <w:r>
+              <w:rPr>
+                <w:rStyle w:val="Hyperlink"/>
+                <w:noProof/>
+                <w:sz w:val="24"/>
+                <w:lang w:val="pt-PT"/>
+              </w:rPr>
+              <w:t>Introdução de uma Memória independente com 2 portos de Leitura</w:t>
+            </w:r>
+            <w:r>
+              <w:rPr>
+                <w:noProof/>
+                <w:webHidden/>
+              </w:rPr>
+              <w:tab/>
+            </w:r>
+            <w:r>
+              <w:rPr>
+                <w:noProof/>
+                <w:webHidden/>
+              </w:rPr>
+              <w:t>10</w:t>
+            </w:r>
+          </w:hyperlink>
+        </w:p>
+        <w:p>
+          <w:pPr>
+            <w:pStyle w:val="TOC1"/>
+            <w:tabs>
+              <w:tab w:val="left" w:pos="440"/>
+              <w:tab w:val="right" w:leader="dot" w:pos="9350"/>
+            </w:tabs>
+            <w:rPr>
+              <w:noProof/>
+              <w:lang w:val="pt-PT" w:eastAsia="pt-PT"/>
+            </w:rPr>
+          </w:pPr>
+          <w:hyperlink w:anchor="_Toc401520581" w:history="1">
+            <w:r>
+              <w:rPr>
+                <w:rStyle w:val="Hyperlink"/>
+                <w:noProof/>
+                <w:lang w:val="pt-PT"/>
+              </w:rPr>
+              <w:t>6</w:t>
+            </w:r>
+            <w:bookmarkStart w:id="0" w:name="_GoBack"/>
+            <w:bookmarkEnd w:id="0"/>
+            <w:r>
+              <w:rPr>
+                <w:noProof/>
+                <w:lang w:val="pt-PT" w:eastAsia="pt-PT"/>
+              </w:rPr>
+              <w:tab/>
+            </w:r>
+            <w:r>
+              <w:rPr>
+                <w:rStyle w:val="Hyperlink"/>
+                <w:noProof/>
+                <w:sz w:val="24"/>
+                <w:lang w:val="pt-PT"/>
+              </w:rPr>
+              <w:t>Cáculo de 100 Matrizes</w:t>
+            </w:r>
+            <w:r>
+              <w:rPr>
+                <w:noProof/>
+                <w:webHidden/>
+              </w:rPr>
+              <w:tab/>
+            </w:r>
+            <w:r>
+              <w:rPr>
+                <w:noProof/>
+                <w:webHidden/>
+              </w:rPr>
+              <w:fldChar w:fldCharType="begin"/>
+            </w:r>
+            <w:r>
+              <w:rPr>
+                <w:noProof/>
+                <w:webHidden/>
+              </w:rPr>
+              <w:instrText xml:space="preserve"> PAGEREF _Toc401520581 \h </w:instrText>
+            </w:r>
+            <w:r>
+              <w:rPr>
+                <w:noProof/>
+                <w:webHidden/>
+              </w:rPr>
+            </w:r>
+            <w:r>
+              <w:rPr>
+                <w:noProof/>
+                <w:webHidden/>
+              </w:rPr>
+              <w:fldChar w:fldCharType="separate"/>
+            </w:r>
+            <w:r>
+              <w:rPr>
+                <w:noProof/>
+                <w:webHidden/>
+              </w:rPr>
+              <w:t>1</w:t>
+            </w:r>
+            <w:r>
+              <w:rPr>
+                <w:noProof/>
+                <w:webHidden/>
+              </w:rPr>
+              <w:t>3</w:t>
+            </w:r>
+            <w:r>
+              <w:rPr>
+                <w:noProof/>
+                <w:webHidden/>
+              </w:rPr>
+              <w:fldChar w:fldCharType="end"/>
+            </w:r>
+          </w:hyperlink>
+        </w:p>
+        <w:p>
+          <w:pPr>
+            <w:spacing w:after="160" w:line="259" w:lineRule="auto"/>
+            <w:rPr>
+              <w:noProof/>
+            </w:rPr>
+          </w:pPr>
+          <w:r>
+            <w:rPr>
+              <w:b/>
+              <w:bCs/>
+              <w:noProof/>
+            </w:rPr>
+            <w:fldChar w:fldCharType="end"/>
+          </w:r>
+        </w:p>
+      </w:sdtContent>
+    </w:sdt>
     <w:p>
       <w:pPr>
-        <w:jc w:val="both"/>
         <w:rPr>
           <w:b/>
           <w:sz w:val="32"/>
@@ -448,8 +950,29 @@
           <w:b/>
           <w:sz w:val="32"/>
         </w:rPr>
+        <w:br w:type="page"/>
+      </w:r>
+    </w:p>
+    <w:p>
+      <w:pPr>
+        <w:pStyle w:val="ListParagraph"/>
+        <w:numPr>
+          <w:ilvl w:val="0"/>
+          <w:numId w:val="2"/>
+        </w:numPr>
+        <w:jc w:val="both"/>
+        <w:rPr>
+          <w:b/>
+          <w:sz w:val="32"/>
+        </w:rPr>
+      </w:pPr>
+      <w:r>
+        <w:rPr>
+          <w:b/>
+          <w:sz w:val="32"/>
+        </w:rPr>
         <w:lastRenderedPageBreak/>
-        <w:t>Projecto</w:t>
+        <w:t>Alteração do algoritmo</w:t>
       </w:r>
     </w:p>
     <w:p>
@@ -763,6 +1286,27 @@
     </w:p>
     <w:p>
       <w:pPr>
+        <w:pStyle w:val="ListParagraph"/>
+        <w:numPr>
+          <w:ilvl w:val="0"/>
+          <w:numId w:val="2"/>
+        </w:numPr>
+        <w:jc w:val="both"/>
+        <w:rPr>
+          <w:b/>
+          <w:sz w:val="32"/>
+        </w:rPr>
+      </w:pPr>
+      <w:r>
+        <w:rPr>
+          <w:b/>
+          <w:sz w:val="32"/>
+        </w:rPr>
+        <w:t>Escalonamento</w:t>
+      </w:r>
+    </w:p>
+    <w:p>
+      <w:pPr>
         <w:ind w:firstLine="426"/>
         <w:jc w:val="both"/>
         <w:rPr>
@@ -770,7 +1314,19 @@
         </w:rPr>
       </w:pPr>
       <w:r>
-        <w:t>A partir desta expressão pode</w:t>
+        <w:t xml:space="preserve">A partir </w:t>
+      </w:r>
+      <w:r>
+        <w:t>da</w:t>
+      </w:r>
+      <w:r>
+        <w:t xml:space="preserve"> expressão</w:t>
+      </w:r>
+      <w:r>
+        <w:t xml:space="preserve"> expressão</w:t>
+      </w:r>
+      <w:r>
+        <w:t xml:space="preserve"> pode</w:t>
       </w:r>
       <w:r>
         <w:t xml:space="preserve"> contruir</w:t>
@@ -881,11 +1437,17 @@
       </w:r>
     </w:p>
     <w:p>
+      <w:r>
+        <w:br w:type="page"/>
+      </w:r>
+    </w:p>
+    <w:p>
       <w:pPr>
         <w:ind w:firstLine="426"/>
         <w:jc w:val="both"/>
       </w:pPr>
       <w:r>
+        <w:lastRenderedPageBreak/>
         <w:t>Por análise</w:t>
       </w:r>
       <w:r>
@@ -913,10 +1475,10 @@
         <w:t>a prioridade do caminho crítico</w:t>
       </w:r>
       <w:r>
-        <w:t>. E</w:t>
-      </w:r>
-      <w:r>
-        <w:t>stas são indicadas no diagrama da fig</w:t>
+        <w:t xml:space="preserve"> resulta, para cada operação, as prioridades indicadas no diagram da</w:t>
+      </w:r>
+      <w:r>
+        <w:t xml:space="preserve"> fig</w:t>
       </w:r>
       <w:r>
         <w:t>ura 2.</w:t>
@@ -935,15 +1497,14 @@
           <w:noProof/>
           <w:lang w:eastAsia="pt-PT"/>
         </w:rPr>
-        <w:lastRenderedPageBreak/>
         <w:drawing>
           <wp:anchor distT="0" distB="0" distL="114300" distR="114300" simplePos="0" relativeHeight="251658240" behindDoc="0" locked="0" layoutInCell="1" allowOverlap="1" wp14:anchorId="24F9FAC7" wp14:editId="25166B8D">
             <wp:simplePos x="0" y="0"/>
             <wp:positionH relativeFrom="column">
-              <wp:posOffset>2388870</wp:posOffset>
+              <wp:posOffset>2392680</wp:posOffset>
             </wp:positionH>
             <wp:positionV relativeFrom="paragraph">
-              <wp:posOffset>386715</wp:posOffset>
+              <wp:posOffset>567690</wp:posOffset>
             </wp:positionV>
             <wp:extent cx="3077210" cy="2822575"/>
             <wp:effectExtent l="0" t="0" r="8890" b="0"/>
@@ -1000,7 +1561,16 @@
         </w:drawing>
       </w:r>
       <w:r>
-        <w:t>A seguinte lista de operações, ordenadas pela sua prioridade e tendo em conta as dependências de cada operação, está indicada abaixo:</w:t>
+        <w:t>A partir do diagrama e tendo em conta as dependências de cada operação construiu-se a</w:t>
+      </w:r>
+      <w:r>
+        <w:t xml:space="preserve"> seguinte lista d</w:t>
+      </w:r>
+      <w:r>
+        <w:t xml:space="preserve">e operações, ordenadas pela sua </w:t>
+      </w:r>
+      <w:r>
+        <w:t>prioridade:</w:t>
       </w:r>
     </w:p>
     <w:tbl>
@@ -1526,6 +2096,11 @@
       <w:pPr>
         <w:ind w:firstLine="426"/>
       </w:pPr>
+    </w:p>
+    <w:p>
+      <w:pPr>
+        <w:ind w:firstLine="426"/>
+      </w:pPr>
       <w:r>
         <w:rPr>
           <w:noProof/>
@@ -1534,13 +2109,13 @@
         <mc:AlternateContent>
           <mc:Choice Requires="wps">
             <w:drawing>
-              <wp:anchor distT="0" distB="0" distL="114300" distR="114300" simplePos="0" relativeHeight="251672576" behindDoc="0" locked="0" layoutInCell="1" allowOverlap="1" wp14:anchorId="6828D018" wp14:editId="00C41AB0">
+              <wp:anchor distT="0" distB="0" distL="114300" distR="114300" simplePos="0" relativeHeight="251672576" behindDoc="0" locked="0" layoutInCell="1" allowOverlap="1" wp14:anchorId="29034FED" wp14:editId="7F1DF309">
                 <wp:simplePos x="0" y="0"/>
                 <wp:positionH relativeFrom="column">
                   <wp:posOffset>-3111500</wp:posOffset>
                 </wp:positionH>
                 <wp:positionV relativeFrom="paragraph">
-                  <wp:posOffset>415290</wp:posOffset>
+                  <wp:posOffset>204470</wp:posOffset>
                 </wp:positionV>
                 <wp:extent cx="3077210" cy="146050"/>
                 <wp:effectExtent l="0" t="0" r="8890" b="6350"/>
@@ -1625,7 +2200,7 @@
                 <v:stroke joinstyle="miter"/>
                 <v:path gradientshapeok="t" o:connecttype="rect"/>
               </v:shapetype>
-              <v:shape id="Text Box 19" o:spid="_x0000_s1026" type="#_x0000_t202" style="position:absolute;left:0;text-align:left;margin-left:-245pt;margin-top:32.7pt;width:242.3pt;height:11.5pt;z-index:251672576;visibility:visible;mso-wrap-style:square;mso-height-percent:0;mso-wrap-distance-left:9pt;mso-wrap-distance-top:0;mso-wrap-distance-right:9pt;mso-wrap-distance-bottom:0;mso-position-horizontal:absolute;mso-position-horizontal-relative:text;mso-position-vertical:absolute;mso-position-vertical-relative:text;mso-height-percent:0;mso-height-relative:margin;v-text-anchor:top" o:gfxdata="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" stroked="f">
+              <v:shape id="Text Box 19" o:spid="_x0000_s1026" type="#_x0000_t202" style="position:absolute;left:0;text-align:left;margin-left:-245pt;margin-top:16.1pt;width:242.3pt;height:11.5pt;z-index:251672576;visibility:visible;mso-wrap-style:square;mso-height-percent:0;mso-wrap-distance-left:9pt;mso-wrap-distance-top:0;mso-wrap-distance-right:9pt;mso-wrap-distance-bottom:0;mso-position-horizontal:absolute;mso-position-horizontal-relative:text;mso-position-vertical:absolute;mso-position-vertical-relative:text;mso-height-percent:0;mso-height-relative:margin;v-text-anchor:top" o:gfxdata="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" stroked="f">
                 <v:textbox inset="0,0,0,0">
                   <w:txbxContent>
                     <w:p>
@@ -1639,14 +2214,27 @@
                       <w:r>
                         <w:t xml:space="preserve">Figura </w:t>
                       </w:r>
-                      <w:fldSimple w:instr=" SEQ Ilustração \* ARABIC ">
-                        <w:r>
-                          <w:rPr>
-                            <w:noProof/>
-                          </w:rPr>
-                          <w:t>2</w:t>
-                        </w:r>
-                      </w:fldSimple>
+                      <w:r>
+                        <w:fldChar w:fldCharType="begin"/>
+                      </w:r>
+                      <w:r>
+                        <w:instrText xml:space="preserve"> SEQ Ilustração \* ARABIC </w:instrText>
+                      </w:r>
+                      <w:r>
+                        <w:fldChar w:fldCharType="separate"/>
+                      </w:r>
+                      <w:r>
+                        <w:rPr>
+                          <w:noProof/>
+                        </w:rPr>
+                        <w:t>2</w:t>
+                      </w:r>
+                      <w:r>
+                        <w:rPr>
+                          <w:noProof/>
+                        </w:rPr>
+                        <w:fldChar w:fldCharType="end"/>
+                      </w:r>
                     </w:p>
                   </w:txbxContent>
                 </v:textbox>
@@ -1659,16 +2247,12 @@
     </w:p>
     <w:p>
       <w:pPr>
-        <w:ind w:firstLine="426"/>
+        <w:pStyle w:val="NoSpacing"/>
       </w:pPr>
     </w:p>
     <w:p>
       <w:pPr>
-        <w:ind w:firstLine="426"/>
-      </w:pPr>
-    </w:p>
-    <w:p>
-      <w:pPr>
+        <w:pStyle w:val="NoSpacing"/>
         <w:ind w:firstLine="426"/>
       </w:pPr>
       <w:r>
@@ -2395,16 +2979,16 @@
           <w:lang w:eastAsia="pt-PT"/>
         </w:rPr>
         <w:drawing>
-          <wp:anchor distT="0" distB="0" distL="114300" distR="114300" simplePos="0" relativeHeight="251670528" behindDoc="0" locked="0" layoutInCell="1" allowOverlap="1" wp14:anchorId="701C9269" wp14:editId="1329B0FF">
+          <wp:anchor distT="0" distB="0" distL="114300" distR="114300" simplePos="0" relativeHeight="251670528" behindDoc="0" locked="0" layoutInCell="1" allowOverlap="1" wp14:anchorId="14DEC5A5" wp14:editId="41510204">
             <wp:simplePos x="0" y="0"/>
             <wp:positionH relativeFrom="column">
               <wp:posOffset>403860</wp:posOffset>
             </wp:positionH>
             <wp:positionV relativeFrom="paragraph">
-              <wp:posOffset>114935</wp:posOffset>
+              <wp:posOffset>113030</wp:posOffset>
             </wp:positionV>
-            <wp:extent cx="2827020" cy="3329305"/>
-            <wp:effectExtent l="0" t="0" r="0" b="4445"/>
+            <wp:extent cx="2682240" cy="3018790"/>
+            <wp:effectExtent l="0" t="0" r="3810" b="0"/>
             <wp:wrapSquare wrapText="bothSides"/>
             <wp:docPr id="7" name="Picture 7"/>
             <wp:cNvGraphicFramePr/>
@@ -2431,7 +3015,7 @@
                   <pic:spPr bwMode="auto">
                     <a:xfrm>
                       <a:off x="0" y="0"/>
-                      <a:ext cx="2827020" cy="3329305"/>
+                      <a:ext cx="2682240" cy="3018790"/>
                     </a:xfrm>
                     <a:prstGeom prst="rect">
                       <a:avLst/>
@@ -2497,13 +3081,6 @@
     </w:p>
     <w:p>
       <w:pPr>
-        <w:ind w:firstLine="426"/>
-        <w:jc w:val="both"/>
-      </w:pPr>
-    </w:p>
-    <w:p>
-      <w:pPr>
-        <w:ind w:firstLine="426"/>
         <w:jc w:val="both"/>
       </w:pPr>
       <w:r>
@@ -2514,13 +3091,13 @@
         <mc:AlternateContent>
           <mc:Choice Requires="wps">
             <w:drawing>
-              <wp:anchor distT="0" distB="0" distL="114300" distR="114300" simplePos="0" relativeHeight="251674624" behindDoc="0" locked="0" layoutInCell="1" allowOverlap="1" wp14:anchorId="7193BC15" wp14:editId="4BA35548">
+              <wp:anchor distT="0" distB="0" distL="114300" distR="114300" simplePos="0" relativeHeight="251674624" behindDoc="0" locked="0" layoutInCell="1" allowOverlap="1" wp14:anchorId="3768C09F" wp14:editId="48B252DA">
                 <wp:simplePos x="0" y="0"/>
                 <wp:positionH relativeFrom="column">
-                  <wp:posOffset>1014730</wp:posOffset>
+                  <wp:posOffset>823595</wp:posOffset>
                 </wp:positionH>
                 <wp:positionV relativeFrom="paragraph">
-                  <wp:posOffset>313690</wp:posOffset>
+                  <wp:posOffset>412115</wp:posOffset>
                 </wp:positionV>
                 <wp:extent cx="2952750" cy="635"/>
                 <wp:effectExtent l="0" t="0" r="0" b="0"/>
@@ -2596,7 +3173,7 @@
           </mc:Choice>
           <mc:Fallback>
             <w:pict>
-              <v:shape id="Text Box 20" o:spid="_x0000_s1027" type="#_x0000_t202" style="position:absolute;left:0;text-align:left;margin-left:79.9pt;margin-top:24.7pt;width:232.5pt;height:.05pt;z-index:251674624;visibility:visible;mso-wrap-style:square;mso-wrap-distance-left:9pt;mso-wrap-distance-top:0;mso-wrap-distance-right:9pt;mso-wrap-distance-bottom:0;mso-position-horizontal:absolute;mso-position-horizontal-relative:text;mso-position-vertical:absolute;mso-position-vertical-relative:text;v-text-anchor:top" o:gfxdata="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" filled="f" stroked="f">
+              <v:shape id="Text Box 20" o:spid="_x0000_s1027" type="#_x0000_t202" style="position:absolute;left:0;text-align:left;margin-left:64.85pt;margin-top:32.45pt;width:232.5pt;height:.05pt;z-index:251674624;visibility:visible;mso-wrap-style:square;mso-wrap-distance-left:9pt;mso-wrap-distance-top:0;mso-wrap-distance-right:9pt;mso-wrap-distance-bottom:0;mso-position-horizontal:absolute;mso-position-horizontal-relative:text;mso-position-vertical:absolute;mso-position-vertical-relative:text;v-text-anchor:top" o:gfxdata="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" filled="f" stroked="f">
                 <v:textbox style="mso-fit-shape-to-text:t" inset="0,0,0,0">
                   <w:txbxContent>
                     <w:p>
@@ -2610,14 +3187,27 @@
                       <w:r>
                         <w:t xml:space="preserve">Figura </w:t>
                       </w:r>
-                      <w:fldSimple w:instr=" SEQ Ilustração \* ARABIC ">
-                        <w:r>
-                          <w:rPr>
-                            <w:noProof/>
-                          </w:rPr>
-                          <w:t>3</w:t>
-                        </w:r>
-                      </w:fldSimple>
+                      <w:r>
+                        <w:fldChar w:fldCharType="begin"/>
+                      </w:r>
+                      <w:r>
+                        <w:instrText xml:space="preserve"> SEQ Ilustração \* ARABIC </w:instrText>
+                      </w:r>
+                      <w:r>
+                        <w:fldChar w:fldCharType="separate"/>
+                      </w:r>
+                      <w:r>
+                        <w:rPr>
+                          <w:noProof/>
+                        </w:rPr>
+                        <w:t>3</w:t>
+                      </w:r>
+                      <w:r>
+                        <w:rPr>
+                          <w:noProof/>
+                        </w:rPr>
+                        <w:fldChar w:fldCharType="end"/>
+                      </w:r>
                     </w:p>
                   </w:txbxContent>
                 </v:textbox>
@@ -2630,30 +3220,81 @@
     </w:p>
     <w:p>
       <w:pPr>
+        <w:pStyle w:val="ListParagraph"/>
+        <w:numPr>
+          <w:ilvl w:val="0"/>
+          <w:numId w:val="2"/>
+        </w:numPr>
+        <w:jc w:val="both"/>
+        <w:rPr>
+          <w:b/>
+          <w:sz w:val="32"/>
+        </w:rPr>
+      </w:pPr>
+      <w:r>
+        <w:rPr>
+          <w:b/>
+          <w:sz w:val="32"/>
+        </w:rPr>
+        <w:lastRenderedPageBreak/>
+        <w:t>Projecto</w:t>
+      </w:r>
+    </w:p>
+    <w:p>
+      <w:pPr>
         <w:ind w:firstLine="426"/>
         <w:jc w:val="both"/>
       </w:pPr>
       <w:r>
-        <w:lastRenderedPageBreak/>
-        <w:t xml:space="preserve">Entre cada ciclo é </w:t>
-      </w:r>
-      <w:r>
-        <w:t>necessário</w:t>
-      </w:r>
-      <w:r>
-        <w:t xml:space="preserve"> guardar os resultados obtidos para q</w:t>
-      </w:r>
-      <w:r>
-        <w:t xml:space="preserve">ue no ciclo seguinte se possa continuar a execução do algoritmo. </w:t>
-      </w:r>
-      <w:r>
-        <w:t xml:space="preserve">Cada resultado obtido de uma operação é armazenada num dos registos disponíveis, quando um resultado deixa de ser necessário o registo fica disponível para guardar outro resultado, se necessário. </w:t>
+        <w:t>Para a projecção do circuito parte-se do escalonamento obtido anteriormente:</w:t>
       </w:r>
     </w:p>
     <w:p>
       <w:pPr>
         <w:ind w:firstLine="426"/>
         <w:jc w:val="both"/>
+      </w:pPr>
+      <w:r>
+        <w:t>Verifica-se que e</w:t>
+      </w:r>
+      <w:r>
+        <w:t xml:space="preserve">ntre cada ciclo é </w:t>
+      </w:r>
+      <w:r>
+        <w:t>necessário</w:t>
+      </w:r>
+      <w:r>
+        <w:t xml:space="preserve"> guardar os resultados obtidos para q</w:t>
+      </w:r>
+      <w:r>
+        <w:t xml:space="preserve">ue no ciclo seguinte se possa continuar a execução do algoritmo. </w:t>
+      </w:r>
+      <w:r>
+        <w:t>Estes resultados são</w:t>
+      </w:r>
+      <w:r>
+        <w:t xml:space="preserve"> armazenados em registos. </w:t>
+      </w:r>
+      <w:r>
+        <w:t>Cada resultado obt</w:t>
+      </w:r>
+      <w:r>
+        <w:t>ido de uma operação é armazenado</w:t>
+      </w:r>
+      <w:r>
+        <w:t xml:space="preserve"> num dos registos disponíveis, </w:t>
+      </w:r>
+      <w:r>
+        <w:t xml:space="preserve">uma vez que deixe de ser </w:t>
+      </w:r>
+      <w:r>
+        <w:t xml:space="preserve">necessário o registo fica disponível para guardar outro resultado, se necessário. </w:t>
+      </w:r>
+    </w:p>
+    <w:p>
+      <w:pPr>
+        <w:ind w:firstLine="426"/>
+        <w:jc w:val="both"/>
         <w:rPr>
           <w:color w:val="FF0000"/>
         </w:rPr>
@@ -2674,10 +3315,37 @@
         <w:t xml:space="preserve"> na figura 4,</w:t>
       </w:r>
       <w:r>
-        <w:t xml:space="preserve"> onde cada resultado é identificado por um número Z’</w:t>
-      </w:r>
-      <w:r>
-        <w:t xml:space="preserve">x’ e cada registo é representado por uma coluna onde, em cada ciclo, se indica o resultado que este guarda. Quando nada é indicado para um dado registo num dado ciclo isot significa que o registo está diponível. </w:t>
+        <w:t xml:space="preserve"> onde estes são </w:t>
+      </w:r>
+      <w:r>
+        <w:t>identificado</w:t>
+      </w:r>
+      <w:r>
+        <w:t>s</w:t>
+      </w:r>
+      <w:r>
+        <w:t xml:space="preserve"> por um número Z’</w:t>
+      </w:r>
+      <w:r>
+        <w:t xml:space="preserve">x’ e cada registo é representado por uma coluna onde, em cada ciclo, se indica o resultado que este </w:t>
+      </w:r>
+      <w:r>
+        <w:t>tem armzenado do ciclo anterior</w:t>
+      </w:r>
+      <w:r>
+        <w:t>. Quando nada é indicado para</w:t>
+      </w:r>
+      <w:r>
+        <w:t xml:space="preserve"> um dado registo num dado ciclo, </w:t>
+      </w:r>
+      <w:r>
+        <w:t>significa que o registo está diponível</w:t>
+      </w:r>
+      <w:r>
+        <w:t xml:space="preserve"> nesse ciclo</w:t>
+      </w:r>
+      <w:r>
+        <w:t xml:space="preserve">. </w:t>
       </w:r>
     </w:p>
     <w:p>
@@ -2694,13 +3362,319 @@
         <mc:AlternateContent>
           <mc:Choice Requires="wps">
             <w:drawing>
-              <wp:anchor distT="0" distB="0" distL="114300" distR="114300" simplePos="0" relativeHeight="251663360" behindDoc="0" locked="0" layoutInCell="1" allowOverlap="1" wp14:anchorId="099AC88A" wp14:editId="120C190C">
+              <wp:anchor distT="0" distB="0" distL="114300" distR="114300" simplePos="0" relativeHeight="251669504" behindDoc="0" locked="0" layoutInCell="1" allowOverlap="1" wp14:anchorId="185F1BD1" wp14:editId="13BAE663">
                 <wp:simplePos x="0" y="0"/>
                 <wp:positionH relativeFrom="column">
-                  <wp:posOffset>3769995</wp:posOffset>
+                  <wp:posOffset>4480560</wp:posOffset>
                 </wp:positionH>
                 <wp:positionV relativeFrom="paragraph">
-                  <wp:posOffset>229870</wp:posOffset>
+                  <wp:posOffset>156210</wp:posOffset>
+                </wp:positionV>
+                <wp:extent cx="465455" cy="275590"/>
+                <wp:effectExtent l="0" t="0" r="0" b="0"/>
+                <wp:wrapNone/>
+                <wp:docPr id="17" name="Text Box 2"/>
+                <wp:cNvGraphicFramePr>
+                  <a:graphicFrameLocks xmlns:a="http://schemas.openxmlformats.org/drawingml/2006/main"/>
+                </wp:cNvGraphicFramePr>
+                <a:graphic xmlns:a="http://schemas.openxmlformats.org/drawingml/2006/main">
+                  <a:graphicData uri="http://schemas.microsoft.com/office/word/2010/wordprocessingShape">
+                    <wps:wsp>
+                      <wps:cNvSpPr txBox="1">
+                        <a:spLocks noChangeArrowheads="1"/>
+                      </wps:cNvSpPr>
+                      <wps:spPr bwMode="auto">
+                        <a:xfrm>
+                          <a:off x="0" y="0"/>
+                          <a:ext cx="465455" cy="275590"/>
+                        </a:xfrm>
+                        <a:prstGeom prst="rect">
+                          <a:avLst/>
+                        </a:prstGeom>
+                        <a:noFill/>
+                        <a:ln w="9525">
+                          <a:noFill/>
+                          <a:miter lim="800000"/>
+                          <a:headEnd/>
+                          <a:tailEnd/>
+                        </a:ln>
+                      </wps:spPr>
+                      <wps:txbx>
+                        <w:txbxContent>
+                          <w:p>
+                            <w:pPr>
+                              <w:rPr>
+                                <w:sz w:val="20"/>
+                              </w:rPr>
+                            </w:pPr>
+                            <w:r>
+                              <w:rPr>
+                                <w:sz w:val="20"/>
+                              </w:rPr>
+                              <w:t>R2</w:t>
+                            </w:r>
+                          </w:p>
+                        </w:txbxContent>
+                      </wps:txbx>
+                      <wps:bodyPr rot="0" vert="horz" wrap="square" lIns="91440" tIns="45720" rIns="91440" bIns="45720" anchor="t" anchorCtr="0">
+                        <a:noAutofit/>
+                      </wps:bodyPr>
+                    </wps:wsp>
+                  </a:graphicData>
+                </a:graphic>
+                <wp14:sizeRelH relativeFrom="margin">
+                  <wp14:pctWidth>0</wp14:pctWidth>
+                </wp14:sizeRelH>
+                <wp14:sizeRelV relativeFrom="margin">
+                  <wp14:pctHeight>0</wp14:pctHeight>
+                </wp14:sizeRelV>
+              </wp:anchor>
+            </w:drawing>
+          </mc:Choice>
+          <mc:Fallback>
+            <w:pict>
+              <v:shape id="Text Box 2" o:spid="_x0000_s1028" type="#_x0000_t202" style="position:absolute;left:0;text-align:left;margin-left:352.8pt;margin-top:12.3pt;width:36.65pt;height:21.7pt;z-index:251669504;visibility:visible;mso-wrap-style:square;mso-width-percent:0;mso-height-percent:0;mso-wrap-distance-left:9pt;mso-wrap-distance-top:0;mso-wrap-distance-right:9pt;mso-wrap-distance-bottom:0;mso-position-horizontal:absolute;mso-position-horizontal-relative:text;mso-position-vertical:absolute;mso-position-vertical-relative:text;mso-width-percent:0;mso-height-percent:0;mso-width-relative:margin;mso-height-relative:margin;v-text-anchor:top" o:gfxdata="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" filled="f" stroked="f">
+                <v:textbox>
+                  <w:txbxContent>
+                    <w:p>
+                      <w:pPr>
+                        <w:rPr>
+                          <w:sz w:val="20"/>
+                        </w:rPr>
+                      </w:pPr>
+                      <w:r>
+                        <w:rPr>
+                          <w:sz w:val="20"/>
+                        </w:rPr>
+                        <w:t>R2</w:t>
+                      </w:r>
+                    </w:p>
+                  </w:txbxContent>
+                </v:textbox>
+              </v:shape>
+            </w:pict>
+          </mc:Fallback>
+        </mc:AlternateContent>
+      </w:r>
+      <w:r>
+        <w:rPr>
+          <w:noProof/>
+          <w:lang w:eastAsia="pt-PT"/>
+        </w:rPr>
+        <mc:AlternateContent>
+          <mc:Choice Requires="wps">
+            <w:drawing>
+              <wp:anchor distT="0" distB="0" distL="114300" distR="114300" simplePos="0" relativeHeight="251667456" behindDoc="0" locked="0" layoutInCell="1" allowOverlap="1" wp14:anchorId="29084F16" wp14:editId="3ECEC9EC">
+                <wp:simplePos x="0" y="0"/>
+                <wp:positionH relativeFrom="column">
+                  <wp:posOffset>4272448</wp:posOffset>
+                </wp:positionH>
+                <wp:positionV relativeFrom="paragraph">
+                  <wp:posOffset>156845</wp:posOffset>
+                </wp:positionV>
+                <wp:extent cx="465455" cy="275590"/>
+                <wp:effectExtent l="0" t="0" r="0" b="0"/>
+                <wp:wrapNone/>
+                <wp:docPr id="16" name="Text Box 2"/>
+                <wp:cNvGraphicFramePr>
+                  <a:graphicFrameLocks xmlns:a="http://schemas.openxmlformats.org/drawingml/2006/main"/>
+                </wp:cNvGraphicFramePr>
+                <a:graphic xmlns:a="http://schemas.openxmlformats.org/drawingml/2006/main">
+                  <a:graphicData uri="http://schemas.microsoft.com/office/word/2010/wordprocessingShape">
+                    <wps:wsp>
+                      <wps:cNvSpPr txBox="1">
+                        <a:spLocks noChangeArrowheads="1"/>
+                      </wps:cNvSpPr>
+                      <wps:spPr bwMode="auto">
+                        <a:xfrm>
+                          <a:off x="0" y="0"/>
+                          <a:ext cx="465455" cy="275590"/>
+                        </a:xfrm>
+                        <a:prstGeom prst="rect">
+                          <a:avLst/>
+                        </a:prstGeom>
+                        <a:noFill/>
+                        <a:ln w="9525">
+                          <a:noFill/>
+                          <a:miter lim="800000"/>
+                          <a:headEnd/>
+                          <a:tailEnd/>
+                        </a:ln>
+                      </wps:spPr>
+                      <wps:txbx>
+                        <w:txbxContent>
+                          <w:p>
+                            <w:pPr>
+                              <w:rPr>
+                                <w:sz w:val="20"/>
+                              </w:rPr>
+                            </w:pPr>
+                            <w:r>
+                              <w:rPr>
+                                <w:sz w:val="20"/>
+                              </w:rPr>
+                              <w:t>R1</w:t>
+                            </w:r>
+                          </w:p>
+                        </w:txbxContent>
+                      </wps:txbx>
+                      <wps:bodyPr rot="0" vert="horz" wrap="square" lIns="91440" tIns="45720" rIns="91440" bIns="45720" anchor="t" anchorCtr="0">
+                        <a:noAutofit/>
+                      </wps:bodyPr>
+                    </wps:wsp>
+                  </a:graphicData>
+                </a:graphic>
+                <wp14:sizeRelH relativeFrom="margin">
+                  <wp14:pctWidth>0</wp14:pctWidth>
+                </wp14:sizeRelH>
+                <wp14:sizeRelV relativeFrom="margin">
+                  <wp14:pctHeight>0</wp14:pctHeight>
+                </wp14:sizeRelV>
+              </wp:anchor>
+            </w:drawing>
+          </mc:Choice>
+          <mc:Fallback>
+            <w:pict>
+              <v:shape id="_x0000_s1029" type="#_x0000_t202" style="position:absolute;left:0;text-align:left;margin-left:336.4pt;margin-top:12.35pt;width:36.65pt;height:21.7pt;z-index:251667456;visibility:visible;mso-wrap-style:square;mso-width-percent:0;mso-height-percent:0;mso-wrap-distance-left:9pt;mso-wrap-distance-top:0;mso-wrap-distance-right:9pt;mso-wrap-distance-bottom:0;mso-position-horizontal:absolute;mso-position-horizontal-relative:text;mso-position-vertical:absolute;mso-position-vertical-relative:text;mso-width-percent:0;mso-height-percent:0;mso-width-relative:margin;mso-height-relative:margin;v-text-anchor:top" o:gfxdata="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" filled="f" stroked="f">
+                <v:textbox>
+                  <w:txbxContent>
+                    <w:p>
+                      <w:pPr>
+                        <w:rPr>
+                          <w:sz w:val="20"/>
+                        </w:rPr>
+                      </w:pPr>
+                      <w:r>
+                        <w:rPr>
+                          <w:sz w:val="20"/>
+                        </w:rPr>
+                        <w:t>R1</w:t>
+                      </w:r>
+                    </w:p>
+                  </w:txbxContent>
+                </v:textbox>
+              </v:shape>
+            </w:pict>
+          </mc:Fallback>
+        </mc:AlternateContent>
+      </w:r>
+      <w:r>
+        <w:rPr>
+          <w:noProof/>
+          <w:lang w:eastAsia="pt-PT"/>
+        </w:rPr>
+        <mc:AlternateContent>
+          <mc:Choice Requires="wps">
+            <w:drawing>
+              <wp:anchor distT="0" distB="0" distL="114300" distR="114300" simplePos="0" relativeHeight="251665408" behindDoc="0" locked="0" layoutInCell="1" allowOverlap="1" wp14:anchorId="1E252ECA" wp14:editId="1380BCE0">
+                <wp:simplePos x="0" y="0"/>
+                <wp:positionH relativeFrom="column">
+                  <wp:posOffset>3999494</wp:posOffset>
+                </wp:positionH>
+                <wp:positionV relativeFrom="paragraph">
+                  <wp:posOffset>156210</wp:posOffset>
+                </wp:positionV>
+                <wp:extent cx="465455" cy="275590"/>
+                <wp:effectExtent l="0" t="0" r="0" b="0"/>
+                <wp:wrapNone/>
+                <wp:docPr id="15" name="Text Box 2"/>
+                <wp:cNvGraphicFramePr>
+                  <a:graphicFrameLocks xmlns:a="http://schemas.openxmlformats.org/drawingml/2006/main"/>
+                </wp:cNvGraphicFramePr>
+                <a:graphic xmlns:a="http://schemas.openxmlformats.org/drawingml/2006/main">
+                  <a:graphicData uri="http://schemas.microsoft.com/office/word/2010/wordprocessingShape">
+                    <wps:wsp>
+                      <wps:cNvSpPr txBox="1">
+                        <a:spLocks noChangeArrowheads="1"/>
+                      </wps:cNvSpPr>
+                      <wps:spPr bwMode="auto">
+                        <a:xfrm>
+                          <a:off x="0" y="0"/>
+                          <a:ext cx="465455" cy="275590"/>
+                        </a:xfrm>
+                        <a:prstGeom prst="rect">
+                          <a:avLst/>
+                        </a:prstGeom>
+                        <a:noFill/>
+                        <a:ln w="9525">
+                          <a:noFill/>
+                          <a:miter lim="800000"/>
+                          <a:headEnd/>
+                          <a:tailEnd/>
+                        </a:ln>
+                      </wps:spPr>
+                      <wps:txbx>
+                        <w:txbxContent>
+                          <w:p>
+                            <w:pPr>
+                              <w:rPr>
+                                <w:sz w:val="20"/>
+                              </w:rPr>
+                            </w:pPr>
+                            <w:r>
+                              <w:rPr>
+                                <w:sz w:val="20"/>
+                              </w:rPr>
+                              <w:t>RX2</w:t>
+                            </w:r>
+                          </w:p>
+                        </w:txbxContent>
+                      </wps:txbx>
+                      <wps:bodyPr rot="0" vert="horz" wrap="square" lIns="91440" tIns="45720" rIns="91440" bIns="45720" anchor="t" anchorCtr="0">
+                        <a:noAutofit/>
+                      </wps:bodyPr>
+                    </wps:wsp>
+                  </a:graphicData>
+                </a:graphic>
+                <wp14:sizeRelH relativeFrom="margin">
+                  <wp14:pctWidth>0</wp14:pctWidth>
+                </wp14:sizeRelH>
+                <wp14:sizeRelV relativeFrom="margin">
+                  <wp14:pctHeight>0</wp14:pctHeight>
+                </wp14:sizeRelV>
+              </wp:anchor>
+            </w:drawing>
+          </mc:Choice>
+          <mc:Fallback>
+            <w:pict>
+              <v:shape id="_x0000_s1030" type="#_x0000_t202" style="position:absolute;left:0;text-align:left;margin-left:314.9pt;margin-top:12.3pt;width:36.65pt;height:21.7pt;z-index:251665408;visibility:visible;mso-wrap-style:square;mso-width-percent:0;mso-height-percent:0;mso-wrap-distance-left:9pt;mso-wrap-distance-top:0;mso-wrap-distance-right:9pt;mso-wrap-distance-bottom:0;mso-position-horizontal:absolute;mso-position-horizontal-relative:text;mso-position-vertical:absolute;mso-position-vertical-relative:text;mso-width-percent:0;mso-height-percent:0;mso-width-relative:margin;mso-height-relative:margin;v-text-anchor:top" o:gfxdata="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" filled="f" stroked="f">
+                <v:textbox>
+                  <w:txbxContent>
+                    <w:p>
+                      <w:pPr>
+                        <w:rPr>
+                          <w:sz w:val="20"/>
+                        </w:rPr>
+                      </w:pPr>
+                      <w:r>
+                        <w:rPr>
+                          <w:sz w:val="20"/>
+                        </w:rPr>
+                        <w:t>RX2</w:t>
+                      </w:r>
+                    </w:p>
+                  </w:txbxContent>
+                </v:textbox>
+              </v:shape>
+            </w:pict>
+          </mc:Fallback>
+        </mc:AlternateContent>
+      </w:r>
+      <w:r>
+        <w:rPr>
+          <w:noProof/>
+          <w:lang w:eastAsia="pt-PT"/>
+        </w:rPr>
+        <mc:AlternateContent>
+          <mc:Choice Requires="wps">
+            <w:drawing>
+              <wp:anchor distT="0" distB="0" distL="114300" distR="114300" simplePos="0" relativeHeight="251663360" behindDoc="0" locked="0" layoutInCell="1" allowOverlap="1" wp14:anchorId="4CDA8769" wp14:editId="76899D29">
+                <wp:simplePos x="0" y="0"/>
+                <wp:positionH relativeFrom="column">
+                  <wp:posOffset>3725497</wp:posOffset>
+                </wp:positionH>
+                <wp:positionV relativeFrom="paragraph">
+                  <wp:posOffset>160655</wp:posOffset>
                 </wp:positionV>
                 <wp:extent cx="465455" cy="275590"/>
                 <wp:effectExtent l="0" t="0" r="0" b="0"/>
@@ -2734,7 +3708,15 @@
                       <wps:txbx>
                         <w:txbxContent>
                           <w:p>
+                            <w:pPr>
+                              <w:rPr>
+                                <w:sz w:val="20"/>
+                              </w:rPr>
+                            </w:pPr>
                             <w:r>
+                              <w:rPr>
+                                <w:sz w:val="20"/>
+                              </w:rPr>
                               <w:t>RX1</w:t>
                             </w:r>
                           </w:p>
@@ -2757,11 +3739,19 @@
           </mc:Choice>
           <mc:Fallback>
             <w:pict>
-              <v:shape id="Text Box 2" o:spid="_x0000_s1028" type="#_x0000_t202" style="position:absolute;left:0;text-align:left;margin-left:296.85pt;margin-top:18.1pt;width:36.65pt;height:21.7pt;z-index:251663360;visibility:visible;mso-wrap-style:square;mso-width-percent:0;mso-height-percent:0;mso-wrap-distance-left:9pt;mso-wrap-distance-top:0;mso-wrap-distance-right:9pt;mso-wrap-distance-bottom:0;mso-position-horizontal:absolute;mso-position-horizontal-relative:text;mso-position-vertical:absolute;mso-position-vertical-relative:text;mso-width-percent:0;mso-height-percent:0;mso-width-relative:margin;mso-height-relative:margin;v-text-anchor:top" o:gfxdata="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" filled="f" stroked="f">
+              <v:shape id="_x0000_s1031" type="#_x0000_t202" style="position:absolute;left:0;text-align:left;margin-left:293.35pt;margin-top:12.65pt;width:36.65pt;height:21.7pt;z-index:251663360;visibility:visible;mso-wrap-style:square;mso-width-percent:0;mso-height-percent:0;mso-wrap-distance-left:9pt;mso-wrap-distance-top:0;mso-wrap-distance-right:9pt;mso-wrap-distance-bottom:0;mso-position-horizontal:absolute;mso-position-horizontal-relative:text;mso-position-vertical:absolute;mso-position-vertical-relative:text;mso-width-percent:0;mso-height-percent:0;mso-width-relative:margin;mso-height-relative:margin;v-text-anchor:top" o:gfxdata="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" filled="f" stroked="f">
                 <v:textbox>
                   <w:txbxContent>
                     <w:p>
+                      <w:pPr>
+                        <w:rPr>
+                          <w:sz w:val="20"/>
+                        </w:rPr>
+                      </w:pPr>
                       <w:r>
+                        <w:rPr>
+                          <w:sz w:val="20"/>
+                        </w:rPr>
                         <w:t>RX1</w:t>
                       </w:r>
                     </w:p>
@@ -2777,268 +3767,10 @@
           <w:noProof/>
           <w:lang w:eastAsia="pt-PT"/>
         </w:rPr>
-        <mc:AlternateContent>
-          <mc:Choice Requires="wps">
-            <w:drawing>
-              <wp:anchor distT="0" distB="0" distL="114300" distR="114300" simplePos="0" relativeHeight="251665408" behindDoc="0" locked="0" layoutInCell="1" allowOverlap="1" wp14:anchorId="75299CB3" wp14:editId="586D79D5">
-                <wp:simplePos x="0" y="0"/>
-                <wp:positionH relativeFrom="column">
-                  <wp:posOffset>4078605</wp:posOffset>
-                </wp:positionH>
-                <wp:positionV relativeFrom="paragraph">
-                  <wp:posOffset>225425</wp:posOffset>
-                </wp:positionV>
-                <wp:extent cx="465455" cy="275590"/>
-                <wp:effectExtent l="0" t="0" r="0" b="0"/>
-                <wp:wrapNone/>
-                <wp:docPr id="15" name="Text Box 2"/>
-                <wp:cNvGraphicFramePr>
-                  <a:graphicFrameLocks xmlns:a="http://schemas.openxmlformats.org/drawingml/2006/main"/>
-                </wp:cNvGraphicFramePr>
-                <a:graphic xmlns:a="http://schemas.openxmlformats.org/drawingml/2006/main">
-                  <a:graphicData uri="http://schemas.microsoft.com/office/word/2010/wordprocessingShape">
-                    <wps:wsp>
-                      <wps:cNvSpPr txBox="1">
-                        <a:spLocks noChangeArrowheads="1"/>
-                      </wps:cNvSpPr>
-                      <wps:spPr bwMode="auto">
-                        <a:xfrm>
-                          <a:off x="0" y="0"/>
-                          <a:ext cx="465455" cy="275590"/>
-                        </a:xfrm>
-                        <a:prstGeom prst="rect">
-                          <a:avLst/>
-                        </a:prstGeom>
-                        <a:noFill/>
-                        <a:ln w="9525">
-                          <a:noFill/>
-                          <a:miter lim="800000"/>
-                          <a:headEnd/>
-                          <a:tailEnd/>
-                        </a:ln>
-                      </wps:spPr>
-                      <wps:txbx>
-                        <w:txbxContent>
-                          <w:p>
-                            <w:r>
-                              <w:t>RX2</w:t>
-                            </w:r>
-                          </w:p>
-                        </w:txbxContent>
-                      </wps:txbx>
-                      <wps:bodyPr rot="0" vert="horz" wrap="square" lIns="91440" tIns="45720" rIns="91440" bIns="45720" anchor="t" anchorCtr="0">
-                        <a:noAutofit/>
-                      </wps:bodyPr>
-                    </wps:wsp>
-                  </a:graphicData>
-                </a:graphic>
-                <wp14:sizeRelH relativeFrom="margin">
-                  <wp14:pctWidth>0</wp14:pctWidth>
-                </wp14:sizeRelH>
-                <wp14:sizeRelV relativeFrom="margin">
-                  <wp14:pctHeight>0</wp14:pctHeight>
-                </wp14:sizeRelV>
-              </wp:anchor>
-            </w:drawing>
-          </mc:Choice>
-          <mc:Fallback>
-            <w:pict>
-              <v:shape id="_x0000_s1029" type="#_x0000_t202" style="position:absolute;left:0;text-align:left;margin-left:321.15pt;margin-top:17.75pt;width:36.65pt;height:21.7pt;z-index:251665408;visibility:visible;mso-wrap-style:square;mso-width-percent:0;mso-height-percent:0;mso-wrap-distance-left:9pt;mso-wrap-distance-top:0;mso-wrap-distance-right:9pt;mso-wrap-distance-bottom:0;mso-position-horizontal:absolute;mso-position-horizontal-relative:text;mso-position-vertical:absolute;mso-position-vertical-relative:text;mso-width-percent:0;mso-height-percent:0;mso-width-relative:margin;mso-height-relative:margin;v-text-anchor:top" o:gfxdata="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" filled="f" stroked="f">
-                <v:textbox>
-                  <w:txbxContent>
-                    <w:p>
-                      <w:r>
-                        <w:t>RX2</w:t>
-                      </w:r>
-                    </w:p>
-                  </w:txbxContent>
-                </v:textbox>
-              </v:shape>
-            </w:pict>
-          </mc:Fallback>
-        </mc:AlternateContent>
-      </w:r>
-      <w:r>
-        <w:rPr>
-          <w:noProof/>
-          <w:lang w:eastAsia="pt-PT"/>
-        </w:rPr>
-        <mc:AlternateContent>
-          <mc:Choice Requires="wps">
-            <w:drawing>
-              <wp:anchor distT="0" distB="0" distL="114300" distR="114300" simplePos="0" relativeHeight="251667456" behindDoc="0" locked="0" layoutInCell="1" allowOverlap="1" wp14:anchorId="7AE7D57D" wp14:editId="2AF618F1">
-                <wp:simplePos x="0" y="0"/>
-                <wp:positionH relativeFrom="column">
-                  <wp:posOffset>4429760</wp:posOffset>
-                </wp:positionH>
-                <wp:positionV relativeFrom="paragraph">
-                  <wp:posOffset>226060</wp:posOffset>
-                </wp:positionV>
-                <wp:extent cx="465455" cy="275590"/>
-                <wp:effectExtent l="0" t="0" r="0" b="0"/>
-                <wp:wrapNone/>
-                <wp:docPr id="16" name="Text Box 2"/>
-                <wp:cNvGraphicFramePr>
-                  <a:graphicFrameLocks xmlns:a="http://schemas.openxmlformats.org/drawingml/2006/main"/>
-                </wp:cNvGraphicFramePr>
-                <a:graphic xmlns:a="http://schemas.openxmlformats.org/drawingml/2006/main">
-                  <a:graphicData uri="http://schemas.microsoft.com/office/word/2010/wordprocessingShape">
-                    <wps:wsp>
-                      <wps:cNvSpPr txBox="1">
-                        <a:spLocks noChangeArrowheads="1"/>
-                      </wps:cNvSpPr>
-                      <wps:spPr bwMode="auto">
-                        <a:xfrm>
-                          <a:off x="0" y="0"/>
-                          <a:ext cx="465455" cy="275590"/>
-                        </a:xfrm>
-                        <a:prstGeom prst="rect">
-                          <a:avLst/>
-                        </a:prstGeom>
-                        <a:noFill/>
-                        <a:ln w="9525">
-                          <a:noFill/>
-                          <a:miter lim="800000"/>
-                          <a:headEnd/>
-                          <a:tailEnd/>
-                        </a:ln>
-                      </wps:spPr>
-                      <wps:txbx>
-                        <w:txbxContent>
-                          <w:p>
-                            <w:r>
-                              <w:t>R1</w:t>
-                            </w:r>
-                          </w:p>
-                        </w:txbxContent>
-                      </wps:txbx>
-                      <wps:bodyPr rot="0" vert="horz" wrap="square" lIns="91440" tIns="45720" rIns="91440" bIns="45720" anchor="t" anchorCtr="0">
-                        <a:noAutofit/>
-                      </wps:bodyPr>
-                    </wps:wsp>
-                  </a:graphicData>
-                </a:graphic>
-                <wp14:sizeRelH relativeFrom="margin">
-                  <wp14:pctWidth>0</wp14:pctWidth>
-                </wp14:sizeRelH>
-                <wp14:sizeRelV relativeFrom="margin">
-                  <wp14:pctHeight>0</wp14:pctHeight>
-                </wp14:sizeRelV>
-              </wp:anchor>
-            </w:drawing>
-          </mc:Choice>
-          <mc:Fallback>
-            <w:pict>
-              <v:shape id="_x0000_s1030" type="#_x0000_t202" style="position:absolute;left:0;text-align:left;margin-left:348.8pt;margin-top:17.8pt;width:36.65pt;height:21.7pt;z-index:251667456;visibility:visible;mso-wrap-style:square;mso-width-percent:0;mso-height-percent:0;mso-wrap-distance-left:9pt;mso-wrap-distance-top:0;mso-wrap-distance-right:9pt;mso-wrap-distance-bottom:0;mso-position-horizontal:absolute;mso-position-horizontal-relative:text;mso-position-vertical:absolute;mso-position-vertical-relative:text;mso-width-percent:0;mso-height-percent:0;mso-width-relative:margin;mso-height-relative:margin;v-text-anchor:top" o:gfxdata="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" filled="f" stroked="f">
-                <v:textbox>
-                  <w:txbxContent>
-                    <w:p>
-                      <w:r>
-                        <w:t>R1</w:t>
-                      </w:r>
-                    </w:p>
-                  </w:txbxContent>
-                </v:textbox>
-              </v:shape>
-            </w:pict>
-          </mc:Fallback>
-        </mc:AlternateContent>
-      </w:r>
-      <w:r>
-        <w:rPr>
-          <w:noProof/>
-          <w:lang w:eastAsia="pt-PT"/>
-        </w:rPr>
-        <mc:AlternateContent>
-          <mc:Choice Requires="wps">
-            <w:drawing>
-              <wp:anchor distT="0" distB="0" distL="114300" distR="114300" simplePos="0" relativeHeight="251669504" behindDoc="0" locked="0" layoutInCell="1" allowOverlap="1" wp14:anchorId="3E27AB0B" wp14:editId="12D9A881">
-                <wp:simplePos x="0" y="0"/>
-                <wp:positionH relativeFrom="column">
-                  <wp:posOffset>4707255</wp:posOffset>
-                </wp:positionH>
-                <wp:positionV relativeFrom="paragraph">
-                  <wp:posOffset>225425</wp:posOffset>
-                </wp:positionV>
-                <wp:extent cx="465455" cy="275590"/>
-                <wp:effectExtent l="0" t="0" r="0" b="0"/>
-                <wp:wrapNone/>
-                <wp:docPr id="17" name="Text Box 2"/>
-                <wp:cNvGraphicFramePr>
-                  <a:graphicFrameLocks xmlns:a="http://schemas.openxmlformats.org/drawingml/2006/main"/>
-                </wp:cNvGraphicFramePr>
-                <a:graphic xmlns:a="http://schemas.openxmlformats.org/drawingml/2006/main">
-                  <a:graphicData uri="http://schemas.microsoft.com/office/word/2010/wordprocessingShape">
-                    <wps:wsp>
-                      <wps:cNvSpPr txBox="1">
-                        <a:spLocks noChangeArrowheads="1"/>
-                      </wps:cNvSpPr>
-                      <wps:spPr bwMode="auto">
-                        <a:xfrm>
-                          <a:off x="0" y="0"/>
-                          <a:ext cx="465455" cy="275590"/>
-                        </a:xfrm>
-                        <a:prstGeom prst="rect">
-                          <a:avLst/>
-                        </a:prstGeom>
-                        <a:noFill/>
-                        <a:ln w="9525">
-                          <a:noFill/>
-                          <a:miter lim="800000"/>
-                          <a:headEnd/>
-                          <a:tailEnd/>
-                        </a:ln>
-                      </wps:spPr>
-                      <wps:txbx>
-                        <w:txbxContent>
-                          <w:p>
-                            <w:r>
-                              <w:t>R2</w:t>
-                            </w:r>
-                          </w:p>
-                        </w:txbxContent>
-                      </wps:txbx>
-                      <wps:bodyPr rot="0" vert="horz" wrap="square" lIns="91440" tIns="45720" rIns="91440" bIns="45720" anchor="t" anchorCtr="0">
-                        <a:noAutofit/>
-                      </wps:bodyPr>
-                    </wps:wsp>
-                  </a:graphicData>
-                </a:graphic>
-                <wp14:sizeRelH relativeFrom="margin">
-                  <wp14:pctWidth>0</wp14:pctWidth>
-                </wp14:sizeRelH>
-                <wp14:sizeRelV relativeFrom="margin">
-                  <wp14:pctHeight>0</wp14:pctHeight>
-                </wp14:sizeRelV>
-              </wp:anchor>
-            </w:drawing>
-          </mc:Choice>
-          <mc:Fallback>
-            <w:pict>
-              <v:shape id="_x0000_s1031" type="#_x0000_t202" style="position:absolute;left:0;text-align:left;margin-left:370.65pt;margin-top:17.75pt;width:36.65pt;height:21.7pt;z-index:251669504;visibility:visible;mso-wrap-style:square;mso-width-percent:0;mso-height-percent:0;mso-wrap-distance-left:9pt;mso-wrap-distance-top:0;mso-wrap-distance-right:9pt;mso-wrap-distance-bottom:0;mso-position-horizontal:absolute;mso-position-horizontal-relative:text;mso-position-vertical:absolute;mso-position-vertical-relative:text;mso-width-percent:0;mso-height-percent:0;mso-width-relative:margin;mso-height-relative:margin;v-text-anchor:top" o:gfxdata="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" filled="f" stroked="f">
-                <v:textbox>
-                  <w:txbxContent>
-                    <w:p>
-                      <w:r>
-                        <w:t>R2</w:t>
-                      </w:r>
-                    </w:p>
-                  </w:txbxContent>
-                </v:textbox>
-              </v:shape>
-            </w:pict>
-          </mc:Fallback>
-        </mc:AlternateContent>
-      </w:r>
-      <w:r>
-        <w:rPr>
-          <w:noProof/>
-          <w:lang w:eastAsia="pt-PT"/>
-        </w:rPr>
         <w:drawing>
-          <wp:inline distT="0" distB="0" distL="0" distR="0" wp14:anchorId="432218BB" wp14:editId="0E1B9CCC">
-            <wp:extent cx="4057650" cy="4448175"/>
-            <wp:effectExtent l="0" t="0" r="0" b="9525"/>
+          <wp:inline distT="0" distB="0" distL="0" distR="0" wp14:anchorId="1A84B9D3" wp14:editId="70D98C25">
+            <wp:extent cx="3312876" cy="3631721"/>
+            <wp:effectExtent l="0" t="0" r="1905" b="6985"/>
             <wp:docPr id="8" name="Picture 8" descr="E:\PSD-Projecto2\esquema_ciclos_ligações_numeradas_registos.jpg"/>
             <wp:cNvGraphicFramePr>
               <a:graphicFrameLocks xmlns:a="http://schemas.openxmlformats.org/drawingml/2006/main" noChangeAspect="1"/>
@@ -3068,7 +3800,7 @@
                   <pic:spPr bwMode="auto">
                     <a:xfrm>
                       <a:off x="0" y="0"/>
-                      <a:ext cx="4057650" cy="4448175"/>
+                      <a:ext cx="3315520" cy="3634619"/>
                     </a:xfrm>
                     <a:prstGeom prst="rect">
                       <a:avLst/>
@@ -3122,7 +3854,19 @@
         <w:jc w:val="both"/>
       </w:pPr>
       <w:r>
-        <w:t>A distribuição dos resultados pelos diferentes registos foi feita de forma a que fossem necessários o número minímo de registos e de forma a garantir que não fossem necessários quaisquer multiplexers nas entradas dos registos.</w:t>
+        <w:t xml:space="preserve">A distribuição dos resultados pelos diferentes registos foi feita de forma a que fossem necessários o número minímo de registos e de forma a garantir que não fossem necessários </w:t>
+      </w:r>
+      <w:r>
+        <w:t xml:space="preserve">o mínimo de </w:t>
+      </w:r>
+      <w:r>
+        <w:rPr>
+          <w:i/>
+        </w:rPr>
+        <w:t>multiplexers</w:t>
+      </w:r>
+      <w:r>
+        <w:t xml:space="preserve"> nas entradas dos operadores.</w:t>
       </w:r>
     </w:p>
     <w:p>
@@ -3146,7 +3890,10 @@
         <w:t>, o multiplicador 1 e 2 guardam o seus resultados nos registos RX1 e RX2, respectivamente. Desta</w:t>
       </w:r>
       <w:r>
-        <w:t xml:space="preserve"> forma o armazenamento destes resultados </w:t>
+        <w:t xml:space="preserve"> forma o armazenamento </w:t>
+      </w:r>
+      <w:r>
+        <w:t xml:space="preserve">dos mesmos </w:t>
       </w:r>
       <w:r>
         <w:t xml:space="preserve">torna-se </w:t>
@@ -3155,11 +3902,11 @@
         <w:t>o mais simples possível. O mesmo poderia ser feito para o somador/subtractor se no ciclo 4 não fosse necessário serem armazenados dois resultados deste operador. Por essa razão</w:t>
       </w:r>
       <w:r>
-        <w:t xml:space="preserve">, e uma </w:t>
+        <w:t xml:space="preserve">, e uma vez que </w:t>
       </w:r>
       <w:r>
         <w:lastRenderedPageBreak/>
-        <w:t>vez que os registos dos mutiplicadores estão sempre ocupados,</w:t>
+        <w:t>os registos dos mutiplicadores estão sempre ocupados,</w:t>
       </w:r>
       <w:r>
         <w:t xml:space="preserve"> são necessários 4 registos para armazenar os resultados intermédios.</w:t>
@@ -3174,7 +3921,13 @@
         <w:jc w:val="both"/>
       </w:pPr>
       <w:r>
-        <w:t xml:space="preserve">Uma vez que se tem mais do que um multiplicador é necessário identificar </w:t>
+        <w:t xml:space="preserve">Uma vez que se tem mais do que um multiplicador é </w:t>
+      </w:r>
+      <w:r>
+        <w:t>preciso</w:t>
+      </w:r>
+      <w:r>
+        <w:t xml:space="preserve"> identificar </w:t>
       </w:r>
       <w:r>
         <w:t>que</w:t>
@@ -4071,13 +4824,7 @@
         <w:t xml:space="preserve"> </w:t>
       </w:r>
       <w:r>
-        <w:t>para que</w:t>
-      </w:r>
-      <w:r>
-        <w:t xml:space="preserve"> </w:t>
-      </w:r>
-      <w:r>
-        <w:t>possa ser garantido</w:t>
+        <w:t>que garantem</w:t>
       </w:r>
       <w:r>
         <w:t xml:space="preserve"> um resultado final correcto</w:t>
@@ -4196,7 +4943,13 @@
             <w:rPr>
               <w:rFonts w:ascii="Cambria Math" w:hAnsi="Cambria Math"/>
             </w:rPr>
-            <m:t>+c(dh-eg)</m:t>
+            <m:t>+c(dh-e</m:t>
+          </m:r>
+          <m:r>
+            <w:rPr>
+              <w:rFonts w:ascii="Cambria Math" w:hAnsi="Cambria Math"/>
+            </w:rPr>
+            <m:t>g)</m:t>
           </m:r>
         </m:oMath>
       </m:oMathPara>
@@ -4323,7 +5076,13 @@
         <w:rPr>
           <w:rFonts w:eastAsiaTheme="minorEastAsia"/>
         </w:rPr>
-        <w:t>Como o sinal de saída só tem 16 bits temos a seguinte relação:</w:t>
+        <w:t>c</w:t>
+      </w:r>
+      <w:r>
+        <w:rPr>
+          <w:rFonts w:eastAsiaTheme="minorEastAsia"/>
+        </w:rPr>
+        <w:t>omo o sinal de saída só tem 16 bits temos a seguinte relação:</w:t>
       </w:r>
     </w:p>
     <w:p>
@@ -5188,7 +5947,7 @@
         <w:ind w:firstLine="426"/>
         <w:jc w:val="both"/>
         <w:rPr>
-          <w:color w:val="FF0000"/>
+          <w:rFonts w:eastAsiaTheme="minorEastAsia"/>
         </w:rPr>
       </w:pPr>
       <w:r>
@@ -5226,7 +5985,50 @@
         <w:rPr>
           <w:rFonts w:eastAsiaTheme="minorEastAsia"/>
         </w:rPr>
-        <w:t xml:space="preserve"> em nenhuam das operações realizdas.</w:t>
+        <w:t xml:space="preserve"> em </w:t>
+      </w:r>
+      <w:r>
+        <w:rPr>
+          <w:rFonts w:eastAsiaTheme="minorEastAsia"/>
+        </w:rPr>
+        <w:t>nenhuma</w:t>
+      </w:r>
+      <w:r>
+        <w:rPr>
+          <w:rFonts w:eastAsiaTheme="minorEastAsia"/>
+        </w:rPr>
+        <w:t xml:space="preserve"> das operações realiz</w:t>
+      </w:r>
+      <w:r>
+        <w:rPr>
+          <w:rFonts w:eastAsiaTheme="minorEastAsia"/>
+        </w:rPr>
+        <w:t>a</w:t>
+      </w:r>
+      <w:r>
+        <w:rPr>
+          <w:rFonts w:eastAsiaTheme="minorEastAsia"/>
+        </w:rPr>
+        <w:t>das.</w:t>
+      </w:r>
+    </w:p>
+    <w:p>
+      <w:pPr>
+        <w:ind w:firstLine="426"/>
+        <w:jc w:val="both"/>
+        <w:rPr>
+          <w:b/>
+          <w:color w:val="FF0000"/>
+          <w:sz w:val="28"/>
+        </w:rPr>
+      </w:pPr>
+      <w:r>
+        <w:rPr>
+          <w:rFonts w:eastAsiaTheme="minorEastAsia"/>
+          <w:b/>
+          <w:sz w:val="28"/>
+        </w:rPr>
+        <w:t>Unidade de Controlo</w:t>
       </w:r>
     </w:p>
     <w:p>
@@ -5710,19 +6512,13 @@
     </w:tbl>
     <w:p>
       <w:pPr>
+        <w:jc w:val="center"/>
         <w:rPr>
           <w:noProof/>
           <w:color w:val="FF0000"/>
           <w:lang w:eastAsia="pt-PT"/>
         </w:rPr>
       </w:pPr>
-    </w:p>
-    <w:p>
-      <w:pPr>
-        <w:keepNext/>
-        <w:ind w:firstLine="426"/>
-        <w:jc w:val="center"/>
-      </w:pPr>
       <w:r>
         <w:rPr>
           <w:noProof/>
@@ -5731,7 +6527,7 @@
         </w:rPr>
         <w:lastRenderedPageBreak/>
         <w:drawing>
-          <wp:inline distT="0" distB="0" distL="0" distR="0" wp14:anchorId="5571465A" wp14:editId="75A4C894">
+          <wp:inline distT="0" distB="0" distL="0" distR="0" wp14:anchorId="63DD7F1D" wp14:editId="4362627D">
             <wp:extent cx="2400300" cy="2770389"/>
             <wp:effectExtent l="0" t="0" r="0" b="0"/>
             <wp:docPr id="18" name="Picture 18"/>
@@ -5827,7 +6623,13 @@
         <w:t>são</w:t>
       </w:r>
       <w:r>
-        <w:t xml:space="preserve"> indicados na tabela abaixo para que a imagem não ficasse muito confusa:</w:t>
+        <w:t xml:space="preserve"> indicados na tabela abaixo para que </w:t>
+      </w:r>
+      <w:r>
+        <w:t>o diagrama da máquina de estados não ficasse muito confuso</w:t>
+      </w:r>
+      <w:r>
+        <w:t>:</w:t>
       </w:r>
     </w:p>
     <w:tbl>
@@ -7313,7 +8115,16 @@
         <w:t>A Unidade de Controlo tem como entradas o sina</w:t>
       </w:r>
       <w:r>
-        <w:t>l de relógio, um sinal de reset e</w:t>
+        <w:t xml:space="preserve">l de relógio, um sinal de </w:t>
+      </w:r>
+      <w:r>
+        <w:rPr>
+          <w:i/>
+        </w:rPr>
+        <w:t>reset</w:t>
+      </w:r>
+      <w:r>
+        <w:t xml:space="preserve"> e</w:t>
       </w:r>
       <w:r>
         <w:t xml:space="preserve"> um sinal de </w:t>
@@ -7361,7 +8172,16 @@
         <w:t xml:space="preserve"> </w:t>
       </w:r>
       <w:r>
-        <w:t xml:space="preserve">sinal de reset </w:t>
+        <w:t xml:space="preserve">sinal de </w:t>
+      </w:r>
+      <w:r>
+        <w:rPr>
+          <w:i/>
+        </w:rPr>
+        <w:t>reset</w:t>
+      </w:r>
+      <w:r>
+        <w:t xml:space="preserve"> </w:t>
       </w:r>
       <w:r>
         <w:t xml:space="preserve">quando </w:t>
@@ -7371,6 +8191,11 @@
       </w:r>
       <w:r>
         <w:t xml:space="preserve"> a execução do algoritmo fazendo com que a máquina de estados volte ao estado inicial. </w:t>
+      </w:r>
+    </w:p>
+    <w:p>
+      <w:r>
+        <w:br w:type="page"/>
       </w:r>
     </w:p>
     <w:p>
@@ -7381,6 +8206,7 @@
         <w:ind w:firstLine="426"/>
       </w:pPr>
       <w:r>
+        <w:lastRenderedPageBreak/>
         <w:t xml:space="preserve">Após uma </w:t>
       </w:r>
       <w:r>
@@ -7412,16 +8238,7 @@
         </w:tabs>
         <w:ind w:firstLine="426"/>
       </w:pPr>
-    </w:p>
-    <w:p>
-      <w:pPr>
-        <w:tabs>
-          <w:tab w:val="left" w:pos="3945"/>
-        </w:tabs>
-        <w:ind w:firstLine="426"/>
-      </w:pPr>
-      <w:r>
-        <w:lastRenderedPageBreak/>
+      <w:r>
         <w:t>O relatório de sí</w:t>
       </w:r>
       <w:r>
@@ -7729,6 +8546,11 @@
     </w:p>
     <w:p>
       <w:pPr>
+        <w:pStyle w:val="ListParagraph"/>
+        <w:numPr>
+          <w:ilvl w:val="0"/>
+          <w:numId w:val="2"/>
+        </w:numPr>
         <w:tabs>
           <w:tab w:val="left" w:pos="3945"/>
         </w:tabs>
@@ -9740,8 +10562,6 @@
         <w:ind w:firstLine="426"/>
         <w:jc w:val="both"/>
       </w:pPr>
-      <w:bookmarkStart w:id="0" w:name="_GoBack"/>
-      <w:bookmarkEnd w:id="0"/>
       <w:r>
         <w:lastRenderedPageBreak/>
         <w:t>Da tabela podemos retirar que são necessários:</w:t>
@@ -9836,7 +10656,13 @@
         <w:jc w:val="both"/>
       </w:pPr>
       <w:r>
-        <w:t xml:space="preserve">Em resumo aumentaram-se o número de registos necessários em 4 registos e reduziu-se os </w:t>
+        <w:t>Em resumo aumentaram-se o número de regi</w:t>
+      </w:r>
+      <w:r>
+        <w:t>stos necessários em 4 registos,</w:t>
+      </w:r>
+      <w:r>
+        <w:t xml:space="preserve"> reduziu-se os </w:t>
       </w:r>
       <w:r>
         <w:rPr>
@@ -9845,7 +10671,13 @@
         <w:t>multiplexers</w:t>
       </w:r>
       <w:r>
-        <w:t xml:space="preserve"> necessários, resultando na necessidade de 1 ciclo a mais para produzir o resultado.</w:t>
+        <w:t xml:space="preserve"> necessários</w:t>
+      </w:r>
+      <w:r>
+        <w:t xml:space="preserve"> e manteve-se o mesmo conjunto de operadores</w:t>
+      </w:r>
+      <w:r>
+        <w:t>, resultando na necessidade de 1 ciclo a mais para produzir o resultado.</w:t>
       </w:r>
     </w:p>
     <w:sectPr>
@@ -9919,7 +10751,7 @@
           <w:rPr>
             <w:noProof/>
           </w:rPr>
-          <w:t>10</w:t>
+          <w:t>2</w:t>
         </w:r>
         <w:r>
           <w:rPr>
@@ -9966,6 +10798,101 @@
 <file path=word/numbering.xml><?xml version="1.0" encoding="utf-8"?>
 <w:numbering xmlns:wpc="http://schemas.microsoft.com/office/word/2010/wordprocessingCanvas" xmlns:mc="http://schemas.openxmlformats.org/markup-compatibility/2006" xmlns:o="urn:schemas-microsoft-com:office:office" xmlns:r="http://schemas.openxmlformats.org/officeDocument/2006/relationships" xmlns:m="http://schemas.openxmlformats.org/officeDocument/2006/math" xmlns:v="urn:schemas-microsoft-com:vml" xmlns:wp14="http://schemas.microsoft.com/office/word/2010/wordprocessingDrawing" xmlns:wp="http://schemas.openxmlformats.org/drawingml/2006/wordprocessingDrawing" xmlns:w10="urn:schemas-microsoft-com:office:word" xmlns:w="http://schemas.openxmlformats.org/wordprocessingml/2006/main" xmlns:w14="http://schemas.microsoft.com/office/word/2010/wordml" xmlns:wpg="http://schemas.microsoft.com/office/word/2010/wordprocessingGroup" xmlns:wpi="http://schemas.microsoft.com/office/word/2010/wordprocessingInk" xmlns:wne="http://schemas.microsoft.com/office/word/2006/wordml" xmlns:wps="http://schemas.microsoft.com/office/word/2010/wordprocessingShape" mc:Ignorable="w14 wp14">
   <w:abstractNum w:abstractNumId="0">
+    <w:nsid w:val="1482775B"/>
+    <w:multiLevelType w:val="multilevel"/>
+    <w:tmpl w:val="0EBA3C40"/>
+    <w:lvl w:ilvl="0">
+      <w:start w:val="1"/>
+      <w:numFmt w:val="decimal"/>
+      <w:pStyle w:val="Heading1"/>
+      <w:lvlText w:val="%1"/>
+      <w:lvlJc w:val="left"/>
+      <w:pPr>
+        <w:ind w:left="432" w:hanging="432"/>
+      </w:pPr>
+    </w:lvl>
+    <w:lvl w:ilvl="1">
+      <w:start w:val="1"/>
+      <w:numFmt w:val="decimal"/>
+      <w:pStyle w:val="Heading2"/>
+      <w:lvlText w:val="%1.%2"/>
+      <w:lvlJc w:val="left"/>
+      <w:pPr>
+        <w:ind w:left="576" w:hanging="576"/>
+      </w:pPr>
+    </w:lvl>
+    <w:lvl w:ilvl="2">
+      <w:start w:val="1"/>
+      <w:numFmt w:val="decimal"/>
+      <w:pStyle w:val="Heading3"/>
+      <w:lvlText w:val="%1.%2.%3"/>
+      <w:lvlJc w:val="left"/>
+      <w:pPr>
+        <w:ind w:left="720" w:hanging="720"/>
+      </w:pPr>
+    </w:lvl>
+    <w:lvl w:ilvl="3">
+      <w:start w:val="1"/>
+      <w:numFmt w:val="decimal"/>
+      <w:pStyle w:val="Heading4"/>
+      <w:lvlText w:val="%1.%2.%3.%4"/>
+      <w:lvlJc w:val="left"/>
+      <w:pPr>
+        <w:ind w:left="864" w:hanging="864"/>
+      </w:pPr>
+    </w:lvl>
+    <w:lvl w:ilvl="4">
+      <w:start w:val="1"/>
+      <w:numFmt w:val="decimal"/>
+      <w:pStyle w:val="Heading5"/>
+      <w:lvlText w:val="%1.%2.%3.%4.%5"/>
+      <w:lvlJc w:val="left"/>
+      <w:pPr>
+        <w:ind w:left="1008" w:hanging="1008"/>
+      </w:pPr>
+    </w:lvl>
+    <w:lvl w:ilvl="5">
+      <w:start w:val="1"/>
+      <w:numFmt w:val="decimal"/>
+      <w:pStyle w:val="Heading6"/>
+      <w:lvlText w:val="%1.%2.%3.%4.%5.%6"/>
+      <w:lvlJc w:val="left"/>
+      <w:pPr>
+        <w:ind w:left="1152" w:hanging="1152"/>
+      </w:pPr>
+    </w:lvl>
+    <w:lvl w:ilvl="6">
+      <w:start w:val="1"/>
+      <w:numFmt w:val="decimal"/>
+      <w:pStyle w:val="Heading7"/>
+      <w:lvlText w:val="%1.%2.%3.%4.%5.%6.%7"/>
+      <w:lvlJc w:val="left"/>
+      <w:pPr>
+        <w:ind w:left="1296" w:hanging="1296"/>
+      </w:pPr>
+    </w:lvl>
+    <w:lvl w:ilvl="7">
+      <w:start w:val="1"/>
+      <w:numFmt w:val="decimal"/>
+      <w:pStyle w:val="Heading8"/>
+      <w:lvlText w:val="%1.%2.%3.%4.%5.%6.%7.%8"/>
+      <w:lvlJc w:val="left"/>
+      <w:pPr>
+        <w:ind w:left="1440" w:hanging="1440"/>
+      </w:pPr>
+    </w:lvl>
+    <w:lvl w:ilvl="8">
+      <w:start w:val="1"/>
+      <w:numFmt w:val="decimal"/>
+      <w:pStyle w:val="Heading9"/>
+      <w:lvlText w:val="%1.%2.%3.%4.%5.%6.%7.%8.%9"/>
+      <w:lvlJc w:val="left"/>
+      <w:pPr>
+        <w:ind w:left="1584" w:hanging="1584"/>
+      </w:pPr>
+    </w:lvl>
+  </w:abstractNum>
+  <w:abstractNum w:abstractNumId="1">
     <w:nsid w:val="69E82D51"/>
     <w:multiLevelType w:val="hybridMultilevel"/>
     <w:tmpl w:val="5764EED2"/>
@@ -10078,7 +11005,102 @@
       </w:rPr>
     </w:lvl>
   </w:abstractNum>
+  <w:abstractNum w:abstractNumId="2">
+    <w:nsid w:val="701D6B46"/>
+    <w:multiLevelType w:val="hybridMultilevel"/>
+    <w:tmpl w:val="BBEA804E"/>
+    <w:lvl w:ilvl="0" w:tplc="0816000F">
+      <w:start w:val="1"/>
+      <w:numFmt w:val="decimal"/>
+      <w:lvlText w:val="%1."/>
+      <w:lvlJc w:val="left"/>
+      <w:pPr>
+        <w:ind w:left="720" w:hanging="360"/>
+      </w:pPr>
+      <w:rPr>
+        <w:rFonts w:hint="default"/>
+      </w:rPr>
+    </w:lvl>
+    <w:lvl w:ilvl="1" w:tplc="08160019" w:tentative="1">
+      <w:start w:val="1"/>
+      <w:numFmt w:val="lowerLetter"/>
+      <w:lvlText w:val="%2."/>
+      <w:lvlJc w:val="left"/>
+      <w:pPr>
+        <w:ind w:left="1440" w:hanging="360"/>
+      </w:pPr>
+    </w:lvl>
+    <w:lvl w:ilvl="2" w:tplc="0816001B" w:tentative="1">
+      <w:start w:val="1"/>
+      <w:numFmt w:val="lowerRoman"/>
+      <w:lvlText w:val="%3."/>
+      <w:lvlJc w:val="right"/>
+      <w:pPr>
+        <w:ind w:left="2160" w:hanging="180"/>
+      </w:pPr>
+    </w:lvl>
+    <w:lvl w:ilvl="3" w:tplc="0816000F" w:tentative="1">
+      <w:start w:val="1"/>
+      <w:numFmt w:val="decimal"/>
+      <w:lvlText w:val="%4."/>
+      <w:lvlJc w:val="left"/>
+      <w:pPr>
+        <w:ind w:left="2880" w:hanging="360"/>
+      </w:pPr>
+    </w:lvl>
+    <w:lvl w:ilvl="4" w:tplc="08160019" w:tentative="1">
+      <w:start w:val="1"/>
+      <w:numFmt w:val="lowerLetter"/>
+      <w:lvlText w:val="%5."/>
+      <w:lvlJc w:val="left"/>
+      <w:pPr>
+        <w:ind w:left="3600" w:hanging="360"/>
+      </w:pPr>
+    </w:lvl>
+    <w:lvl w:ilvl="5" w:tplc="0816001B" w:tentative="1">
+      <w:start w:val="1"/>
+      <w:numFmt w:val="lowerRoman"/>
+      <w:lvlText w:val="%6."/>
+      <w:lvlJc w:val="right"/>
+      <w:pPr>
+        <w:ind w:left="4320" w:hanging="180"/>
+      </w:pPr>
+    </w:lvl>
+    <w:lvl w:ilvl="6" w:tplc="0816000F" w:tentative="1">
+      <w:start w:val="1"/>
+      <w:numFmt w:val="decimal"/>
+      <w:lvlText w:val="%7."/>
+      <w:lvlJc w:val="left"/>
+      <w:pPr>
+        <w:ind w:left="5040" w:hanging="360"/>
+      </w:pPr>
+    </w:lvl>
+    <w:lvl w:ilvl="7" w:tplc="08160019" w:tentative="1">
+      <w:start w:val="1"/>
+      <w:numFmt w:val="lowerLetter"/>
+      <w:lvlText w:val="%8."/>
+      <w:lvlJc w:val="left"/>
+      <w:pPr>
+        <w:ind w:left="5760" w:hanging="360"/>
+      </w:pPr>
+    </w:lvl>
+    <w:lvl w:ilvl="8" w:tplc="0816001B" w:tentative="1">
+      <w:start w:val="1"/>
+      <w:numFmt w:val="lowerRoman"/>
+      <w:lvlText w:val="%9."/>
+      <w:lvlJc w:val="right"/>
+      <w:pPr>
+        <w:ind w:left="6480" w:hanging="180"/>
+      </w:pPr>
+    </w:lvl>
+  </w:abstractNum>
   <w:num w:numId="1">
+    <w:abstractNumId w:val="1"/>
+  </w:num>
+  <w:num w:numId="2">
+    <w:abstractNumId w:val="2"/>
+  </w:num>
+  <w:num w:numId="3">
     <w:abstractNumId w:val="0"/>
   </w:num>
 </w:numbering>
@@ -10267,10 +11289,213 @@
       <w:szCs w:val="28"/>
     </w:rPr>
   </w:style>
+  <w:style w:type="paragraph" w:styleId="Heading2">
+    <w:name w:val="heading 2"/>
+    <w:basedOn w:val="Normal"/>
+    <w:next w:val="Normal"/>
+    <w:link w:val="Heading2Char"/>
+    <w:uiPriority w:val="9"/>
+    <w:unhideWhenUsed/>
+    <w:qFormat/>
+    <w:rsid w:val="00943F35"/>
+    <w:pPr>
+      <w:keepNext/>
+      <w:keepLines/>
+      <w:spacing w:before="360" w:after="0" w:line="259" w:lineRule="auto"/>
+      <w:ind w:left="576" w:hanging="576"/>
+      <w:outlineLvl w:val="1"/>
+    </w:pPr>
+    <w:rPr>
+      <w:rFonts w:asciiTheme="majorHAnsi" w:eastAsiaTheme="majorEastAsia" w:hAnsiTheme="majorHAnsi" w:cstheme="majorBidi"/>
+      <w:b/>
+      <w:bCs/>
+      <w:smallCaps/>
+      <w:color w:val="000000" w:themeColor="text1"/>
+      <w:sz w:val="28"/>
+      <w:szCs w:val="28"/>
+      <w:lang w:val="en-US" w:eastAsia="ja-JP"/>
+    </w:rPr>
+  </w:style>
+  <w:style w:type="paragraph" w:styleId="Heading3">
+    <w:name w:val="heading 3"/>
+    <w:basedOn w:val="Normal"/>
+    <w:next w:val="Normal"/>
+    <w:link w:val="Heading3Char"/>
+    <w:uiPriority w:val="9"/>
+    <w:semiHidden/>
+    <w:unhideWhenUsed/>
+    <w:qFormat/>
+    <w:rsid w:val="00943F35"/>
+    <w:pPr>
+      <w:keepNext/>
+      <w:keepLines/>
+      <w:spacing w:before="200" w:after="0" w:line="259" w:lineRule="auto"/>
+      <w:ind w:left="720" w:hanging="720"/>
+      <w:outlineLvl w:val="2"/>
+    </w:pPr>
+    <w:rPr>
+      <w:rFonts w:asciiTheme="majorHAnsi" w:eastAsiaTheme="majorEastAsia" w:hAnsiTheme="majorHAnsi" w:cstheme="majorBidi"/>
+      <w:b/>
+      <w:bCs/>
+      <w:color w:val="000000" w:themeColor="text1"/>
+      <w:lang w:val="en-US" w:eastAsia="ja-JP"/>
+    </w:rPr>
+  </w:style>
+  <w:style w:type="paragraph" w:styleId="Heading4">
+    <w:name w:val="heading 4"/>
+    <w:basedOn w:val="Normal"/>
+    <w:next w:val="Normal"/>
+    <w:link w:val="Heading4Char"/>
+    <w:uiPriority w:val="9"/>
+    <w:semiHidden/>
+    <w:unhideWhenUsed/>
+    <w:qFormat/>
+    <w:rsid w:val="00943F35"/>
+    <w:pPr>
+      <w:keepNext/>
+      <w:keepLines/>
+      <w:spacing w:before="200" w:after="0" w:line="259" w:lineRule="auto"/>
+      <w:ind w:left="864" w:hanging="864"/>
+      <w:outlineLvl w:val="3"/>
+    </w:pPr>
+    <w:rPr>
+      <w:rFonts w:asciiTheme="majorHAnsi" w:eastAsiaTheme="majorEastAsia" w:hAnsiTheme="majorHAnsi" w:cstheme="majorBidi"/>
+      <w:b/>
+      <w:bCs/>
+      <w:i/>
+      <w:iCs/>
+      <w:color w:val="000000" w:themeColor="text1"/>
+      <w:lang w:val="en-US" w:eastAsia="ja-JP"/>
+    </w:rPr>
+  </w:style>
+  <w:style w:type="paragraph" w:styleId="Heading5">
+    <w:name w:val="heading 5"/>
+    <w:basedOn w:val="Normal"/>
+    <w:next w:val="Normal"/>
+    <w:link w:val="Heading5Char"/>
+    <w:uiPriority w:val="9"/>
+    <w:semiHidden/>
+    <w:unhideWhenUsed/>
+    <w:qFormat/>
+    <w:rsid w:val="00943F35"/>
+    <w:pPr>
+      <w:keepNext/>
+      <w:keepLines/>
+      <w:spacing w:before="200" w:after="0" w:line="259" w:lineRule="auto"/>
+      <w:ind w:left="1008" w:hanging="1008"/>
+      <w:outlineLvl w:val="4"/>
+    </w:pPr>
+    <w:rPr>
+      <w:rFonts w:asciiTheme="majorHAnsi" w:eastAsiaTheme="majorEastAsia" w:hAnsiTheme="majorHAnsi" w:cstheme="majorBidi"/>
+      <w:color w:val="17365D" w:themeColor="text2" w:themeShade="BF"/>
+      <w:lang w:val="en-US" w:eastAsia="ja-JP"/>
+    </w:rPr>
+  </w:style>
+  <w:style w:type="paragraph" w:styleId="Heading6">
+    <w:name w:val="heading 6"/>
+    <w:basedOn w:val="Normal"/>
+    <w:next w:val="Normal"/>
+    <w:link w:val="Heading6Char"/>
+    <w:uiPriority w:val="9"/>
+    <w:semiHidden/>
+    <w:unhideWhenUsed/>
+    <w:qFormat/>
+    <w:rsid w:val="00943F35"/>
+    <w:pPr>
+      <w:keepNext/>
+      <w:keepLines/>
+      <w:spacing w:before="200" w:after="0" w:line="259" w:lineRule="auto"/>
+      <w:ind w:left="1152" w:hanging="1152"/>
+      <w:outlineLvl w:val="5"/>
+    </w:pPr>
+    <w:rPr>
+      <w:rFonts w:asciiTheme="majorHAnsi" w:eastAsiaTheme="majorEastAsia" w:hAnsiTheme="majorHAnsi" w:cstheme="majorBidi"/>
+      <w:i/>
+      <w:iCs/>
+      <w:color w:val="17365D" w:themeColor="text2" w:themeShade="BF"/>
+      <w:lang w:val="en-US" w:eastAsia="ja-JP"/>
+    </w:rPr>
+  </w:style>
+  <w:style w:type="paragraph" w:styleId="Heading7">
+    <w:name w:val="heading 7"/>
+    <w:basedOn w:val="Normal"/>
+    <w:next w:val="Normal"/>
+    <w:link w:val="Heading7Char"/>
+    <w:uiPriority w:val="9"/>
+    <w:semiHidden/>
+    <w:unhideWhenUsed/>
+    <w:qFormat/>
+    <w:rsid w:val="00943F35"/>
+    <w:pPr>
+      <w:keepNext/>
+      <w:keepLines/>
+      <w:spacing w:before="200" w:after="0" w:line="259" w:lineRule="auto"/>
+      <w:ind w:left="1296" w:hanging="1296"/>
+      <w:outlineLvl w:val="6"/>
+    </w:pPr>
+    <w:rPr>
+      <w:rFonts w:asciiTheme="majorHAnsi" w:eastAsiaTheme="majorEastAsia" w:hAnsiTheme="majorHAnsi" w:cstheme="majorBidi"/>
+      <w:i/>
+      <w:iCs/>
+      <w:color w:val="404040" w:themeColor="text1" w:themeTint="BF"/>
+      <w:lang w:val="en-US" w:eastAsia="ja-JP"/>
+    </w:rPr>
+  </w:style>
+  <w:style w:type="paragraph" w:styleId="Heading8">
+    <w:name w:val="heading 8"/>
+    <w:basedOn w:val="Normal"/>
+    <w:next w:val="Normal"/>
+    <w:link w:val="Heading8Char"/>
+    <w:uiPriority w:val="9"/>
+    <w:semiHidden/>
+    <w:unhideWhenUsed/>
+    <w:qFormat/>
+    <w:rsid w:val="00943F35"/>
+    <w:pPr>
+      <w:keepNext/>
+      <w:keepLines/>
+      <w:spacing w:before="200" w:after="0" w:line="259" w:lineRule="auto"/>
+      <w:ind w:left="1440" w:hanging="1440"/>
+      <w:outlineLvl w:val="7"/>
+    </w:pPr>
+    <w:rPr>
+      <w:rFonts w:asciiTheme="majorHAnsi" w:eastAsiaTheme="majorEastAsia" w:hAnsiTheme="majorHAnsi" w:cstheme="majorBidi"/>
+      <w:color w:val="404040" w:themeColor="text1" w:themeTint="BF"/>
+      <w:sz w:val="20"/>
+      <w:szCs w:val="20"/>
+      <w:lang w:val="en-US" w:eastAsia="ja-JP"/>
+    </w:rPr>
+  </w:style>
+  <w:style w:type="paragraph" w:styleId="Heading9">
+    <w:name w:val="heading 9"/>
+    <w:basedOn w:val="Normal"/>
+    <w:next w:val="Normal"/>
+    <w:link w:val="Heading9Char"/>
+    <w:uiPriority w:val="9"/>
+    <w:semiHidden/>
+    <w:unhideWhenUsed/>
+    <w:qFormat/>
+    <w:rsid w:val="00943F35"/>
+    <w:pPr>
+      <w:keepNext/>
+      <w:keepLines/>
+      <w:spacing w:before="200" w:after="0" w:line="259" w:lineRule="auto"/>
+      <w:ind w:left="1584" w:hanging="1584"/>
+      <w:outlineLvl w:val="8"/>
+    </w:pPr>
+    <w:rPr>
+      <w:rFonts w:asciiTheme="majorHAnsi" w:eastAsiaTheme="majorEastAsia" w:hAnsiTheme="majorHAnsi" w:cstheme="majorBidi"/>
+      <w:i/>
+      <w:iCs/>
+      <w:color w:val="404040" w:themeColor="text1" w:themeTint="BF"/>
+      <w:sz w:val="20"/>
+      <w:szCs w:val="20"/>
+      <w:lang w:val="en-US" w:eastAsia="ja-JP"/>
+    </w:rPr>
+  </w:style>
   <w:style w:type="character" w:default="1" w:styleId="DefaultParagraphFont">
     <w:name w:val="Default Paragraph Font"/>
     <w:uiPriority w:val="1"/>
-    <w:semiHidden/>
     <w:unhideWhenUsed/>
   </w:style>
   <w:style w:type="table" w:default="1" w:styleId="TableNormal">
@@ -10490,6 +11715,178 @@
       <w:contextualSpacing/>
     </w:pPr>
   </w:style>
+  <w:style w:type="character" w:customStyle="1" w:styleId="Heading2Char">
+    <w:name w:val="Heading 2 Char"/>
+    <w:basedOn w:val="DefaultParagraphFont"/>
+    <w:link w:val="Heading2"/>
+    <w:uiPriority w:val="9"/>
+    <w:rsid w:val="00943F35"/>
+    <w:rPr>
+      <w:rFonts w:asciiTheme="majorHAnsi" w:eastAsiaTheme="majorEastAsia" w:hAnsiTheme="majorHAnsi" w:cstheme="majorBidi"/>
+      <w:b/>
+      <w:bCs/>
+      <w:smallCaps/>
+      <w:color w:val="000000" w:themeColor="text1"/>
+      <w:sz w:val="28"/>
+      <w:szCs w:val="28"/>
+      <w:lang w:val="en-US" w:eastAsia="ja-JP"/>
+    </w:rPr>
+  </w:style>
+  <w:style w:type="character" w:customStyle="1" w:styleId="Heading3Char">
+    <w:name w:val="Heading 3 Char"/>
+    <w:basedOn w:val="DefaultParagraphFont"/>
+    <w:link w:val="Heading3"/>
+    <w:uiPriority w:val="9"/>
+    <w:semiHidden/>
+    <w:rsid w:val="00943F35"/>
+    <w:rPr>
+      <w:rFonts w:asciiTheme="majorHAnsi" w:eastAsiaTheme="majorEastAsia" w:hAnsiTheme="majorHAnsi" w:cstheme="majorBidi"/>
+      <w:b/>
+      <w:bCs/>
+      <w:color w:val="000000" w:themeColor="text1"/>
+      <w:lang w:val="en-US" w:eastAsia="ja-JP"/>
+    </w:rPr>
+  </w:style>
+  <w:style w:type="character" w:customStyle="1" w:styleId="Heading4Char">
+    <w:name w:val="Heading 4 Char"/>
+    <w:basedOn w:val="DefaultParagraphFont"/>
+    <w:link w:val="Heading4"/>
+    <w:uiPriority w:val="9"/>
+    <w:semiHidden/>
+    <w:rsid w:val="00943F35"/>
+    <w:rPr>
+      <w:rFonts w:asciiTheme="majorHAnsi" w:eastAsiaTheme="majorEastAsia" w:hAnsiTheme="majorHAnsi" w:cstheme="majorBidi"/>
+      <w:b/>
+      <w:bCs/>
+      <w:i/>
+      <w:iCs/>
+      <w:color w:val="000000" w:themeColor="text1"/>
+      <w:lang w:val="en-US" w:eastAsia="ja-JP"/>
+    </w:rPr>
+  </w:style>
+  <w:style w:type="character" w:customStyle="1" w:styleId="Heading5Char">
+    <w:name w:val="Heading 5 Char"/>
+    <w:basedOn w:val="DefaultParagraphFont"/>
+    <w:link w:val="Heading5"/>
+    <w:uiPriority w:val="9"/>
+    <w:semiHidden/>
+    <w:rsid w:val="00943F35"/>
+    <w:rPr>
+      <w:rFonts w:asciiTheme="majorHAnsi" w:eastAsiaTheme="majorEastAsia" w:hAnsiTheme="majorHAnsi" w:cstheme="majorBidi"/>
+      <w:color w:val="17365D" w:themeColor="text2" w:themeShade="BF"/>
+      <w:lang w:val="en-US" w:eastAsia="ja-JP"/>
+    </w:rPr>
+  </w:style>
+  <w:style w:type="character" w:customStyle="1" w:styleId="Heading6Char">
+    <w:name w:val="Heading 6 Char"/>
+    <w:basedOn w:val="DefaultParagraphFont"/>
+    <w:link w:val="Heading6"/>
+    <w:uiPriority w:val="9"/>
+    <w:semiHidden/>
+    <w:rsid w:val="00943F35"/>
+    <w:rPr>
+      <w:rFonts w:asciiTheme="majorHAnsi" w:eastAsiaTheme="majorEastAsia" w:hAnsiTheme="majorHAnsi" w:cstheme="majorBidi"/>
+      <w:i/>
+      <w:iCs/>
+      <w:color w:val="17365D" w:themeColor="text2" w:themeShade="BF"/>
+      <w:lang w:val="en-US" w:eastAsia="ja-JP"/>
+    </w:rPr>
+  </w:style>
+  <w:style w:type="character" w:customStyle="1" w:styleId="Heading7Char">
+    <w:name w:val="Heading 7 Char"/>
+    <w:basedOn w:val="DefaultParagraphFont"/>
+    <w:link w:val="Heading7"/>
+    <w:uiPriority w:val="9"/>
+    <w:semiHidden/>
+    <w:rsid w:val="00943F35"/>
+    <w:rPr>
+      <w:rFonts w:asciiTheme="majorHAnsi" w:eastAsiaTheme="majorEastAsia" w:hAnsiTheme="majorHAnsi" w:cstheme="majorBidi"/>
+      <w:i/>
+      <w:iCs/>
+      <w:color w:val="404040" w:themeColor="text1" w:themeTint="BF"/>
+      <w:lang w:val="en-US" w:eastAsia="ja-JP"/>
+    </w:rPr>
+  </w:style>
+  <w:style w:type="character" w:customStyle="1" w:styleId="Heading8Char">
+    <w:name w:val="Heading 8 Char"/>
+    <w:basedOn w:val="DefaultParagraphFont"/>
+    <w:link w:val="Heading8"/>
+    <w:uiPriority w:val="9"/>
+    <w:semiHidden/>
+    <w:rsid w:val="00943F35"/>
+    <w:rPr>
+      <w:rFonts w:asciiTheme="majorHAnsi" w:eastAsiaTheme="majorEastAsia" w:hAnsiTheme="majorHAnsi" w:cstheme="majorBidi"/>
+      <w:color w:val="404040" w:themeColor="text1" w:themeTint="BF"/>
+      <w:sz w:val="20"/>
+      <w:szCs w:val="20"/>
+      <w:lang w:val="en-US" w:eastAsia="ja-JP"/>
+    </w:rPr>
+  </w:style>
+  <w:style w:type="character" w:customStyle="1" w:styleId="Heading9Char">
+    <w:name w:val="Heading 9 Char"/>
+    <w:basedOn w:val="DefaultParagraphFont"/>
+    <w:link w:val="Heading9"/>
+    <w:uiPriority w:val="9"/>
+    <w:semiHidden/>
+    <w:rsid w:val="00943F35"/>
+    <w:rPr>
+      <w:rFonts w:asciiTheme="majorHAnsi" w:eastAsiaTheme="majorEastAsia" w:hAnsiTheme="majorHAnsi" w:cstheme="majorBidi"/>
+      <w:i/>
+      <w:iCs/>
+      <w:color w:val="404040" w:themeColor="text1" w:themeTint="BF"/>
+      <w:sz w:val="20"/>
+      <w:szCs w:val="20"/>
+      <w:lang w:val="en-US" w:eastAsia="ja-JP"/>
+    </w:rPr>
+  </w:style>
+  <w:style w:type="paragraph" w:styleId="TOCHeading">
+    <w:name w:val="TOC Heading"/>
+    <w:basedOn w:val="Heading1"/>
+    <w:next w:val="Normal"/>
+    <w:uiPriority w:val="39"/>
+    <w:unhideWhenUsed/>
+    <w:qFormat/>
+    <w:rsid w:val="00943F35"/>
+    <w:pPr>
+      <w:spacing w:before="360" w:after="160" w:line="259" w:lineRule="auto"/>
+      <w:ind w:left="432" w:hanging="432"/>
+      <w:outlineLvl w:val="9"/>
+    </w:pPr>
+    <w:rPr>
+      <w:smallCaps/>
+      <w:color w:val="000000" w:themeColor="text1"/>
+      <w:sz w:val="36"/>
+      <w:szCs w:val="36"/>
+      <w:lang w:val="en-US" w:eastAsia="ja-JP"/>
+    </w:rPr>
+  </w:style>
+  <w:style w:type="paragraph" w:styleId="TOC1">
+    <w:name w:val="toc 1"/>
+    <w:basedOn w:val="Normal"/>
+    <w:next w:val="Normal"/>
+    <w:autoRedefine/>
+    <w:uiPriority w:val="39"/>
+    <w:unhideWhenUsed/>
+    <w:rsid w:val="00943F35"/>
+    <w:pPr>
+      <w:spacing w:after="100" w:line="259" w:lineRule="auto"/>
+    </w:pPr>
+    <w:rPr>
+      <w:rFonts w:eastAsiaTheme="minorEastAsia"/>
+      <w:lang w:val="en-US" w:eastAsia="ja-JP"/>
+    </w:rPr>
+  </w:style>
+  <w:style w:type="character" w:styleId="Hyperlink">
+    <w:name w:val="Hyperlink"/>
+    <w:basedOn w:val="DefaultParagraphFont"/>
+    <w:uiPriority w:val="99"/>
+    <w:unhideWhenUsed/>
+    <w:rsid w:val="00943F35"/>
+    <w:rPr>
+      <w:color w:val="0000FF" w:themeColor="hyperlink"/>
+      <w:u w:val="single"/>
+    </w:rPr>
+  </w:style>
 </w:styles>
 </file>
 
@@ -10676,10 +12073,213 @@
       <w:szCs w:val="28"/>
     </w:rPr>
   </w:style>
+  <w:style w:type="paragraph" w:styleId="Heading2">
+    <w:name w:val="heading 2"/>
+    <w:basedOn w:val="Normal"/>
+    <w:next w:val="Normal"/>
+    <w:link w:val="Heading2Char"/>
+    <w:uiPriority w:val="9"/>
+    <w:unhideWhenUsed/>
+    <w:qFormat/>
+    <w:rsid w:val="00943F35"/>
+    <w:pPr>
+      <w:keepNext/>
+      <w:keepLines/>
+      <w:spacing w:before="360" w:after="0" w:line="259" w:lineRule="auto"/>
+      <w:ind w:left="576" w:hanging="576"/>
+      <w:outlineLvl w:val="1"/>
+    </w:pPr>
+    <w:rPr>
+      <w:rFonts w:asciiTheme="majorHAnsi" w:eastAsiaTheme="majorEastAsia" w:hAnsiTheme="majorHAnsi" w:cstheme="majorBidi"/>
+      <w:b/>
+      <w:bCs/>
+      <w:smallCaps/>
+      <w:color w:val="000000" w:themeColor="text1"/>
+      <w:sz w:val="28"/>
+      <w:szCs w:val="28"/>
+      <w:lang w:val="en-US" w:eastAsia="ja-JP"/>
+    </w:rPr>
+  </w:style>
+  <w:style w:type="paragraph" w:styleId="Heading3">
+    <w:name w:val="heading 3"/>
+    <w:basedOn w:val="Normal"/>
+    <w:next w:val="Normal"/>
+    <w:link w:val="Heading3Char"/>
+    <w:uiPriority w:val="9"/>
+    <w:semiHidden/>
+    <w:unhideWhenUsed/>
+    <w:qFormat/>
+    <w:rsid w:val="00943F35"/>
+    <w:pPr>
+      <w:keepNext/>
+      <w:keepLines/>
+      <w:spacing w:before="200" w:after="0" w:line="259" w:lineRule="auto"/>
+      <w:ind w:left="720" w:hanging="720"/>
+      <w:outlineLvl w:val="2"/>
+    </w:pPr>
+    <w:rPr>
+      <w:rFonts w:asciiTheme="majorHAnsi" w:eastAsiaTheme="majorEastAsia" w:hAnsiTheme="majorHAnsi" w:cstheme="majorBidi"/>
+      <w:b/>
+      <w:bCs/>
+      <w:color w:val="000000" w:themeColor="text1"/>
+      <w:lang w:val="en-US" w:eastAsia="ja-JP"/>
+    </w:rPr>
+  </w:style>
+  <w:style w:type="paragraph" w:styleId="Heading4">
+    <w:name w:val="heading 4"/>
+    <w:basedOn w:val="Normal"/>
+    <w:next w:val="Normal"/>
+    <w:link w:val="Heading4Char"/>
+    <w:uiPriority w:val="9"/>
+    <w:semiHidden/>
+    <w:unhideWhenUsed/>
+    <w:qFormat/>
+    <w:rsid w:val="00943F35"/>
+    <w:pPr>
+      <w:keepNext/>
+      <w:keepLines/>
+      <w:spacing w:before="200" w:after="0" w:line="259" w:lineRule="auto"/>
+      <w:ind w:left="864" w:hanging="864"/>
+      <w:outlineLvl w:val="3"/>
+    </w:pPr>
+    <w:rPr>
+      <w:rFonts w:asciiTheme="majorHAnsi" w:eastAsiaTheme="majorEastAsia" w:hAnsiTheme="majorHAnsi" w:cstheme="majorBidi"/>
+      <w:b/>
+      <w:bCs/>
+      <w:i/>
+      <w:iCs/>
+      <w:color w:val="000000" w:themeColor="text1"/>
+      <w:lang w:val="en-US" w:eastAsia="ja-JP"/>
+    </w:rPr>
+  </w:style>
+  <w:style w:type="paragraph" w:styleId="Heading5">
+    <w:name w:val="heading 5"/>
+    <w:basedOn w:val="Normal"/>
+    <w:next w:val="Normal"/>
+    <w:link w:val="Heading5Char"/>
+    <w:uiPriority w:val="9"/>
+    <w:semiHidden/>
+    <w:unhideWhenUsed/>
+    <w:qFormat/>
+    <w:rsid w:val="00943F35"/>
+    <w:pPr>
+      <w:keepNext/>
+      <w:keepLines/>
+      <w:spacing w:before="200" w:after="0" w:line="259" w:lineRule="auto"/>
+      <w:ind w:left="1008" w:hanging="1008"/>
+      <w:outlineLvl w:val="4"/>
+    </w:pPr>
+    <w:rPr>
+      <w:rFonts w:asciiTheme="majorHAnsi" w:eastAsiaTheme="majorEastAsia" w:hAnsiTheme="majorHAnsi" w:cstheme="majorBidi"/>
+      <w:color w:val="17365D" w:themeColor="text2" w:themeShade="BF"/>
+      <w:lang w:val="en-US" w:eastAsia="ja-JP"/>
+    </w:rPr>
+  </w:style>
+  <w:style w:type="paragraph" w:styleId="Heading6">
+    <w:name w:val="heading 6"/>
+    <w:basedOn w:val="Normal"/>
+    <w:next w:val="Normal"/>
+    <w:link w:val="Heading6Char"/>
+    <w:uiPriority w:val="9"/>
+    <w:semiHidden/>
+    <w:unhideWhenUsed/>
+    <w:qFormat/>
+    <w:rsid w:val="00943F35"/>
+    <w:pPr>
+      <w:keepNext/>
+      <w:keepLines/>
+      <w:spacing w:before="200" w:after="0" w:line="259" w:lineRule="auto"/>
+      <w:ind w:left="1152" w:hanging="1152"/>
+      <w:outlineLvl w:val="5"/>
+    </w:pPr>
+    <w:rPr>
+      <w:rFonts w:asciiTheme="majorHAnsi" w:eastAsiaTheme="majorEastAsia" w:hAnsiTheme="majorHAnsi" w:cstheme="majorBidi"/>
+      <w:i/>
+      <w:iCs/>
+      <w:color w:val="17365D" w:themeColor="text2" w:themeShade="BF"/>
+      <w:lang w:val="en-US" w:eastAsia="ja-JP"/>
+    </w:rPr>
+  </w:style>
+  <w:style w:type="paragraph" w:styleId="Heading7">
+    <w:name w:val="heading 7"/>
+    <w:basedOn w:val="Normal"/>
+    <w:next w:val="Normal"/>
+    <w:link w:val="Heading7Char"/>
+    <w:uiPriority w:val="9"/>
+    <w:semiHidden/>
+    <w:unhideWhenUsed/>
+    <w:qFormat/>
+    <w:rsid w:val="00943F35"/>
+    <w:pPr>
+      <w:keepNext/>
+      <w:keepLines/>
+      <w:spacing w:before="200" w:after="0" w:line="259" w:lineRule="auto"/>
+      <w:ind w:left="1296" w:hanging="1296"/>
+      <w:outlineLvl w:val="6"/>
+    </w:pPr>
+    <w:rPr>
+      <w:rFonts w:asciiTheme="majorHAnsi" w:eastAsiaTheme="majorEastAsia" w:hAnsiTheme="majorHAnsi" w:cstheme="majorBidi"/>
+      <w:i/>
+      <w:iCs/>
+      <w:color w:val="404040" w:themeColor="text1" w:themeTint="BF"/>
+      <w:lang w:val="en-US" w:eastAsia="ja-JP"/>
+    </w:rPr>
+  </w:style>
+  <w:style w:type="paragraph" w:styleId="Heading8">
+    <w:name w:val="heading 8"/>
+    <w:basedOn w:val="Normal"/>
+    <w:next w:val="Normal"/>
+    <w:link w:val="Heading8Char"/>
+    <w:uiPriority w:val="9"/>
+    <w:semiHidden/>
+    <w:unhideWhenUsed/>
+    <w:qFormat/>
+    <w:rsid w:val="00943F35"/>
+    <w:pPr>
+      <w:keepNext/>
+      <w:keepLines/>
+      <w:spacing w:before="200" w:after="0" w:line="259" w:lineRule="auto"/>
+      <w:ind w:left="1440" w:hanging="1440"/>
+      <w:outlineLvl w:val="7"/>
+    </w:pPr>
+    <w:rPr>
+      <w:rFonts w:asciiTheme="majorHAnsi" w:eastAsiaTheme="majorEastAsia" w:hAnsiTheme="majorHAnsi" w:cstheme="majorBidi"/>
+      <w:color w:val="404040" w:themeColor="text1" w:themeTint="BF"/>
+      <w:sz w:val="20"/>
+      <w:szCs w:val="20"/>
+      <w:lang w:val="en-US" w:eastAsia="ja-JP"/>
+    </w:rPr>
+  </w:style>
+  <w:style w:type="paragraph" w:styleId="Heading9">
+    <w:name w:val="heading 9"/>
+    <w:basedOn w:val="Normal"/>
+    <w:next w:val="Normal"/>
+    <w:link w:val="Heading9Char"/>
+    <w:uiPriority w:val="9"/>
+    <w:semiHidden/>
+    <w:unhideWhenUsed/>
+    <w:qFormat/>
+    <w:rsid w:val="00943F35"/>
+    <w:pPr>
+      <w:keepNext/>
+      <w:keepLines/>
+      <w:spacing w:before="200" w:after="0" w:line="259" w:lineRule="auto"/>
+      <w:ind w:left="1584" w:hanging="1584"/>
+      <w:outlineLvl w:val="8"/>
+    </w:pPr>
+    <w:rPr>
+      <w:rFonts w:asciiTheme="majorHAnsi" w:eastAsiaTheme="majorEastAsia" w:hAnsiTheme="majorHAnsi" w:cstheme="majorBidi"/>
+      <w:i/>
+      <w:iCs/>
+      <w:color w:val="404040" w:themeColor="text1" w:themeTint="BF"/>
+      <w:sz w:val="20"/>
+      <w:szCs w:val="20"/>
+      <w:lang w:val="en-US" w:eastAsia="ja-JP"/>
+    </w:rPr>
+  </w:style>
   <w:style w:type="character" w:default="1" w:styleId="DefaultParagraphFont">
     <w:name w:val="Default Paragraph Font"/>
     <w:uiPriority w:val="1"/>
-    <w:semiHidden/>
     <w:unhideWhenUsed/>
   </w:style>
   <w:style w:type="table" w:default="1" w:styleId="TableNormal">
@@ -10898,6 +12498,178 @@
       <w:ind w:left="720"/>
       <w:contextualSpacing/>
     </w:pPr>
+  </w:style>
+  <w:style w:type="character" w:customStyle="1" w:styleId="Heading2Char">
+    <w:name w:val="Heading 2 Char"/>
+    <w:basedOn w:val="DefaultParagraphFont"/>
+    <w:link w:val="Heading2"/>
+    <w:uiPriority w:val="9"/>
+    <w:rsid w:val="00943F35"/>
+    <w:rPr>
+      <w:rFonts w:asciiTheme="majorHAnsi" w:eastAsiaTheme="majorEastAsia" w:hAnsiTheme="majorHAnsi" w:cstheme="majorBidi"/>
+      <w:b/>
+      <w:bCs/>
+      <w:smallCaps/>
+      <w:color w:val="000000" w:themeColor="text1"/>
+      <w:sz w:val="28"/>
+      <w:szCs w:val="28"/>
+      <w:lang w:val="en-US" w:eastAsia="ja-JP"/>
+    </w:rPr>
+  </w:style>
+  <w:style w:type="character" w:customStyle="1" w:styleId="Heading3Char">
+    <w:name w:val="Heading 3 Char"/>
+    <w:basedOn w:val="DefaultParagraphFont"/>
+    <w:link w:val="Heading3"/>
+    <w:uiPriority w:val="9"/>
+    <w:semiHidden/>
+    <w:rsid w:val="00943F35"/>
+    <w:rPr>
+      <w:rFonts w:asciiTheme="majorHAnsi" w:eastAsiaTheme="majorEastAsia" w:hAnsiTheme="majorHAnsi" w:cstheme="majorBidi"/>
+      <w:b/>
+      <w:bCs/>
+      <w:color w:val="000000" w:themeColor="text1"/>
+      <w:lang w:val="en-US" w:eastAsia="ja-JP"/>
+    </w:rPr>
+  </w:style>
+  <w:style w:type="character" w:customStyle="1" w:styleId="Heading4Char">
+    <w:name w:val="Heading 4 Char"/>
+    <w:basedOn w:val="DefaultParagraphFont"/>
+    <w:link w:val="Heading4"/>
+    <w:uiPriority w:val="9"/>
+    <w:semiHidden/>
+    <w:rsid w:val="00943F35"/>
+    <w:rPr>
+      <w:rFonts w:asciiTheme="majorHAnsi" w:eastAsiaTheme="majorEastAsia" w:hAnsiTheme="majorHAnsi" w:cstheme="majorBidi"/>
+      <w:b/>
+      <w:bCs/>
+      <w:i/>
+      <w:iCs/>
+      <w:color w:val="000000" w:themeColor="text1"/>
+      <w:lang w:val="en-US" w:eastAsia="ja-JP"/>
+    </w:rPr>
+  </w:style>
+  <w:style w:type="character" w:customStyle="1" w:styleId="Heading5Char">
+    <w:name w:val="Heading 5 Char"/>
+    <w:basedOn w:val="DefaultParagraphFont"/>
+    <w:link w:val="Heading5"/>
+    <w:uiPriority w:val="9"/>
+    <w:semiHidden/>
+    <w:rsid w:val="00943F35"/>
+    <w:rPr>
+      <w:rFonts w:asciiTheme="majorHAnsi" w:eastAsiaTheme="majorEastAsia" w:hAnsiTheme="majorHAnsi" w:cstheme="majorBidi"/>
+      <w:color w:val="17365D" w:themeColor="text2" w:themeShade="BF"/>
+      <w:lang w:val="en-US" w:eastAsia="ja-JP"/>
+    </w:rPr>
+  </w:style>
+  <w:style w:type="character" w:customStyle="1" w:styleId="Heading6Char">
+    <w:name w:val="Heading 6 Char"/>
+    <w:basedOn w:val="DefaultParagraphFont"/>
+    <w:link w:val="Heading6"/>
+    <w:uiPriority w:val="9"/>
+    <w:semiHidden/>
+    <w:rsid w:val="00943F35"/>
+    <w:rPr>
+      <w:rFonts w:asciiTheme="majorHAnsi" w:eastAsiaTheme="majorEastAsia" w:hAnsiTheme="majorHAnsi" w:cstheme="majorBidi"/>
+      <w:i/>
+      <w:iCs/>
+      <w:color w:val="17365D" w:themeColor="text2" w:themeShade="BF"/>
+      <w:lang w:val="en-US" w:eastAsia="ja-JP"/>
+    </w:rPr>
+  </w:style>
+  <w:style w:type="character" w:customStyle="1" w:styleId="Heading7Char">
+    <w:name w:val="Heading 7 Char"/>
+    <w:basedOn w:val="DefaultParagraphFont"/>
+    <w:link w:val="Heading7"/>
+    <w:uiPriority w:val="9"/>
+    <w:semiHidden/>
+    <w:rsid w:val="00943F35"/>
+    <w:rPr>
+      <w:rFonts w:asciiTheme="majorHAnsi" w:eastAsiaTheme="majorEastAsia" w:hAnsiTheme="majorHAnsi" w:cstheme="majorBidi"/>
+      <w:i/>
+      <w:iCs/>
+      <w:color w:val="404040" w:themeColor="text1" w:themeTint="BF"/>
+      <w:lang w:val="en-US" w:eastAsia="ja-JP"/>
+    </w:rPr>
+  </w:style>
+  <w:style w:type="character" w:customStyle="1" w:styleId="Heading8Char">
+    <w:name w:val="Heading 8 Char"/>
+    <w:basedOn w:val="DefaultParagraphFont"/>
+    <w:link w:val="Heading8"/>
+    <w:uiPriority w:val="9"/>
+    <w:semiHidden/>
+    <w:rsid w:val="00943F35"/>
+    <w:rPr>
+      <w:rFonts w:asciiTheme="majorHAnsi" w:eastAsiaTheme="majorEastAsia" w:hAnsiTheme="majorHAnsi" w:cstheme="majorBidi"/>
+      <w:color w:val="404040" w:themeColor="text1" w:themeTint="BF"/>
+      <w:sz w:val="20"/>
+      <w:szCs w:val="20"/>
+      <w:lang w:val="en-US" w:eastAsia="ja-JP"/>
+    </w:rPr>
+  </w:style>
+  <w:style w:type="character" w:customStyle="1" w:styleId="Heading9Char">
+    <w:name w:val="Heading 9 Char"/>
+    <w:basedOn w:val="DefaultParagraphFont"/>
+    <w:link w:val="Heading9"/>
+    <w:uiPriority w:val="9"/>
+    <w:semiHidden/>
+    <w:rsid w:val="00943F35"/>
+    <w:rPr>
+      <w:rFonts w:asciiTheme="majorHAnsi" w:eastAsiaTheme="majorEastAsia" w:hAnsiTheme="majorHAnsi" w:cstheme="majorBidi"/>
+      <w:i/>
+      <w:iCs/>
+      <w:color w:val="404040" w:themeColor="text1" w:themeTint="BF"/>
+      <w:sz w:val="20"/>
+      <w:szCs w:val="20"/>
+      <w:lang w:val="en-US" w:eastAsia="ja-JP"/>
+    </w:rPr>
+  </w:style>
+  <w:style w:type="paragraph" w:styleId="TOCHeading">
+    <w:name w:val="TOC Heading"/>
+    <w:basedOn w:val="Heading1"/>
+    <w:next w:val="Normal"/>
+    <w:uiPriority w:val="39"/>
+    <w:unhideWhenUsed/>
+    <w:qFormat/>
+    <w:rsid w:val="00943F35"/>
+    <w:pPr>
+      <w:spacing w:before="360" w:after="160" w:line="259" w:lineRule="auto"/>
+      <w:ind w:left="432" w:hanging="432"/>
+      <w:outlineLvl w:val="9"/>
+    </w:pPr>
+    <w:rPr>
+      <w:smallCaps/>
+      <w:color w:val="000000" w:themeColor="text1"/>
+      <w:sz w:val="36"/>
+      <w:szCs w:val="36"/>
+      <w:lang w:val="en-US" w:eastAsia="ja-JP"/>
+    </w:rPr>
+  </w:style>
+  <w:style w:type="paragraph" w:styleId="TOC1">
+    <w:name w:val="toc 1"/>
+    <w:basedOn w:val="Normal"/>
+    <w:next w:val="Normal"/>
+    <w:autoRedefine/>
+    <w:uiPriority w:val="39"/>
+    <w:unhideWhenUsed/>
+    <w:rsid w:val="00943F35"/>
+    <w:pPr>
+      <w:spacing w:after="100" w:line="259" w:lineRule="auto"/>
+    </w:pPr>
+    <w:rPr>
+      <w:rFonts w:eastAsiaTheme="minorEastAsia"/>
+      <w:lang w:val="en-US" w:eastAsia="ja-JP"/>
+    </w:rPr>
+  </w:style>
+  <w:style w:type="character" w:styleId="Hyperlink">
+    <w:name w:val="Hyperlink"/>
+    <w:basedOn w:val="DefaultParagraphFont"/>
+    <w:uiPriority w:val="99"/>
+    <w:unhideWhenUsed/>
+    <w:rsid w:val="00943F35"/>
+    <w:rPr>
+      <w:color w:val="0000FF" w:themeColor="hyperlink"/>
+      <w:u w:val="single"/>
+    </w:rPr>
   </w:style>
 </w:styles>
 </file>
@@ -11192,7 +12964,7 @@
 </file>
 
 <file path=customXml/itemProps1.xml><?xml version="1.0" encoding="utf-8"?>
-<ds:datastoreItem xmlns:ds="http://schemas.openxmlformats.org/officeDocument/2006/customXml" ds:itemID="{FD030E5C-1ABD-4DC4-AAE5-27FF1487CECB}">
+<ds:datastoreItem xmlns:ds="http://schemas.openxmlformats.org/officeDocument/2006/customXml" ds:itemID="{80B5583D-BEFA-4922-8586-AF747828B17C}">
   <ds:schemaRefs>
     <ds:schemaRef ds:uri="http://schemas.openxmlformats.org/officeDocument/2006/bibliography"/>
   </ds:schemaRefs>

</xml_diff>